<commit_message>
Termiado o capitulo de desenvolvimento da aplicacao e criadas copias em PDF e DOCX.
Signed-off-by: Edson Jr <eds_jr@hotmail.com>
</commit_message>
<xml_diff>
--- a/TCC_Artigo.docx
+++ b/TCC_Artigo.docx
@@ -8488,7 +8488,7 @@
                   <wp:posOffset>1466178</wp:posOffset>
                 </wp:positionH>
                 <wp:positionV relativeFrom="line">
-                  <wp:posOffset>5302080</wp:posOffset>
+                  <wp:posOffset>5302079</wp:posOffset>
                 </wp:positionV>
                 <wp:extent cx="3175000" cy="252572"/>
                 <wp:effectExtent l="0" t="0" r="0" b="0"/>
@@ -12200,14 +12200,27 @@
       <w:pPr>
         <w:pStyle w:val="Corpo"/>
         <w:spacing w:line="360" w:lineRule="auto"/>
-        <w:ind w:firstLine="1134"/>
         <w:jc w:val="both"/>
         <w:rPr>
           <w:rFonts w:ascii="Times" w:cs="Times" w:hAnsi="Times" w:eastAsia="Times"/>
-          <w:sz w:val="24"/>
-          <w:szCs w:val="24"/>
-        </w:rPr>
-      </w:pPr>
+          <w:b w:val="1"/>
+          <w:bCs w:val="1"/>
+          <w:sz w:val="24"/>
+          <w:szCs w:val="24"/>
+        </w:rPr>
+      </w:pPr>
+      <w:r>
+        <w:rPr>
+          <w:rFonts w:ascii="Times" w:hAnsi="Times"/>
+          <w:b w:val="1"/>
+          <w:bCs w:val="1"/>
+          <w:sz w:val="24"/>
+          <w:szCs w:val="24"/>
+          <w:rtl w:val="0"/>
+          <w:lang w:val="en-US"/>
+        </w:rPr>
+        <w:t>4.2. O APLICATIVO EM SI</w:t>
+      </w:r>
     </w:p>
     <w:p>
       <w:pPr>
@@ -12221,6 +12234,251 @@
           <w:szCs w:val="24"/>
         </w:rPr>
       </w:pPr>
+      <w:r>
+        <w:rPr>
+          <w:rFonts w:ascii="Times" w:hAnsi="Times"/>
+          <w:sz w:val="24"/>
+          <w:szCs w:val="24"/>
+          <w:rtl w:val="0"/>
+          <w:lang w:val="en-US"/>
+        </w:rPr>
+        <w:t>Uma vez levantado os requisitos, estudado os m</w:t>
+      </w:r>
+      <w:r>
+        <w:rPr>
+          <w:rFonts w:ascii="Times" w:hAnsi="Times" w:hint="default"/>
+          <w:sz w:val="24"/>
+          <w:szCs w:val="24"/>
+          <w:rtl w:val="0"/>
+          <w:lang w:val="en-US"/>
+        </w:rPr>
+        <w:t>é</w:t>
+      </w:r>
+      <w:r>
+        <w:rPr>
+          <w:rFonts w:ascii="Times" w:hAnsi="Times"/>
+          <w:sz w:val="24"/>
+          <w:szCs w:val="24"/>
+          <w:rtl w:val="0"/>
+          <w:lang w:val="en-US"/>
+        </w:rPr>
+        <w:t>todos de tratamento que s</w:t>
+      </w:r>
+      <w:r>
+        <w:rPr>
+          <w:rFonts w:ascii="Times" w:hAnsi="Times" w:hint="default"/>
+          <w:sz w:val="24"/>
+          <w:szCs w:val="24"/>
+          <w:rtl w:val="0"/>
+          <w:lang w:val="en-US"/>
+        </w:rPr>
+        <w:t>ã</w:t>
+      </w:r>
+      <w:r>
+        <w:rPr>
+          <w:rFonts w:ascii="Times" w:hAnsi="Times"/>
+          <w:sz w:val="24"/>
+          <w:szCs w:val="24"/>
+          <w:rtl w:val="0"/>
+          <w:lang w:val="en-US"/>
+        </w:rPr>
+        <w:t>o utilizados por fonoaudi</w:t>
+      </w:r>
+      <w:r>
+        <w:rPr>
+          <w:rFonts w:ascii="Times" w:hAnsi="Times" w:hint="default"/>
+          <w:sz w:val="24"/>
+          <w:szCs w:val="24"/>
+          <w:rtl w:val="0"/>
+          <w:lang w:val="en-US"/>
+        </w:rPr>
+        <w:t>ó</w:t>
+      </w:r>
+      <w:r>
+        <w:rPr>
+          <w:rFonts w:ascii="Times" w:hAnsi="Times"/>
+          <w:sz w:val="24"/>
+          <w:szCs w:val="24"/>
+          <w:rtl w:val="0"/>
+          <w:lang w:val="en-US"/>
+        </w:rPr>
+        <w:t>logos durante o tratamento e estabelecido um primeiro MVP, deu - se ent</w:t>
+      </w:r>
+      <w:r>
+        <w:rPr>
+          <w:rFonts w:ascii="Times" w:hAnsi="Times" w:hint="default"/>
+          <w:sz w:val="24"/>
+          <w:szCs w:val="24"/>
+          <w:rtl w:val="0"/>
+          <w:lang w:val="en-US"/>
+        </w:rPr>
+        <w:t>ã</w:t>
+      </w:r>
+      <w:r>
+        <w:rPr>
+          <w:rFonts w:ascii="Times" w:hAnsi="Times"/>
+          <w:sz w:val="24"/>
+          <w:szCs w:val="24"/>
+          <w:rtl w:val="0"/>
+          <w:lang w:val="en-US"/>
+        </w:rPr>
+        <w:t>o in</w:t>
+      </w:r>
+      <w:r>
+        <w:rPr>
+          <w:rFonts w:ascii="Times" w:hAnsi="Times" w:hint="default"/>
+          <w:sz w:val="24"/>
+          <w:szCs w:val="24"/>
+          <w:rtl w:val="0"/>
+          <w:lang w:val="en-US"/>
+        </w:rPr>
+        <w:t>í</w:t>
+      </w:r>
+      <w:r>
+        <w:rPr>
+          <w:rFonts w:ascii="Times" w:hAnsi="Times"/>
+          <w:sz w:val="24"/>
+          <w:szCs w:val="24"/>
+          <w:rtl w:val="0"/>
+          <w:lang w:val="en-US"/>
+        </w:rPr>
+        <w:t>cio ao desenvolvimento da aplica</w:t>
+      </w:r>
+      <w:r>
+        <w:rPr>
+          <w:rFonts w:ascii="Times" w:hAnsi="Times" w:hint="default"/>
+          <w:sz w:val="24"/>
+          <w:szCs w:val="24"/>
+          <w:rtl w:val="0"/>
+          <w:lang w:val="en-US"/>
+        </w:rPr>
+        <w:t>çã</w:t>
+      </w:r>
+      <w:r>
+        <w:rPr>
+          <w:rFonts w:ascii="Times" w:hAnsi="Times"/>
+          <w:sz w:val="24"/>
+          <w:szCs w:val="24"/>
+          <w:rtl w:val="0"/>
+          <w:lang w:val="en-US"/>
+        </w:rPr>
+        <w:t>o, que a priori traria consigo um conjunto de exerc</w:t>
+      </w:r>
+      <w:r>
+        <w:rPr>
+          <w:rFonts w:ascii="Times" w:hAnsi="Times" w:hint="default"/>
+          <w:sz w:val="24"/>
+          <w:szCs w:val="24"/>
+          <w:rtl w:val="0"/>
+          <w:lang w:val="en-US"/>
+        </w:rPr>
+        <w:t>í</w:t>
+      </w:r>
+      <w:r>
+        <w:rPr>
+          <w:rFonts w:ascii="Times" w:hAnsi="Times"/>
+          <w:sz w:val="24"/>
+          <w:szCs w:val="24"/>
+          <w:rtl w:val="0"/>
+          <w:lang w:val="en-US"/>
+        </w:rPr>
+        <w:t>cios que poderiam ser usados pelo profissional durante o seu atendimento, exerc</w:t>
+      </w:r>
+      <w:r>
+        <w:rPr>
+          <w:rFonts w:ascii="Times" w:hAnsi="Times" w:hint="default"/>
+          <w:sz w:val="24"/>
+          <w:szCs w:val="24"/>
+          <w:rtl w:val="0"/>
+          <w:lang w:val="en-US"/>
+        </w:rPr>
+        <w:t>í</w:t>
+      </w:r>
+      <w:r>
+        <w:rPr>
+          <w:rFonts w:ascii="Times" w:hAnsi="Times"/>
+          <w:sz w:val="24"/>
+          <w:szCs w:val="24"/>
+          <w:rtl w:val="0"/>
+          <w:lang w:val="en-US"/>
+        </w:rPr>
+        <w:t>cios estes, feitos atualmente, na grande maioria das vezes, de forma manual.  De uma forma abrangente e mais sucinta,  o aplicativo conteria as seguintes funcionalidades, descritas no diagrama da figura 1.</w:t>
+      </w:r>
+      <w:r>
+        <w:rPr>
+          <w:rFonts w:ascii="Times" w:cs="Times" w:hAnsi="Times" w:eastAsia="Times"/>
+          <w:sz w:val="24"/>
+          <w:szCs w:val="24"/>
+        </w:rPr>
+        <w:drawing>
+          <wp:anchor distT="152400" distB="152400" distL="152400" distR="152400" simplePos="0" relativeHeight="251663360" behindDoc="0" locked="0" layoutInCell="1" allowOverlap="1">
+            <wp:simplePos x="0" y="0"/>
+            <wp:positionH relativeFrom="margin">
+              <wp:posOffset>438148</wp:posOffset>
+            </wp:positionH>
+            <wp:positionV relativeFrom="line">
+              <wp:posOffset>399990</wp:posOffset>
+            </wp:positionV>
+            <wp:extent cx="5231060" cy="2312406"/>
+            <wp:effectExtent l="0" t="0" r="0" b="0"/>
+            <wp:wrapThrough wrapText="bothSides" distL="152400" distR="152400">
+              <wp:wrapPolygon edited="1">
+                <wp:start x="0" y="0"/>
+                <wp:lineTo x="21600" y="0"/>
+                <wp:lineTo x="21600" y="21616"/>
+                <wp:lineTo x="0" y="21616"/>
+                <wp:lineTo x="0" y="0"/>
+              </wp:wrapPolygon>
+            </wp:wrapThrough>
+            <wp:docPr id="1073741829" name="officeArt object"/>
+            <wp:cNvGraphicFramePr/>
+            <a:graphic xmlns:a="http://schemas.openxmlformats.org/drawingml/2006/main">
+              <a:graphicData uri="http://schemas.openxmlformats.org/drawingml/2006/picture">
+                <pic:pic xmlns:pic="http://schemas.openxmlformats.org/drawingml/2006/picture">
+                  <pic:nvPicPr>
+                    <pic:cNvPr id="1073741829" name="UC_Diagrama_artigo.png"/>
+                    <pic:cNvPicPr>
+                      <a:picLocks noChangeAspect="1"/>
+                    </pic:cNvPicPr>
+                  </pic:nvPicPr>
+                  <pic:blipFill>
+                    <a:blip r:embed="rId4">
+                      <a:extLst/>
+                    </a:blip>
+                    <a:stretch>
+                      <a:fillRect/>
+                    </a:stretch>
+                  </pic:blipFill>
+                  <pic:spPr>
+                    <a:xfrm>
+                      <a:off x="0" y="0"/>
+                      <a:ext cx="5231060" cy="2312406"/>
+                    </a:xfrm>
+                    <a:prstGeom prst="rect">
+                      <a:avLst/>
+                    </a:prstGeom>
+                    <a:ln w="12700" cap="flat">
+                      <a:noFill/>
+                      <a:miter lim="400000"/>
+                    </a:ln>
+                    <a:effectLst/>
+                  </pic:spPr>
+                </pic:pic>
+              </a:graphicData>
+            </a:graphic>
+          </wp:anchor>
+        </w:drawing>
+      </w:r>
+      <w:r>
+        <w:rPr>
+          <w:rFonts w:ascii="Times" w:hAnsi="Times"/>
+          <w:sz w:val="24"/>
+          <w:szCs w:val="24"/>
+          <w:rtl w:val="0"/>
+          <w:lang w:val="en-US"/>
+        </w:rPr>
+        <w:t xml:space="preserve"> </w:t>
+      </w:r>
     </w:p>
     <w:p>
       <w:pPr>
@@ -12229,7 +12487,7 @@
         <w:ind w:firstLine="1134"/>
         <w:jc w:val="both"/>
         <w:rPr>
-          <w:rFonts w:ascii="Times New Roman" w:cs="Times New Roman" w:hAnsi="Times New Roman" w:eastAsia="Times New Roman"/>
+          <w:rFonts w:ascii="Times" w:cs="Times" w:hAnsi="Times" w:eastAsia="Times"/>
           <w:sz w:val="24"/>
           <w:szCs w:val="24"/>
         </w:rPr>
@@ -12242,7 +12500,7 @@
         <w:ind w:firstLine="1134"/>
         <w:jc w:val="both"/>
         <w:rPr>
-          <w:rFonts w:ascii="Times New Roman" w:cs="Times New Roman" w:hAnsi="Times New Roman" w:eastAsia="Times New Roman"/>
+          <w:rFonts w:ascii="Times" w:cs="Times" w:hAnsi="Times" w:eastAsia="Times"/>
           <w:sz w:val="24"/>
           <w:szCs w:val="24"/>
         </w:rPr>
@@ -12255,7 +12513,7 @@
         <w:ind w:firstLine="1134"/>
         <w:jc w:val="both"/>
         <w:rPr>
-          <w:rFonts w:ascii="Times New Roman" w:cs="Times New Roman" w:hAnsi="Times New Roman" w:eastAsia="Times New Roman"/>
+          <w:rFonts w:ascii="Times" w:cs="Times" w:hAnsi="Times" w:eastAsia="Times"/>
           <w:sz w:val="24"/>
           <w:szCs w:val="24"/>
         </w:rPr>
@@ -12268,7 +12526,7 @@
         <w:ind w:firstLine="1134"/>
         <w:jc w:val="both"/>
         <w:rPr>
-          <w:rFonts w:ascii="Times New Roman" w:cs="Times New Roman" w:hAnsi="Times New Roman" w:eastAsia="Times New Roman"/>
+          <w:rFonts w:ascii="Times" w:cs="Times" w:hAnsi="Times" w:eastAsia="Times"/>
           <w:sz w:val="24"/>
           <w:szCs w:val="24"/>
         </w:rPr>
@@ -12282,8 +12540,6 @@
         <w:jc w:val="both"/>
         <w:rPr>
           <w:rFonts w:ascii="Times New Roman" w:cs="Times New Roman" w:hAnsi="Times New Roman" w:eastAsia="Times New Roman"/>
-          <w:b w:val="1"/>
-          <w:bCs w:val="1"/>
           <w:sz w:val="24"/>
           <w:szCs w:val="24"/>
         </w:rPr>
@@ -12300,6 +12556,1601 @@
           <w:sz w:val="24"/>
           <w:szCs w:val="24"/>
         </w:rPr>
+      </w:pPr>
+    </w:p>
+    <w:p>
+      <w:pPr>
+        <w:pStyle w:val="Corpo"/>
+        <w:spacing w:line="360" w:lineRule="auto"/>
+        <w:ind w:firstLine="1134"/>
+        <w:jc w:val="both"/>
+        <w:rPr>
+          <w:rFonts w:ascii="Times New Roman" w:cs="Times New Roman" w:hAnsi="Times New Roman" w:eastAsia="Times New Roman"/>
+          <w:sz w:val="24"/>
+          <w:szCs w:val="24"/>
+        </w:rPr>
+      </w:pPr>
+    </w:p>
+    <w:p>
+      <w:pPr>
+        <w:pStyle w:val="Corpo"/>
+        <w:spacing w:line="360" w:lineRule="auto"/>
+        <w:ind w:firstLine="1134"/>
+        <w:jc w:val="both"/>
+        <w:rPr>
+          <w:rFonts w:ascii="Times New Roman" w:cs="Times New Roman" w:hAnsi="Times New Roman" w:eastAsia="Times New Roman"/>
+          <w:sz w:val="24"/>
+          <w:szCs w:val="24"/>
+        </w:rPr>
+      </w:pPr>
+    </w:p>
+    <w:p>
+      <w:pPr>
+        <w:pStyle w:val="Corpo"/>
+        <w:spacing w:line="360" w:lineRule="auto"/>
+        <w:ind w:firstLine="1134"/>
+        <w:jc w:val="both"/>
+        <w:rPr>
+          <w:rFonts w:ascii="Times New Roman" w:cs="Times New Roman" w:hAnsi="Times New Roman" w:eastAsia="Times New Roman"/>
+          <w:b w:val="1"/>
+          <w:bCs w:val="1"/>
+          <w:sz w:val="24"/>
+          <w:szCs w:val="24"/>
+        </w:rPr>
+      </w:pPr>
+      <w:r>
+        <w:rPr>
+          <w:rFonts w:ascii="Times New Roman" w:cs="Times New Roman" w:hAnsi="Times New Roman" w:eastAsia="Times New Roman"/>
+          <w:b w:val="1"/>
+          <w:bCs w:val="1"/>
+          <w:sz w:val="24"/>
+          <w:szCs w:val="24"/>
+        </w:rPr>
+        <mc:AlternateContent>
+          <mc:Choice Requires="wps">
+            <w:drawing>
+              <wp:anchor distT="152400" distB="152400" distL="152400" distR="152400" simplePos="0" relativeHeight="251664384" behindDoc="0" locked="0" layoutInCell="1" allowOverlap="1">
+                <wp:simplePos x="0" y="0"/>
+                <wp:positionH relativeFrom="margin">
+                  <wp:posOffset>1464399</wp:posOffset>
+                </wp:positionH>
+                <wp:positionV relativeFrom="line">
+                  <wp:posOffset>452790</wp:posOffset>
+                </wp:positionV>
+                <wp:extent cx="3175000" cy="252572"/>
+                <wp:effectExtent l="0" t="0" r="0" b="0"/>
+                <wp:wrapTopAndBottom distT="152400" distB="152400"/>
+                <wp:docPr id="1073741830" name="officeArt object"/>
+                <wp:cNvGraphicFramePr/>
+                <a:graphic xmlns:a="http://schemas.openxmlformats.org/drawingml/2006/main">
+                  <a:graphicData uri="http://schemas.microsoft.com/office/word/2010/wordprocessingShape">
+                    <wps:wsp>
+                      <wps:cNvSpPr txBox="1"/>
+                      <wps:spPr>
+                        <a:xfrm>
+                          <a:off x="0" y="0"/>
+                          <a:ext cx="3175000" cy="252572"/>
+                        </a:xfrm>
+                        <a:prstGeom prst="rect">
+                          <a:avLst/>
+                        </a:prstGeom>
+                        <a:noFill/>
+                        <a:ln w="12700" cap="flat">
+                          <a:noFill/>
+                          <a:miter lim="400000"/>
+                        </a:ln>
+                        <a:effectLst/>
+                      </wps:spPr>
+                      <wps:txbx>
+                        <w:txbxContent>
+                          <w:p>
+                            <w:pPr>
+                              <w:pStyle w:val="Corpo"/>
+                              <w:jc w:val="center"/>
+                            </w:pPr>
+                            <w:r>
+                              <w:rPr>
+                                <w:b w:val="1"/>
+                                <w:bCs w:val="1"/>
+                                <w:rtl w:val="0"/>
+                                <w:lang w:val="en-US"/>
+                              </w:rPr>
+                              <w:t>Figura 1 - Funcionalidades do aplicativo</w:t>
+                            </w:r>
+                          </w:p>
+                        </w:txbxContent>
+                      </wps:txbx>
+                      <wps:bodyPr wrap="square" lIns="50800" tIns="50800" rIns="50800" bIns="50800" numCol="1" anchor="t">
+                        <a:noAutofit/>
+                      </wps:bodyPr>
+                    </wps:wsp>
+                  </a:graphicData>
+                </a:graphic>
+              </wp:anchor>
+            </w:drawing>
+          </mc:Choice>
+          <mc:Fallback>
+            <w:pict>
+              <v:shape id="_x0000_s1030" type="#_x0000_t202" style="visibility:visible;position:absolute;margin-left:115.3pt;margin-top:35.7pt;width:250.0pt;height:19.9pt;z-index:251664384;mso-position-horizontal:absolute;mso-position-horizontal-relative:margin;mso-position-vertical:absolute;mso-position-vertical-relative:line;mso-wrap-distance-left:12.0pt;mso-wrap-distance-top:12.0pt;mso-wrap-distance-right:12.0pt;mso-wrap-distance-bottom:12.0pt;">
+                <v:fill on="f"/>
+                <v:stroke on="f" weight="1.0pt" dashstyle="solid" endcap="flat" miterlimit="400.0%" joinstyle="miter" linestyle="single" startarrow="none" startarrowwidth="medium" startarrowlength="medium" endarrow="none" endarrowwidth="medium" endarrowlength="medium"/>
+                <v:textbox>
+                  <w:txbxContent>
+                    <w:p>
+                      <w:pPr>
+                        <w:pStyle w:val="Corpo"/>
+                        <w:jc w:val="center"/>
+                      </w:pPr>
+                      <w:r>
+                        <w:rPr>
+                          <w:b w:val="1"/>
+                          <w:bCs w:val="1"/>
+                          <w:rtl w:val="0"/>
+                          <w:lang w:val="en-US"/>
+                        </w:rPr>
+                        <w:t>Figura 1 - Funcionalidades do aplicativo</w:t>
+                      </w:r>
+                    </w:p>
+                  </w:txbxContent>
+                </v:textbox>
+                <w10:wrap type="topAndBottom" side="bothSides" anchorx="margin"/>
+              </v:shape>
+            </w:pict>
+          </mc:Fallback>
+        </mc:AlternateContent>
+      </w:r>
+    </w:p>
+    <w:p>
+      <w:pPr>
+        <w:pStyle w:val="Corpo"/>
+        <w:spacing w:line="360" w:lineRule="auto"/>
+        <w:ind w:firstLine="1134"/>
+        <w:jc w:val="both"/>
+        <w:rPr>
+          <w:rFonts w:ascii="Times New Roman" w:cs="Times New Roman" w:hAnsi="Times New Roman" w:eastAsia="Times New Roman"/>
+          <w:sz w:val="24"/>
+          <w:szCs w:val="24"/>
+        </w:rPr>
+      </w:pPr>
+      <w:r>
+        <w:rPr>
+          <w:rFonts w:ascii="Times New Roman" w:hAnsi="Times New Roman"/>
+          <w:sz w:val="24"/>
+          <w:szCs w:val="24"/>
+          <w:rtl w:val="0"/>
+          <w:lang w:val="en-US"/>
+        </w:rPr>
+        <w:t>A seguir a descri</w:t>
+      </w:r>
+      <w:r>
+        <w:rPr>
+          <w:rFonts w:ascii="Times New Roman" w:hAnsi="Times New Roman" w:hint="default"/>
+          <w:sz w:val="24"/>
+          <w:szCs w:val="24"/>
+          <w:rtl w:val="0"/>
+          <w:lang w:val="en-US"/>
+        </w:rPr>
+        <w:t>çã</w:t>
+      </w:r>
+      <w:r>
+        <w:rPr>
+          <w:rFonts w:ascii="Times New Roman" w:hAnsi="Times New Roman"/>
+          <w:sz w:val="24"/>
+          <w:szCs w:val="24"/>
+          <w:rtl w:val="0"/>
+          <w:lang w:val="en-US"/>
+        </w:rPr>
+        <w:t xml:space="preserve">o de cada uma das funcionalidades representadas pelo diagrama a cima: </w:t>
+      </w:r>
+    </w:p>
+    <w:p>
+      <w:pPr>
+        <w:pStyle w:val="Corpo"/>
+        <w:numPr>
+          <w:ilvl w:val="1"/>
+          <w:numId w:val="2"/>
+        </w:numPr>
+        <w:spacing w:line="360" w:lineRule="auto"/>
+        <w:jc w:val="both"/>
+        <w:rPr>
+          <w:rFonts w:ascii="Times New Roman" w:hAnsi="Times New Roman"/>
+          <w:sz w:val="24"/>
+          <w:szCs w:val="24"/>
+          <w:lang w:val="en-US"/>
+        </w:rPr>
+      </w:pPr>
+      <w:r>
+        <w:rPr>
+          <w:rFonts w:ascii="Times New Roman" w:hAnsi="Times New Roman"/>
+          <w:b w:val="1"/>
+          <w:bCs w:val="1"/>
+          <w:sz w:val="24"/>
+          <w:szCs w:val="24"/>
+          <w:rtl w:val="0"/>
+          <w:lang w:val="en-US"/>
+        </w:rPr>
+        <w:t>Executar o Exerc</w:t>
+      </w:r>
+      <w:r>
+        <w:rPr>
+          <w:rFonts w:ascii="Times New Roman" w:hAnsi="Times New Roman" w:hint="default"/>
+          <w:b w:val="1"/>
+          <w:bCs w:val="1"/>
+          <w:sz w:val="24"/>
+          <w:szCs w:val="24"/>
+          <w:rtl w:val="0"/>
+          <w:lang w:val="en-US"/>
+        </w:rPr>
+        <w:t>í</w:t>
+      </w:r>
+      <w:r>
+        <w:rPr>
+          <w:rFonts w:ascii="Times New Roman" w:hAnsi="Times New Roman"/>
+          <w:b w:val="1"/>
+          <w:bCs w:val="1"/>
+          <w:sz w:val="24"/>
+          <w:szCs w:val="24"/>
+          <w:rtl w:val="0"/>
+          <w:lang w:val="en-US"/>
+        </w:rPr>
+        <w:t xml:space="preserve">cio 1: </w:t>
+      </w:r>
+      <w:r>
+        <w:rPr>
+          <w:rFonts w:ascii="Times New Roman" w:hAnsi="Times New Roman"/>
+          <w:sz w:val="24"/>
+          <w:szCs w:val="24"/>
+          <w:rtl w:val="0"/>
+          <w:lang w:val="en-US"/>
+        </w:rPr>
+        <w:t xml:space="preserve"> Esta funcionalidade remete </w:t>
+      </w:r>
+      <w:r>
+        <w:rPr>
+          <w:rFonts w:ascii="Times New Roman" w:hAnsi="Times New Roman" w:hint="default"/>
+          <w:sz w:val="24"/>
+          <w:szCs w:val="24"/>
+          <w:rtl w:val="0"/>
+          <w:lang w:val="en-US"/>
+        </w:rPr>
+        <w:t xml:space="preserve">à </w:t>
+      </w:r>
+      <w:r>
+        <w:rPr>
+          <w:rFonts w:ascii="Times New Roman" w:hAnsi="Times New Roman"/>
+          <w:sz w:val="24"/>
+          <w:szCs w:val="24"/>
+          <w:rtl w:val="0"/>
+          <w:lang w:val="en-US"/>
+        </w:rPr>
+        <w:t>execu</w:t>
+      </w:r>
+      <w:r>
+        <w:rPr>
+          <w:rFonts w:ascii="Times New Roman" w:hAnsi="Times New Roman" w:hint="default"/>
+          <w:sz w:val="24"/>
+          <w:szCs w:val="24"/>
+          <w:rtl w:val="0"/>
+          <w:lang w:val="en-US"/>
+        </w:rPr>
+        <w:t>çã</w:t>
+      </w:r>
+      <w:r>
+        <w:rPr>
+          <w:rFonts w:ascii="Times New Roman" w:hAnsi="Times New Roman"/>
+          <w:sz w:val="24"/>
+          <w:szCs w:val="24"/>
+          <w:rtl w:val="0"/>
+          <w:lang w:val="en-US"/>
+        </w:rPr>
+        <w:t>o de um exerc</w:t>
+      </w:r>
+      <w:r>
+        <w:rPr>
+          <w:rFonts w:ascii="Times New Roman" w:hAnsi="Times New Roman" w:hint="default"/>
+          <w:sz w:val="24"/>
+          <w:szCs w:val="24"/>
+          <w:rtl w:val="0"/>
+          <w:lang w:val="en-US"/>
+        </w:rPr>
+        <w:t>í</w:t>
+      </w:r>
+      <w:r>
+        <w:rPr>
+          <w:rFonts w:ascii="Times New Roman" w:hAnsi="Times New Roman"/>
+          <w:sz w:val="24"/>
+          <w:szCs w:val="24"/>
+          <w:rtl w:val="0"/>
+          <w:lang w:val="en-US"/>
+        </w:rPr>
+        <w:t>cio em que o paciente ser</w:t>
+      </w:r>
+      <w:r>
+        <w:rPr>
+          <w:rFonts w:ascii="Times New Roman" w:hAnsi="Times New Roman" w:hint="default"/>
+          <w:sz w:val="24"/>
+          <w:szCs w:val="24"/>
+          <w:rtl w:val="0"/>
+          <w:lang w:val="en-US"/>
+        </w:rPr>
+        <w:t xml:space="preserve">á </w:t>
+      </w:r>
+      <w:r>
+        <w:rPr>
+          <w:rFonts w:ascii="Times New Roman" w:hAnsi="Times New Roman"/>
+          <w:sz w:val="24"/>
+          <w:szCs w:val="24"/>
+          <w:rtl w:val="0"/>
+          <w:lang w:val="en-US"/>
+        </w:rPr>
+        <w:t>apresentado a um conjunto de figuras, sendo que o mesmo dever</w:t>
+      </w:r>
+      <w:r>
+        <w:rPr>
+          <w:rFonts w:ascii="Times New Roman" w:hAnsi="Times New Roman" w:hint="default"/>
+          <w:sz w:val="24"/>
+          <w:szCs w:val="24"/>
+          <w:rtl w:val="0"/>
+          <w:lang w:val="en-US"/>
+        </w:rPr>
+        <w:t xml:space="preserve">á </w:t>
+      </w:r>
+      <w:r>
+        <w:rPr>
+          <w:rFonts w:ascii="Times New Roman" w:hAnsi="Times New Roman"/>
+          <w:sz w:val="24"/>
+          <w:szCs w:val="24"/>
+          <w:rtl w:val="0"/>
+          <w:lang w:val="en-US"/>
+        </w:rPr>
+        <w:t>falar (ou ao menos tentar) o nome da mesma. As figuras ditas como certas ou erradas e as poss</w:t>
+      </w:r>
+      <w:r>
+        <w:rPr>
+          <w:rFonts w:ascii="Times New Roman" w:hAnsi="Times New Roman" w:hint="default"/>
+          <w:sz w:val="24"/>
+          <w:szCs w:val="24"/>
+          <w:rtl w:val="0"/>
+          <w:lang w:val="en-US"/>
+        </w:rPr>
+        <w:t>í</w:t>
+      </w:r>
+      <w:r>
+        <w:rPr>
+          <w:rFonts w:ascii="Times New Roman" w:hAnsi="Times New Roman"/>
+          <w:sz w:val="24"/>
+          <w:szCs w:val="24"/>
+          <w:rtl w:val="0"/>
+          <w:lang w:val="en-US"/>
+        </w:rPr>
+        <w:t>veis d</w:t>
+      </w:r>
+      <w:r>
+        <w:rPr>
+          <w:rFonts w:ascii="Times New Roman" w:hAnsi="Times New Roman" w:hint="default"/>
+          <w:sz w:val="24"/>
+          <w:szCs w:val="24"/>
+          <w:rtl w:val="0"/>
+          <w:lang w:val="en-US"/>
+        </w:rPr>
+        <w:t>ú</w:t>
+      </w:r>
+      <w:r>
+        <w:rPr>
+          <w:rFonts w:ascii="Times New Roman" w:hAnsi="Times New Roman"/>
+          <w:sz w:val="24"/>
+          <w:szCs w:val="24"/>
+          <w:rtl w:val="0"/>
+          <w:lang w:val="en-US"/>
+        </w:rPr>
+        <w:t>vidas que o paciente poder</w:t>
+      </w:r>
+      <w:r>
+        <w:rPr>
+          <w:rFonts w:ascii="Times New Roman" w:hAnsi="Times New Roman" w:hint="default"/>
+          <w:sz w:val="24"/>
+          <w:szCs w:val="24"/>
+          <w:rtl w:val="0"/>
+          <w:lang w:val="en-US"/>
+        </w:rPr>
+        <w:t xml:space="preserve">á </w:t>
+      </w:r>
+      <w:r>
+        <w:rPr>
+          <w:rFonts w:ascii="Times New Roman" w:hAnsi="Times New Roman"/>
+          <w:sz w:val="24"/>
+          <w:szCs w:val="24"/>
+          <w:rtl w:val="0"/>
+          <w:lang w:val="en-US"/>
+        </w:rPr>
+        <w:t>ter poder</w:t>
+      </w:r>
+      <w:r>
+        <w:rPr>
+          <w:rFonts w:ascii="Times New Roman" w:hAnsi="Times New Roman" w:hint="default"/>
+          <w:sz w:val="24"/>
+          <w:szCs w:val="24"/>
+          <w:rtl w:val="0"/>
+          <w:lang w:val="en-US"/>
+        </w:rPr>
+        <w:t>ã</w:t>
+      </w:r>
+      <w:r>
+        <w:rPr>
+          <w:rFonts w:ascii="Times New Roman" w:hAnsi="Times New Roman"/>
+          <w:sz w:val="24"/>
+          <w:szCs w:val="24"/>
+          <w:rtl w:val="0"/>
+          <w:lang w:val="en-US"/>
+        </w:rPr>
+        <w:t>o ser computadas, bastando para isso o fonoaudi</w:t>
+      </w:r>
+      <w:r>
+        <w:rPr>
+          <w:rFonts w:ascii="Times New Roman" w:hAnsi="Times New Roman" w:hint="default"/>
+          <w:sz w:val="24"/>
+          <w:szCs w:val="24"/>
+          <w:rtl w:val="0"/>
+          <w:lang w:val="en-US"/>
+        </w:rPr>
+        <w:t>ó</w:t>
+      </w:r>
+      <w:r>
+        <w:rPr>
+          <w:rFonts w:ascii="Times New Roman" w:hAnsi="Times New Roman"/>
+          <w:sz w:val="24"/>
+          <w:szCs w:val="24"/>
+          <w:rtl w:val="0"/>
+          <w:lang w:val="en-US"/>
+        </w:rPr>
+        <w:t>logo marcar os acertos e erros e deixar figuras sem marca</w:t>
+      </w:r>
+      <w:r>
+        <w:rPr>
+          <w:rFonts w:ascii="Times New Roman" w:hAnsi="Times New Roman" w:hint="default"/>
+          <w:sz w:val="24"/>
+          <w:szCs w:val="24"/>
+          <w:rtl w:val="0"/>
+          <w:lang w:val="en-US"/>
+        </w:rPr>
+        <w:t>çã</w:t>
+      </w:r>
+      <w:r>
+        <w:rPr>
+          <w:rFonts w:ascii="Times New Roman" w:hAnsi="Times New Roman"/>
+          <w:sz w:val="24"/>
+          <w:szCs w:val="24"/>
+          <w:rtl w:val="0"/>
+          <w:lang w:val="en-US"/>
+        </w:rPr>
+        <w:t>o para simbolizar as d</w:t>
+      </w:r>
+      <w:r>
+        <w:rPr>
+          <w:rFonts w:ascii="Times New Roman" w:hAnsi="Times New Roman" w:hint="default"/>
+          <w:sz w:val="24"/>
+          <w:szCs w:val="24"/>
+          <w:rtl w:val="0"/>
+          <w:lang w:val="en-US"/>
+        </w:rPr>
+        <w:t>ú</w:t>
+      </w:r>
+      <w:r>
+        <w:rPr>
+          <w:rFonts w:ascii="Times New Roman" w:hAnsi="Times New Roman"/>
+          <w:sz w:val="24"/>
+          <w:szCs w:val="24"/>
+          <w:rtl w:val="0"/>
+          <w:lang w:val="en-US"/>
+        </w:rPr>
+        <w:t>vidas. Em qualquer momento o fonoaudi</w:t>
+      </w:r>
+      <w:r>
+        <w:rPr>
+          <w:rFonts w:ascii="Times New Roman" w:hAnsi="Times New Roman" w:hint="default"/>
+          <w:sz w:val="24"/>
+          <w:szCs w:val="24"/>
+          <w:rtl w:val="0"/>
+          <w:lang w:val="en-US"/>
+        </w:rPr>
+        <w:t>ó</w:t>
+      </w:r>
+      <w:r>
+        <w:rPr>
+          <w:rFonts w:ascii="Times New Roman" w:hAnsi="Times New Roman"/>
+          <w:sz w:val="24"/>
+          <w:szCs w:val="24"/>
+          <w:rtl w:val="0"/>
+          <w:lang w:val="en-US"/>
+        </w:rPr>
+        <w:t>logo poder</w:t>
+      </w:r>
+      <w:r>
+        <w:rPr>
+          <w:rFonts w:ascii="Times New Roman" w:hAnsi="Times New Roman" w:hint="default"/>
+          <w:sz w:val="24"/>
+          <w:szCs w:val="24"/>
+          <w:rtl w:val="0"/>
+          <w:lang w:val="en-US"/>
+        </w:rPr>
+        <w:t xml:space="preserve">á </w:t>
+      </w:r>
+      <w:r>
+        <w:rPr>
+          <w:rFonts w:ascii="Times New Roman" w:hAnsi="Times New Roman"/>
+          <w:sz w:val="24"/>
+          <w:szCs w:val="24"/>
+          <w:rtl w:val="0"/>
+          <w:lang w:val="en-US"/>
+        </w:rPr>
+        <w:t>interromper o exerc</w:t>
+      </w:r>
+      <w:r>
+        <w:rPr>
+          <w:rFonts w:ascii="Times New Roman" w:hAnsi="Times New Roman" w:hint="default"/>
+          <w:sz w:val="24"/>
+          <w:szCs w:val="24"/>
+          <w:rtl w:val="0"/>
+          <w:lang w:val="en-US"/>
+        </w:rPr>
+        <w:t>í</w:t>
+      </w:r>
+      <w:r>
+        <w:rPr>
+          <w:rFonts w:ascii="Times New Roman" w:hAnsi="Times New Roman"/>
+          <w:sz w:val="24"/>
+          <w:szCs w:val="24"/>
+          <w:rtl w:val="0"/>
+          <w:lang w:val="en-US"/>
+        </w:rPr>
+        <w:t>cio ou realizar configura</w:t>
+      </w:r>
+      <w:r>
+        <w:rPr>
+          <w:rFonts w:ascii="Times New Roman" w:hAnsi="Times New Roman" w:hint="default"/>
+          <w:sz w:val="24"/>
+          <w:szCs w:val="24"/>
+          <w:rtl w:val="0"/>
+          <w:lang w:val="en-US"/>
+        </w:rPr>
+        <w:t>çõ</w:t>
+      </w:r>
+      <w:r>
+        <w:rPr>
+          <w:rFonts w:ascii="Times New Roman" w:hAnsi="Times New Roman"/>
+          <w:sz w:val="24"/>
+          <w:szCs w:val="24"/>
+          <w:rtl w:val="0"/>
+          <w:lang w:val="en-US"/>
+        </w:rPr>
+        <w:t>es no mesmo. Caso o fonoaudi</w:t>
+      </w:r>
+      <w:r>
+        <w:rPr>
+          <w:rFonts w:ascii="Times New Roman" w:hAnsi="Times New Roman" w:hint="default"/>
+          <w:sz w:val="24"/>
+          <w:szCs w:val="24"/>
+          <w:rtl w:val="0"/>
+          <w:lang w:val="en-US"/>
+        </w:rPr>
+        <w:t>ó</w:t>
+      </w:r>
+      <w:r>
+        <w:rPr>
+          <w:rFonts w:ascii="Times New Roman" w:hAnsi="Times New Roman"/>
+          <w:sz w:val="24"/>
+          <w:szCs w:val="24"/>
+          <w:rtl w:val="0"/>
+          <w:lang w:val="en-US"/>
+        </w:rPr>
+        <w:t>logo queira mudar o conjunto de figuras a ser exibida para o paciente, o mesmo pode ser feita escolhendo a letra inicial do conjunto de figuras que lhe ser</w:t>
+      </w:r>
+      <w:r>
+        <w:rPr>
+          <w:rFonts w:ascii="Times New Roman" w:hAnsi="Times New Roman" w:hint="default"/>
+          <w:sz w:val="24"/>
+          <w:szCs w:val="24"/>
+          <w:rtl w:val="0"/>
+          <w:lang w:val="en-US"/>
+        </w:rPr>
+        <w:t xml:space="preserve">á </w:t>
+      </w:r>
+      <w:r>
+        <w:rPr>
+          <w:rFonts w:ascii="Times New Roman" w:hAnsi="Times New Roman"/>
+          <w:sz w:val="24"/>
+          <w:szCs w:val="24"/>
+          <w:rtl w:val="0"/>
+          <w:lang w:val="en-US"/>
+        </w:rPr>
+        <w:t xml:space="preserve">mostrado (funcionalidade </w:t>
+      </w:r>
+      <w:r>
+        <w:rPr>
+          <w:rFonts w:ascii="Times New Roman" w:hAnsi="Times New Roman"/>
+          <w:b w:val="1"/>
+          <w:bCs w:val="1"/>
+          <w:i w:val="1"/>
+          <w:iCs w:val="1"/>
+          <w:sz w:val="24"/>
+          <w:szCs w:val="24"/>
+          <w:rtl w:val="0"/>
+          <w:lang w:val="en-US"/>
+        </w:rPr>
+        <w:t>Configurar Exerc</w:t>
+      </w:r>
+      <w:r>
+        <w:rPr>
+          <w:rFonts w:ascii="Times New Roman" w:hAnsi="Times New Roman" w:hint="default"/>
+          <w:b w:val="1"/>
+          <w:bCs w:val="1"/>
+          <w:i w:val="1"/>
+          <w:iCs w:val="1"/>
+          <w:sz w:val="24"/>
+          <w:szCs w:val="24"/>
+          <w:rtl w:val="0"/>
+          <w:lang w:val="en-US"/>
+        </w:rPr>
+        <w:t>í</w:t>
+      </w:r>
+      <w:r>
+        <w:rPr>
+          <w:rFonts w:ascii="Times New Roman" w:hAnsi="Times New Roman"/>
+          <w:b w:val="1"/>
+          <w:bCs w:val="1"/>
+          <w:i w:val="1"/>
+          <w:iCs w:val="1"/>
+          <w:sz w:val="24"/>
+          <w:szCs w:val="24"/>
+          <w:rtl w:val="0"/>
+          <w:lang w:val="en-US"/>
+        </w:rPr>
+        <w:t>cio 1</w:t>
+      </w:r>
+      <w:r>
+        <w:rPr>
+          <w:rFonts w:ascii="Times New Roman" w:hAnsi="Times New Roman"/>
+          <w:sz w:val="24"/>
+          <w:szCs w:val="24"/>
+          <w:rtl w:val="0"/>
+          <w:lang w:val="en-US"/>
+        </w:rPr>
+        <w:t>). As figuras 2 demonstra a tela que comp</w:t>
+      </w:r>
+      <w:r>
+        <w:rPr>
+          <w:rFonts w:ascii="Times New Roman" w:hAnsi="Times New Roman" w:hint="default"/>
+          <w:sz w:val="24"/>
+          <w:szCs w:val="24"/>
+          <w:rtl w:val="0"/>
+          <w:lang w:val="en-US"/>
+        </w:rPr>
+        <w:t>õ</w:t>
+      </w:r>
+      <w:r>
+        <w:rPr>
+          <w:rFonts w:ascii="Times New Roman" w:hAnsi="Times New Roman"/>
+          <w:sz w:val="24"/>
+          <w:szCs w:val="24"/>
+          <w:rtl w:val="0"/>
+          <w:lang w:val="en-US"/>
+        </w:rPr>
+        <w:t>e tal funcionalidade.</w:t>
+      </w:r>
+      <w:r>
+        <w:rPr>
+          <w:rFonts w:ascii="Times New Roman" w:cs="Times New Roman" w:hAnsi="Times New Roman" w:eastAsia="Times New Roman"/>
+          <w:sz w:val="24"/>
+          <w:szCs w:val="24"/>
+        </w:rPr>
+        <w:drawing>
+          <wp:anchor distT="152400" distB="152400" distL="152400" distR="152400" simplePos="0" relativeHeight="251665408" behindDoc="0" locked="0" layoutInCell="1" allowOverlap="1">
+            <wp:simplePos x="0" y="0"/>
+            <wp:positionH relativeFrom="margin">
+              <wp:posOffset>1346316</wp:posOffset>
+            </wp:positionH>
+            <wp:positionV relativeFrom="line">
+              <wp:posOffset>402592</wp:posOffset>
+            </wp:positionV>
+            <wp:extent cx="3414725" cy="2556972"/>
+            <wp:effectExtent l="0" t="0" r="0" b="0"/>
+            <wp:wrapThrough wrapText="bothSides" distL="152400" distR="152400">
+              <wp:wrapPolygon edited="1">
+                <wp:start x="0" y="0"/>
+                <wp:lineTo x="21621" y="0"/>
+                <wp:lineTo x="21621" y="21606"/>
+                <wp:lineTo x="0" y="21606"/>
+                <wp:lineTo x="0" y="0"/>
+              </wp:wrapPolygon>
+            </wp:wrapThrough>
+            <wp:docPr id="1073741831" name="officeArt object"/>
+            <wp:cNvGraphicFramePr/>
+            <a:graphic xmlns:a="http://schemas.openxmlformats.org/drawingml/2006/main">
+              <a:graphicData uri="http://schemas.openxmlformats.org/drawingml/2006/picture">
+                <pic:pic xmlns:pic="http://schemas.openxmlformats.org/drawingml/2006/picture">
+                  <pic:nvPicPr>
+                    <pic:cNvPr id="1073741831" name="Captura de Tela 2018-01-15 às 10.58.20.png"/>
+                    <pic:cNvPicPr>
+                      <a:picLocks noChangeAspect="1"/>
+                    </pic:cNvPicPr>
+                  </pic:nvPicPr>
+                  <pic:blipFill>
+                    <a:blip r:embed="rId5">
+                      <a:extLst/>
+                    </a:blip>
+                    <a:stretch>
+                      <a:fillRect/>
+                    </a:stretch>
+                  </pic:blipFill>
+                  <pic:spPr>
+                    <a:xfrm>
+                      <a:off x="0" y="0"/>
+                      <a:ext cx="3414725" cy="2556972"/>
+                    </a:xfrm>
+                    <a:prstGeom prst="rect">
+                      <a:avLst/>
+                    </a:prstGeom>
+                    <a:ln w="12700" cap="flat">
+                      <a:noFill/>
+                      <a:miter lim="400000"/>
+                    </a:ln>
+                    <a:effectLst/>
+                  </pic:spPr>
+                </pic:pic>
+              </a:graphicData>
+            </a:graphic>
+          </wp:anchor>
+        </w:drawing>
+      </w:r>
+    </w:p>
+    <w:p>
+      <w:pPr>
+        <w:pStyle w:val="Corpo"/>
+        <w:jc w:val="both"/>
+        <w:rPr>
+          <w:rFonts w:ascii="Times New Roman" w:cs="Times New Roman" w:hAnsi="Times New Roman" w:eastAsia="Times New Roman"/>
+          <w:sz w:val="24"/>
+          <w:szCs w:val="24"/>
+        </w:rPr>
+      </w:pPr>
+    </w:p>
+    <w:p>
+      <w:pPr>
+        <w:pStyle w:val="Corpo"/>
+        <w:jc w:val="both"/>
+        <w:rPr>
+          <w:rFonts w:ascii="Times New Roman" w:cs="Times New Roman" w:hAnsi="Times New Roman" w:eastAsia="Times New Roman"/>
+          <w:sz w:val="24"/>
+          <w:szCs w:val="24"/>
+        </w:rPr>
+      </w:pPr>
+    </w:p>
+    <w:p>
+      <w:pPr>
+        <w:pStyle w:val="Corpo"/>
+        <w:jc w:val="both"/>
+        <w:rPr>
+          <w:rFonts w:ascii="Times New Roman" w:cs="Times New Roman" w:hAnsi="Times New Roman" w:eastAsia="Times New Roman"/>
+          <w:sz w:val="24"/>
+          <w:szCs w:val="24"/>
+        </w:rPr>
+      </w:pPr>
+    </w:p>
+    <w:p>
+      <w:pPr>
+        <w:pStyle w:val="Corpo"/>
+        <w:jc w:val="both"/>
+        <w:rPr>
+          <w:rFonts w:ascii="Times New Roman" w:cs="Times New Roman" w:hAnsi="Times New Roman" w:eastAsia="Times New Roman"/>
+          <w:sz w:val="24"/>
+          <w:szCs w:val="24"/>
+        </w:rPr>
+      </w:pPr>
+    </w:p>
+    <w:p>
+      <w:pPr>
+        <w:pStyle w:val="Corpo"/>
+        <w:jc w:val="both"/>
+        <w:rPr>
+          <w:rFonts w:ascii="Times New Roman" w:cs="Times New Roman" w:hAnsi="Times New Roman" w:eastAsia="Times New Roman"/>
+          <w:sz w:val="24"/>
+          <w:szCs w:val="24"/>
+        </w:rPr>
+      </w:pPr>
+    </w:p>
+    <w:p>
+      <w:pPr>
+        <w:pStyle w:val="Corpo"/>
+        <w:jc w:val="both"/>
+        <w:rPr>
+          <w:rFonts w:ascii="Times New Roman" w:cs="Times New Roman" w:hAnsi="Times New Roman" w:eastAsia="Times New Roman"/>
+          <w:sz w:val="24"/>
+          <w:szCs w:val="24"/>
+        </w:rPr>
+      </w:pPr>
+    </w:p>
+    <w:p>
+      <w:pPr>
+        <w:pStyle w:val="Corpo"/>
+        <w:jc w:val="both"/>
+        <w:rPr>
+          <w:rFonts w:ascii="Times New Roman" w:cs="Times New Roman" w:hAnsi="Times New Roman" w:eastAsia="Times New Roman"/>
+          <w:sz w:val="24"/>
+          <w:szCs w:val="24"/>
+        </w:rPr>
+      </w:pPr>
+    </w:p>
+    <w:p>
+      <w:pPr>
+        <w:pStyle w:val="Corpo"/>
+        <w:jc w:val="both"/>
+        <w:rPr>
+          <w:rFonts w:ascii="Times New Roman" w:cs="Times New Roman" w:hAnsi="Times New Roman" w:eastAsia="Times New Roman"/>
+          <w:sz w:val="24"/>
+          <w:szCs w:val="24"/>
+        </w:rPr>
+      </w:pPr>
+    </w:p>
+    <w:p>
+      <w:pPr>
+        <w:pStyle w:val="Corpo"/>
+        <w:jc w:val="both"/>
+        <w:rPr>
+          <w:rFonts w:ascii="Times New Roman" w:cs="Times New Roman" w:hAnsi="Times New Roman" w:eastAsia="Times New Roman"/>
+          <w:sz w:val="24"/>
+          <w:szCs w:val="24"/>
+        </w:rPr>
+      </w:pPr>
+    </w:p>
+    <w:p>
+      <w:pPr>
+        <w:pStyle w:val="Corpo"/>
+        <w:jc w:val="both"/>
+        <w:rPr>
+          <w:rFonts w:ascii="Times New Roman" w:cs="Times New Roman" w:hAnsi="Times New Roman" w:eastAsia="Times New Roman"/>
+          <w:sz w:val="24"/>
+          <w:szCs w:val="24"/>
+        </w:rPr>
+      </w:pPr>
+    </w:p>
+    <w:p>
+      <w:pPr>
+        <w:pStyle w:val="Corpo"/>
+        <w:jc w:val="both"/>
+        <w:rPr>
+          <w:rFonts w:ascii="Times New Roman" w:cs="Times New Roman" w:hAnsi="Times New Roman" w:eastAsia="Times New Roman"/>
+          <w:sz w:val="24"/>
+          <w:szCs w:val="24"/>
+        </w:rPr>
+      </w:pPr>
+    </w:p>
+    <w:p>
+      <w:pPr>
+        <w:pStyle w:val="Corpo"/>
+        <w:jc w:val="both"/>
+        <w:rPr>
+          <w:rFonts w:ascii="Times New Roman" w:cs="Times New Roman" w:hAnsi="Times New Roman" w:eastAsia="Times New Roman"/>
+          <w:sz w:val="24"/>
+          <w:szCs w:val="24"/>
+        </w:rPr>
+      </w:pPr>
+    </w:p>
+    <w:p>
+      <w:pPr>
+        <w:pStyle w:val="Corpo"/>
+        <w:jc w:val="both"/>
+        <w:rPr>
+          <w:rFonts w:ascii="Times New Roman" w:cs="Times New Roman" w:hAnsi="Times New Roman" w:eastAsia="Times New Roman"/>
+          <w:sz w:val="24"/>
+          <w:szCs w:val="24"/>
+        </w:rPr>
+      </w:pPr>
+    </w:p>
+    <w:p>
+      <w:pPr>
+        <w:pStyle w:val="Corpo"/>
+        <w:jc w:val="both"/>
+        <w:rPr>
+          <w:rFonts w:ascii="Times New Roman" w:cs="Times New Roman" w:hAnsi="Times New Roman" w:eastAsia="Times New Roman"/>
+          <w:sz w:val="24"/>
+          <w:szCs w:val="24"/>
+        </w:rPr>
+      </w:pPr>
+      <w:r>
+        <w:rPr>
+          <w:rFonts w:ascii="Times New Roman" w:cs="Times New Roman" w:hAnsi="Times New Roman" w:eastAsia="Times New Roman"/>
+          <w:sz w:val="24"/>
+          <w:szCs w:val="24"/>
+        </w:rPr>
+        <mc:AlternateContent>
+          <mc:Choice Requires="wps">
+            <w:drawing>
+              <wp:anchor distT="152400" distB="152400" distL="152400" distR="152400" simplePos="0" relativeHeight="251666432" behindDoc="0" locked="0" layoutInCell="1" allowOverlap="1">
+                <wp:simplePos x="0" y="0"/>
+                <wp:positionH relativeFrom="margin">
+                  <wp:posOffset>1466178</wp:posOffset>
+                </wp:positionH>
+                <wp:positionV relativeFrom="line">
+                  <wp:posOffset>354817</wp:posOffset>
+                </wp:positionV>
+                <wp:extent cx="3175000" cy="252572"/>
+                <wp:effectExtent l="0" t="0" r="0" b="0"/>
+                <wp:wrapTopAndBottom distT="152400" distB="152400"/>
+                <wp:docPr id="1073741832" name="officeArt object"/>
+                <wp:cNvGraphicFramePr/>
+                <a:graphic xmlns:a="http://schemas.openxmlformats.org/drawingml/2006/main">
+                  <a:graphicData uri="http://schemas.microsoft.com/office/word/2010/wordprocessingShape">
+                    <wps:wsp>
+                      <wps:cNvSpPr txBox="1"/>
+                      <wps:spPr>
+                        <a:xfrm>
+                          <a:off x="0" y="0"/>
+                          <a:ext cx="3175000" cy="252572"/>
+                        </a:xfrm>
+                        <a:prstGeom prst="rect">
+                          <a:avLst/>
+                        </a:prstGeom>
+                        <a:noFill/>
+                        <a:ln w="12700" cap="flat">
+                          <a:noFill/>
+                          <a:miter lim="400000"/>
+                        </a:ln>
+                        <a:effectLst/>
+                      </wps:spPr>
+                      <wps:txbx>
+                        <w:txbxContent>
+                          <w:p>
+                            <w:pPr>
+                              <w:pStyle w:val="Corpo"/>
+                              <w:jc w:val="center"/>
+                            </w:pPr>
+                            <w:r>
+                              <w:rPr>
+                                <w:b w:val="1"/>
+                                <w:bCs w:val="1"/>
+                                <w:rtl w:val="0"/>
+                                <w:lang w:val="en-US"/>
+                              </w:rPr>
+                              <w:t>Figura 2 - Tela exerc</w:t>
+                            </w:r>
+                            <w:r>
+                              <w:rPr>
+                                <w:b w:val="1"/>
+                                <w:bCs w:val="1"/>
+                                <w:rtl w:val="0"/>
+                                <w:lang w:val="en-US"/>
+                              </w:rPr>
+                              <w:t>í</w:t>
+                            </w:r>
+                            <w:r>
+                              <w:rPr>
+                                <w:b w:val="1"/>
+                                <w:bCs w:val="1"/>
+                                <w:rtl w:val="0"/>
+                                <w:lang w:val="en-US"/>
+                              </w:rPr>
+                              <w:t>cio 1</w:t>
+                            </w:r>
+                          </w:p>
+                        </w:txbxContent>
+                      </wps:txbx>
+                      <wps:bodyPr wrap="square" lIns="50800" tIns="50800" rIns="50800" bIns="50800" numCol="1" anchor="t">
+                        <a:noAutofit/>
+                      </wps:bodyPr>
+                    </wps:wsp>
+                  </a:graphicData>
+                </a:graphic>
+              </wp:anchor>
+            </w:drawing>
+          </mc:Choice>
+          <mc:Fallback>
+            <w:pict>
+              <v:shape id="_x0000_s1031" type="#_x0000_t202" style="visibility:visible;position:absolute;margin-left:115.4pt;margin-top:27.9pt;width:250.0pt;height:19.9pt;z-index:251666432;mso-position-horizontal:absolute;mso-position-horizontal-relative:margin;mso-position-vertical:absolute;mso-position-vertical-relative:line;mso-wrap-distance-left:12.0pt;mso-wrap-distance-top:12.0pt;mso-wrap-distance-right:12.0pt;mso-wrap-distance-bottom:12.0pt;">
+                <v:fill on="f"/>
+                <v:stroke on="f" weight="1.0pt" dashstyle="solid" endcap="flat" miterlimit="400.0%" joinstyle="miter" linestyle="single" startarrow="none" startarrowwidth="medium" startarrowlength="medium" endarrow="none" endarrowwidth="medium" endarrowlength="medium"/>
+                <v:textbox>
+                  <w:txbxContent>
+                    <w:p>
+                      <w:pPr>
+                        <w:pStyle w:val="Corpo"/>
+                        <w:jc w:val="center"/>
+                      </w:pPr>
+                      <w:r>
+                        <w:rPr>
+                          <w:b w:val="1"/>
+                          <w:bCs w:val="1"/>
+                          <w:rtl w:val="0"/>
+                          <w:lang w:val="en-US"/>
+                        </w:rPr>
+                        <w:t>Figura 2 - Tela exerc</w:t>
+                      </w:r>
+                      <w:r>
+                        <w:rPr>
+                          <w:b w:val="1"/>
+                          <w:bCs w:val="1"/>
+                          <w:rtl w:val="0"/>
+                          <w:lang w:val="en-US"/>
+                        </w:rPr>
+                        <w:t>í</w:t>
+                      </w:r>
+                      <w:r>
+                        <w:rPr>
+                          <w:b w:val="1"/>
+                          <w:bCs w:val="1"/>
+                          <w:rtl w:val="0"/>
+                          <w:lang w:val="en-US"/>
+                        </w:rPr>
+                        <w:t>cio 1</w:t>
+                      </w:r>
+                    </w:p>
+                  </w:txbxContent>
+                </v:textbox>
+                <w10:wrap type="topAndBottom" side="bothSides" anchorx="margin"/>
+              </v:shape>
+            </w:pict>
+          </mc:Fallback>
+        </mc:AlternateContent>
+      </w:r>
+    </w:p>
+    <w:p>
+      <w:pPr>
+        <w:pStyle w:val="Corpo"/>
+        <w:jc w:val="both"/>
+      </w:pPr>
+    </w:p>
+    <w:p>
+      <w:pPr>
+        <w:pStyle w:val="Corpo"/>
+        <w:jc w:val="both"/>
+      </w:pPr>
+    </w:p>
+    <w:p>
+      <w:pPr>
+        <w:pStyle w:val="Corpo"/>
+        <w:numPr>
+          <w:ilvl w:val="1"/>
+          <w:numId w:val="3"/>
+        </w:numPr>
+        <w:spacing w:line="360" w:lineRule="auto"/>
+        <w:jc w:val="both"/>
+        <w:rPr>
+          <w:sz w:val="24"/>
+          <w:szCs w:val="24"/>
+          <w:lang w:val="en-US"/>
+        </w:rPr>
+      </w:pPr>
+      <w:r>
+        <w:rPr>
+          <w:rFonts w:ascii="Times New Roman" w:hAnsi="Times New Roman"/>
+          <w:b w:val="1"/>
+          <w:bCs w:val="1"/>
+          <w:sz w:val="24"/>
+          <w:szCs w:val="24"/>
+          <w:rtl w:val="0"/>
+          <w:lang w:val="en-US"/>
+        </w:rPr>
+        <w:t>Executar Exerc</w:t>
+      </w:r>
+      <w:r>
+        <w:rPr>
+          <w:rFonts w:ascii="Times New Roman" w:hAnsi="Times New Roman" w:hint="default"/>
+          <w:b w:val="1"/>
+          <w:bCs w:val="1"/>
+          <w:sz w:val="24"/>
+          <w:szCs w:val="24"/>
+          <w:rtl w:val="0"/>
+          <w:lang w:val="en-US"/>
+        </w:rPr>
+        <w:t>í</w:t>
+      </w:r>
+      <w:r>
+        <w:rPr>
+          <w:rFonts w:ascii="Times New Roman" w:hAnsi="Times New Roman"/>
+          <w:b w:val="1"/>
+          <w:bCs w:val="1"/>
+          <w:sz w:val="24"/>
+          <w:szCs w:val="24"/>
+          <w:rtl w:val="0"/>
+          <w:lang w:val="en-US"/>
+        </w:rPr>
+        <w:t>cio 2:</w:t>
+      </w:r>
+      <w:r>
+        <w:rPr>
+          <w:rFonts w:ascii="Times New Roman" w:hAnsi="Times New Roman"/>
+          <w:sz w:val="24"/>
+          <w:szCs w:val="24"/>
+          <w:rtl w:val="0"/>
+          <w:lang w:val="en-US"/>
+        </w:rPr>
+        <w:t xml:space="preserve">  Esta funcionalidade remete </w:t>
+      </w:r>
+      <w:r>
+        <w:rPr>
+          <w:rFonts w:ascii="Times New Roman" w:hAnsi="Times New Roman" w:hint="default"/>
+          <w:sz w:val="24"/>
+          <w:szCs w:val="24"/>
+          <w:rtl w:val="0"/>
+          <w:lang w:val="en-US"/>
+        </w:rPr>
+        <w:t xml:space="preserve">à </w:t>
+      </w:r>
+      <w:r>
+        <w:rPr>
+          <w:rFonts w:ascii="Times New Roman" w:hAnsi="Times New Roman"/>
+          <w:sz w:val="24"/>
+          <w:szCs w:val="24"/>
+          <w:rtl w:val="0"/>
+          <w:lang w:val="en-US"/>
+        </w:rPr>
+        <w:t>execu</w:t>
+      </w:r>
+      <w:r>
+        <w:rPr>
+          <w:rFonts w:ascii="Times New Roman" w:hAnsi="Times New Roman" w:hint="default"/>
+          <w:sz w:val="24"/>
+          <w:szCs w:val="24"/>
+          <w:rtl w:val="0"/>
+          <w:lang w:val="en-US"/>
+        </w:rPr>
+        <w:t>çã</w:t>
+      </w:r>
+      <w:r>
+        <w:rPr>
+          <w:rFonts w:ascii="Times New Roman" w:hAnsi="Times New Roman"/>
+          <w:sz w:val="24"/>
+          <w:szCs w:val="24"/>
+          <w:rtl w:val="0"/>
+          <w:lang w:val="en-US"/>
+        </w:rPr>
+        <w:t>o de um exerc</w:t>
+      </w:r>
+      <w:r>
+        <w:rPr>
+          <w:rFonts w:ascii="Times New Roman" w:hAnsi="Times New Roman" w:hint="default"/>
+          <w:sz w:val="24"/>
+          <w:szCs w:val="24"/>
+          <w:rtl w:val="0"/>
+          <w:lang w:val="en-US"/>
+        </w:rPr>
+        <w:t>í</w:t>
+      </w:r>
+      <w:r>
+        <w:rPr>
+          <w:rFonts w:ascii="Times New Roman" w:hAnsi="Times New Roman"/>
+          <w:sz w:val="24"/>
+          <w:szCs w:val="24"/>
+          <w:rtl w:val="0"/>
+          <w:lang w:val="en-US"/>
+        </w:rPr>
+        <w:t>cio em que ser</w:t>
+      </w:r>
+      <w:r>
+        <w:rPr>
+          <w:rFonts w:ascii="Times New Roman" w:hAnsi="Times New Roman" w:hint="default"/>
+          <w:sz w:val="24"/>
+          <w:szCs w:val="24"/>
+          <w:rtl w:val="0"/>
+          <w:lang w:val="en-US"/>
+        </w:rPr>
+        <w:t xml:space="preserve">á </w:t>
+      </w:r>
+      <w:r>
+        <w:rPr>
+          <w:rFonts w:ascii="Times New Roman" w:hAnsi="Times New Roman"/>
+          <w:sz w:val="24"/>
+          <w:szCs w:val="24"/>
+          <w:rtl w:val="0"/>
+          <w:lang w:val="en-US"/>
+        </w:rPr>
+        <w:t>mostrado para o paciente a figura de um ambiente qualquer e lhe ser</w:t>
+      </w:r>
+      <w:r>
+        <w:rPr>
+          <w:rFonts w:ascii="Times New Roman" w:hAnsi="Times New Roman" w:hint="default"/>
+          <w:sz w:val="24"/>
+          <w:szCs w:val="24"/>
+          <w:rtl w:val="0"/>
+          <w:lang w:val="en-US"/>
+        </w:rPr>
+        <w:t xml:space="preserve">á </w:t>
+      </w:r>
+      <w:r>
+        <w:rPr>
+          <w:rFonts w:ascii="Times New Roman" w:hAnsi="Times New Roman"/>
+          <w:sz w:val="24"/>
+          <w:szCs w:val="24"/>
+          <w:rtl w:val="0"/>
+          <w:lang w:val="en-US"/>
+        </w:rPr>
+        <w:t xml:space="preserve">solicitado que encontre determinados objetos dentro deste ambiente. </w:t>
+      </w:r>
+      <w:r>
+        <w:rPr>
+          <w:rFonts w:ascii="Times New Roman" w:hAnsi="Times New Roman"/>
+          <w:sz w:val="24"/>
+          <w:szCs w:val="24"/>
+          <w:rtl w:val="0"/>
+          <w:lang w:val="en-US"/>
+        </w:rPr>
+        <w:t xml:space="preserve">Caso o paciente encontre o objeto que lhe </w:t>
+      </w:r>
+      <w:r>
+        <w:rPr>
+          <w:rFonts w:ascii="Times New Roman" w:hAnsi="Times New Roman" w:hint="default"/>
+          <w:sz w:val="24"/>
+          <w:szCs w:val="24"/>
+          <w:rtl w:val="0"/>
+          <w:lang w:val="en-US"/>
+        </w:rPr>
+        <w:t xml:space="preserve">é </w:t>
+      </w:r>
+      <w:r>
+        <w:rPr>
+          <w:rFonts w:ascii="Times New Roman" w:hAnsi="Times New Roman"/>
+          <w:sz w:val="24"/>
+          <w:szCs w:val="24"/>
+          <w:rtl w:val="0"/>
+          <w:lang w:val="en-US"/>
+        </w:rPr>
+        <w:t xml:space="preserve">solicitado, clicando no mesmo, </w:t>
+      </w:r>
+      <w:r>
+        <w:rPr>
+          <w:rFonts w:ascii="Times New Roman" w:hAnsi="Times New Roman" w:hint="default"/>
+          <w:sz w:val="24"/>
+          <w:szCs w:val="24"/>
+          <w:rtl w:val="0"/>
+          <w:lang w:val="en-US"/>
+        </w:rPr>
+        <w:t xml:space="preserve">é </w:t>
+      </w:r>
+      <w:r>
+        <w:rPr>
+          <w:rFonts w:ascii="Times New Roman" w:hAnsi="Times New Roman"/>
+          <w:sz w:val="24"/>
+          <w:szCs w:val="24"/>
+          <w:rtl w:val="0"/>
+          <w:lang w:val="en-US"/>
+        </w:rPr>
+        <w:t>acumulado o n</w:t>
+      </w:r>
+      <w:r>
+        <w:rPr>
+          <w:rFonts w:ascii="Times New Roman" w:hAnsi="Times New Roman" w:hint="default"/>
+          <w:sz w:val="24"/>
+          <w:szCs w:val="24"/>
+          <w:rtl w:val="0"/>
+          <w:lang w:val="en-US"/>
+        </w:rPr>
+        <w:t>ú</w:t>
+      </w:r>
+      <w:r>
+        <w:rPr>
+          <w:rFonts w:ascii="Times New Roman" w:hAnsi="Times New Roman"/>
+          <w:sz w:val="24"/>
+          <w:szCs w:val="24"/>
+          <w:rtl w:val="0"/>
+          <w:lang w:val="en-US"/>
+        </w:rPr>
+        <w:t>mero de acertos. Caso o paciente claque em qualquer elemento do cen</w:t>
+      </w:r>
+      <w:r>
+        <w:rPr>
+          <w:rFonts w:ascii="Times New Roman" w:hAnsi="Times New Roman" w:hint="default"/>
+          <w:sz w:val="24"/>
+          <w:szCs w:val="24"/>
+          <w:rtl w:val="0"/>
+          <w:lang w:val="en-US"/>
+        </w:rPr>
+        <w:t>á</w:t>
+      </w:r>
+      <w:r>
+        <w:rPr>
+          <w:rFonts w:ascii="Times New Roman" w:hAnsi="Times New Roman"/>
+          <w:sz w:val="24"/>
+          <w:szCs w:val="24"/>
+          <w:rtl w:val="0"/>
+          <w:lang w:val="en-US"/>
+        </w:rPr>
+        <w:t>rio que n</w:t>
+      </w:r>
+      <w:r>
+        <w:rPr>
+          <w:rFonts w:ascii="Times New Roman" w:hAnsi="Times New Roman" w:hint="default"/>
+          <w:sz w:val="24"/>
+          <w:szCs w:val="24"/>
+          <w:rtl w:val="0"/>
+          <w:lang w:val="en-US"/>
+        </w:rPr>
+        <w:t>ã</w:t>
+      </w:r>
+      <w:r>
+        <w:rPr>
+          <w:rFonts w:ascii="Times New Roman" w:hAnsi="Times New Roman"/>
+          <w:sz w:val="24"/>
+          <w:szCs w:val="24"/>
+          <w:rtl w:val="0"/>
+          <w:lang w:val="en-US"/>
+        </w:rPr>
+        <w:t xml:space="preserve">o seja o que lhe </w:t>
+      </w:r>
+      <w:r>
+        <w:rPr>
+          <w:rFonts w:ascii="Times New Roman" w:hAnsi="Times New Roman" w:hint="default"/>
+          <w:sz w:val="24"/>
+          <w:szCs w:val="24"/>
+          <w:rtl w:val="0"/>
+          <w:lang w:val="en-US"/>
+        </w:rPr>
+        <w:t xml:space="preserve">é </w:t>
+      </w:r>
+      <w:r>
+        <w:rPr>
+          <w:rFonts w:ascii="Times New Roman" w:hAnsi="Times New Roman"/>
+          <w:sz w:val="24"/>
+          <w:szCs w:val="24"/>
+          <w:rtl w:val="0"/>
+          <w:lang w:val="en-US"/>
+        </w:rPr>
+        <w:t>solicitado, ent</w:t>
+      </w:r>
+      <w:r>
+        <w:rPr>
+          <w:rFonts w:ascii="Times New Roman" w:hAnsi="Times New Roman" w:hint="default"/>
+          <w:sz w:val="24"/>
+          <w:szCs w:val="24"/>
+          <w:rtl w:val="0"/>
+          <w:lang w:val="en-US"/>
+        </w:rPr>
+        <w:t>ã</w:t>
+      </w:r>
+      <w:r>
+        <w:rPr>
+          <w:rFonts w:ascii="Times New Roman" w:hAnsi="Times New Roman"/>
+          <w:sz w:val="24"/>
+          <w:szCs w:val="24"/>
+          <w:rtl w:val="0"/>
+          <w:lang w:val="en-US"/>
+        </w:rPr>
+        <w:t>o o n</w:t>
+      </w:r>
+      <w:r>
+        <w:rPr>
+          <w:rFonts w:ascii="Times New Roman" w:hAnsi="Times New Roman" w:hint="default"/>
+          <w:sz w:val="24"/>
+          <w:szCs w:val="24"/>
+          <w:rtl w:val="0"/>
+          <w:lang w:val="en-US"/>
+        </w:rPr>
+        <w:t>ú</w:t>
+      </w:r>
+      <w:r>
+        <w:rPr>
+          <w:rFonts w:ascii="Times New Roman" w:hAnsi="Times New Roman"/>
+          <w:sz w:val="24"/>
+          <w:szCs w:val="24"/>
+          <w:rtl w:val="0"/>
+          <w:lang w:val="en-US"/>
+        </w:rPr>
+        <w:t xml:space="preserve">mero de erros </w:t>
+      </w:r>
+      <w:r>
+        <w:rPr>
+          <w:rFonts w:ascii="Times New Roman" w:hAnsi="Times New Roman" w:hint="default"/>
+          <w:sz w:val="24"/>
+          <w:szCs w:val="24"/>
+          <w:rtl w:val="0"/>
+          <w:lang w:val="en-US"/>
+        </w:rPr>
+        <w:t xml:space="preserve">é </w:t>
+      </w:r>
+      <w:r>
+        <w:rPr>
+          <w:rFonts w:ascii="Times New Roman" w:hAnsi="Times New Roman"/>
+          <w:sz w:val="24"/>
+          <w:szCs w:val="24"/>
+          <w:rtl w:val="0"/>
+          <w:lang w:val="en-US"/>
+        </w:rPr>
+        <w:t>incrementado. Em qualquer momento o fonoaudi</w:t>
+      </w:r>
+      <w:r>
+        <w:rPr>
+          <w:rFonts w:ascii="Times New Roman" w:hAnsi="Times New Roman" w:hint="default"/>
+          <w:sz w:val="24"/>
+          <w:szCs w:val="24"/>
+          <w:rtl w:val="0"/>
+          <w:lang w:val="en-US"/>
+        </w:rPr>
+        <w:t>ó</w:t>
+      </w:r>
+      <w:r>
+        <w:rPr>
+          <w:rFonts w:ascii="Times New Roman" w:hAnsi="Times New Roman"/>
+          <w:sz w:val="24"/>
+          <w:szCs w:val="24"/>
+          <w:rtl w:val="0"/>
+          <w:lang w:val="en-US"/>
+        </w:rPr>
+        <w:t>logo poder</w:t>
+      </w:r>
+      <w:r>
+        <w:rPr>
+          <w:rFonts w:ascii="Times New Roman" w:hAnsi="Times New Roman" w:hint="default"/>
+          <w:sz w:val="24"/>
+          <w:szCs w:val="24"/>
+          <w:rtl w:val="0"/>
+          <w:lang w:val="en-US"/>
+        </w:rPr>
+        <w:t xml:space="preserve">á </w:t>
+      </w:r>
+      <w:r>
+        <w:rPr>
+          <w:rFonts w:ascii="Times New Roman" w:hAnsi="Times New Roman"/>
+          <w:sz w:val="24"/>
+          <w:szCs w:val="24"/>
+          <w:rtl w:val="0"/>
+          <w:lang w:val="en-US"/>
+        </w:rPr>
+        <w:t>interromper este exerc</w:t>
+      </w:r>
+      <w:r>
+        <w:rPr>
+          <w:rFonts w:ascii="Times New Roman" w:hAnsi="Times New Roman" w:hint="default"/>
+          <w:sz w:val="24"/>
+          <w:szCs w:val="24"/>
+          <w:rtl w:val="0"/>
+          <w:lang w:val="en-US"/>
+        </w:rPr>
+        <w:t>í</w:t>
+      </w:r>
+      <w:r>
+        <w:rPr>
+          <w:rFonts w:ascii="Times New Roman" w:hAnsi="Times New Roman"/>
+          <w:sz w:val="24"/>
+          <w:szCs w:val="24"/>
+          <w:rtl w:val="0"/>
+          <w:lang w:val="en-US"/>
+        </w:rPr>
+        <w:t>cio com o paciente. A figura 3 abaixo denota a tela desta funcionalidade.</w:t>
+      </w:r>
+    </w:p>
+    <w:p>
+      <w:pPr>
+        <w:pStyle w:val="Corpo"/>
+        <w:spacing w:line="360" w:lineRule="auto"/>
+        <w:jc w:val="both"/>
+        <w:rPr>
+          <w:rFonts w:ascii="Times New Roman" w:cs="Times New Roman" w:hAnsi="Times New Roman" w:eastAsia="Times New Roman"/>
+          <w:sz w:val="24"/>
+          <w:szCs w:val="24"/>
+        </w:rPr>
+      </w:pPr>
+    </w:p>
+    <w:p>
+      <w:pPr>
+        <w:pStyle w:val="Corpo"/>
+        <w:spacing w:line="360" w:lineRule="auto"/>
+        <w:jc w:val="both"/>
+        <w:rPr>
+          <w:rFonts w:ascii="Times New Roman" w:cs="Times New Roman" w:hAnsi="Times New Roman" w:eastAsia="Times New Roman"/>
+          <w:sz w:val="24"/>
+          <w:szCs w:val="24"/>
+        </w:rPr>
+      </w:pPr>
+      <w:r>
+        <w:rPr>
+          <w:rFonts w:ascii="Times New Roman" w:cs="Times New Roman" w:hAnsi="Times New Roman" w:eastAsia="Times New Roman"/>
+          <w:sz w:val="24"/>
+          <w:szCs w:val="24"/>
+        </w:rPr>
+        <w:drawing>
+          <wp:anchor distT="152400" distB="152400" distL="152400" distR="152400" simplePos="0" relativeHeight="251667456" behindDoc="0" locked="0" layoutInCell="1" allowOverlap="1">
+            <wp:simplePos x="0" y="0"/>
+            <wp:positionH relativeFrom="margin">
+              <wp:posOffset>1275954</wp:posOffset>
+            </wp:positionH>
+            <wp:positionV relativeFrom="page">
+              <wp:posOffset>720000</wp:posOffset>
+            </wp:positionV>
+            <wp:extent cx="3555448" cy="2658901"/>
+            <wp:effectExtent l="0" t="0" r="0" b="0"/>
+            <wp:wrapThrough wrapText="bothSides" distL="152400" distR="152400">
+              <wp:wrapPolygon edited="1">
+                <wp:start x="0" y="0"/>
+                <wp:lineTo x="21600" y="0"/>
+                <wp:lineTo x="21600" y="21606"/>
+                <wp:lineTo x="0" y="21606"/>
+                <wp:lineTo x="0" y="0"/>
+              </wp:wrapPolygon>
+            </wp:wrapThrough>
+            <wp:docPr id="1073741833" name="officeArt object"/>
+            <wp:cNvGraphicFramePr/>
+            <a:graphic xmlns:a="http://schemas.openxmlformats.org/drawingml/2006/main">
+              <a:graphicData uri="http://schemas.openxmlformats.org/drawingml/2006/picture">
+                <pic:pic xmlns:pic="http://schemas.openxmlformats.org/drawingml/2006/picture">
+                  <pic:nvPicPr>
+                    <pic:cNvPr id="1073741833" name="Captura de Tela 2018-01-15 às 10.33.50.png"/>
+                    <pic:cNvPicPr>
+                      <a:picLocks noChangeAspect="1"/>
+                    </pic:cNvPicPr>
+                  </pic:nvPicPr>
+                  <pic:blipFill>
+                    <a:blip r:embed="rId6">
+                      <a:extLst/>
+                    </a:blip>
+                    <a:stretch>
+                      <a:fillRect/>
+                    </a:stretch>
+                  </pic:blipFill>
+                  <pic:spPr>
+                    <a:xfrm>
+                      <a:off x="0" y="0"/>
+                      <a:ext cx="3555448" cy="2658901"/>
+                    </a:xfrm>
+                    <a:prstGeom prst="rect">
+                      <a:avLst/>
+                    </a:prstGeom>
+                    <a:ln w="12700" cap="flat">
+                      <a:noFill/>
+                      <a:miter lim="400000"/>
+                    </a:ln>
+                    <a:effectLst/>
+                  </pic:spPr>
+                </pic:pic>
+              </a:graphicData>
+            </a:graphic>
+          </wp:anchor>
+        </w:drawing>
+      </w:r>
+    </w:p>
+    <w:p>
+      <w:pPr>
+        <w:pStyle w:val="Corpo"/>
+        <w:spacing w:line="360" w:lineRule="auto"/>
+        <w:jc w:val="both"/>
+        <w:rPr>
+          <w:rFonts w:ascii="Times New Roman" w:cs="Times New Roman" w:hAnsi="Times New Roman" w:eastAsia="Times New Roman"/>
+          <w:sz w:val="24"/>
+          <w:szCs w:val="24"/>
+        </w:rPr>
+      </w:pPr>
+    </w:p>
+    <w:p>
+      <w:pPr>
+        <w:pStyle w:val="Corpo"/>
+        <w:spacing w:line="360" w:lineRule="auto"/>
+        <w:jc w:val="both"/>
+        <w:rPr>
+          <w:rFonts w:ascii="Times New Roman" w:cs="Times New Roman" w:hAnsi="Times New Roman" w:eastAsia="Times New Roman"/>
+          <w:sz w:val="24"/>
+          <w:szCs w:val="24"/>
+        </w:rPr>
+      </w:pPr>
+    </w:p>
+    <w:p>
+      <w:pPr>
+        <w:pStyle w:val="Corpo"/>
+        <w:spacing w:line="360" w:lineRule="auto"/>
+        <w:jc w:val="both"/>
+        <w:rPr>
+          <w:rFonts w:ascii="Times New Roman" w:cs="Times New Roman" w:hAnsi="Times New Roman" w:eastAsia="Times New Roman"/>
+          <w:sz w:val="24"/>
+          <w:szCs w:val="24"/>
+        </w:rPr>
+      </w:pPr>
+    </w:p>
+    <w:p>
+      <w:pPr>
+        <w:pStyle w:val="Corpo"/>
+        <w:bidi w:val="0"/>
+      </w:pPr>
+    </w:p>
+    <w:p>
+      <w:pPr>
+        <w:pStyle w:val="Corpo"/>
+        <w:bidi w:val="0"/>
       </w:pPr>
     </w:p>
     <w:p>
@@ -12389,26 +14240,761 @@
         <w:jc w:val="center"/>
         <w:rPr>
           <w:rFonts w:ascii="Times New Roman" w:cs="Times New Roman" w:hAnsi="Times New Roman" w:eastAsia="Times New Roman"/>
-          <w:b w:val="0"/>
-          <w:bCs w:val="0"/>
+          <w:b w:val="1"/>
+          <w:bCs w:val="1"/>
+          <w:caps w:val="0"/>
+          <w:smallCaps w:val="0"/>
+          <w:strike w:val="0"/>
+          <w:dstrike w:val="0"/>
+          <w:color w:val="000000"/>
+          <w:sz w:val="28"/>
+          <w:szCs w:val="28"/>
+          <w:u w:val="none" w:color="000000"/>
+          <w:vertAlign w:val="baseline"/>
+          <w:rtl w:val="0"/>
+          <w:lang w:val="en-US"/>
+        </w:rPr>
+      </w:pPr>
+      <w:r>
+        <w:rPr>
+          <w:rFonts w:ascii="Times New Roman" w:cs="Times New Roman" w:hAnsi="Times New Roman" w:eastAsia="Times New Roman"/>
+          <w:b w:val="1"/>
+          <w:bCs w:val="1"/>
           <w:sz w:val="28"/>
           <w:szCs w:val="28"/>
           <w:u w:color="000000"/>
           <w:rtl w:val="0"/>
           <w:lang w:val="en-US"/>
         </w:rPr>
-      </w:pPr>
+        <mc:AlternateContent>
+          <mc:Choice Requires="wps">
+            <w:drawing>
+              <wp:anchor distT="152400" distB="152400" distL="152400" distR="152400" simplePos="0" relativeHeight="251668480" behindDoc="0" locked="0" layoutInCell="1" allowOverlap="1">
+                <wp:simplePos x="0" y="0"/>
+                <wp:positionH relativeFrom="margin">
+                  <wp:posOffset>1466178</wp:posOffset>
+                </wp:positionH>
+                <wp:positionV relativeFrom="line">
+                  <wp:posOffset>317334</wp:posOffset>
+                </wp:positionV>
+                <wp:extent cx="3175000" cy="252572"/>
+                <wp:effectExtent l="0" t="0" r="0" b="0"/>
+                <wp:wrapTopAndBottom distT="152400" distB="152400"/>
+                <wp:docPr id="1073741834" name="officeArt object"/>
+                <wp:cNvGraphicFramePr/>
+                <a:graphic xmlns:a="http://schemas.openxmlformats.org/drawingml/2006/main">
+                  <a:graphicData uri="http://schemas.microsoft.com/office/word/2010/wordprocessingShape">
+                    <wps:wsp>
+                      <wps:cNvSpPr txBox="1"/>
+                      <wps:spPr>
+                        <a:xfrm>
+                          <a:off x="0" y="0"/>
+                          <a:ext cx="3175000" cy="252572"/>
+                        </a:xfrm>
+                        <a:prstGeom prst="rect">
+                          <a:avLst/>
+                        </a:prstGeom>
+                        <a:noFill/>
+                        <a:ln w="12700" cap="flat">
+                          <a:noFill/>
+                          <a:miter lim="400000"/>
+                        </a:ln>
+                        <a:effectLst/>
+                      </wps:spPr>
+                      <wps:txbx>
+                        <w:txbxContent>
+                          <w:p>
+                            <w:pPr>
+                              <w:pStyle w:val="Corpo"/>
+                              <w:jc w:val="center"/>
+                            </w:pPr>
+                            <w:r>
+                              <w:rPr>
+                                <w:b w:val="1"/>
+                                <w:bCs w:val="1"/>
+                                <w:rtl w:val="0"/>
+                                <w:lang w:val="en-US"/>
+                              </w:rPr>
+                              <w:t>Figura 3 - Tela exerc</w:t>
+                            </w:r>
+                            <w:r>
+                              <w:rPr>
+                                <w:b w:val="1"/>
+                                <w:bCs w:val="1"/>
+                                <w:rtl w:val="0"/>
+                                <w:lang w:val="en-US"/>
+                              </w:rPr>
+                              <w:t>í</w:t>
+                            </w:r>
+                            <w:r>
+                              <w:rPr>
+                                <w:b w:val="1"/>
+                                <w:bCs w:val="1"/>
+                                <w:rtl w:val="0"/>
+                                <w:lang w:val="en-US"/>
+                              </w:rPr>
+                              <w:t>cio 2</w:t>
+                            </w:r>
+                          </w:p>
+                        </w:txbxContent>
+                      </wps:txbx>
+                      <wps:bodyPr wrap="square" lIns="50800" tIns="50800" rIns="50800" bIns="50800" numCol="1" anchor="t">
+                        <a:noAutofit/>
+                      </wps:bodyPr>
+                    </wps:wsp>
+                  </a:graphicData>
+                </a:graphic>
+              </wp:anchor>
+            </w:drawing>
+          </mc:Choice>
+          <mc:Fallback>
+            <w:pict>
+              <v:shape id="_x0000_s1032" type="#_x0000_t202" style="visibility:visible;position:absolute;margin-left:115.4pt;margin-top:25.0pt;width:250.0pt;height:19.9pt;z-index:251668480;mso-position-horizontal:absolute;mso-position-horizontal-relative:margin;mso-position-vertical:absolute;mso-position-vertical-relative:line;mso-wrap-distance-left:12.0pt;mso-wrap-distance-top:12.0pt;mso-wrap-distance-right:12.0pt;mso-wrap-distance-bottom:12.0pt;">
+                <v:fill on="f"/>
+                <v:stroke on="f" weight="1.0pt" dashstyle="solid" endcap="flat" miterlimit="400.0%" joinstyle="miter" linestyle="single" startarrow="none" startarrowwidth="medium" startarrowlength="medium" endarrow="none" endarrowwidth="medium" endarrowlength="medium"/>
+                <v:textbox>
+                  <w:txbxContent>
+                    <w:p>
+                      <w:pPr>
+                        <w:pStyle w:val="Corpo"/>
+                        <w:jc w:val="center"/>
+                      </w:pPr>
+                      <w:r>
+                        <w:rPr>
+                          <w:b w:val="1"/>
+                          <w:bCs w:val="1"/>
+                          <w:rtl w:val="0"/>
+                          <w:lang w:val="en-US"/>
+                        </w:rPr>
+                        <w:t>Figura 3 - Tela exerc</w:t>
+                      </w:r>
+                      <w:r>
+                        <w:rPr>
+                          <w:b w:val="1"/>
+                          <w:bCs w:val="1"/>
+                          <w:rtl w:val="0"/>
+                          <w:lang w:val="en-US"/>
+                        </w:rPr>
+                        <w:t>í</w:t>
+                      </w:r>
+                      <w:r>
+                        <w:rPr>
+                          <w:b w:val="1"/>
+                          <w:bCs w:val="1"/>
+                          <w:rtl w:val="0"/>
+                          <w:lang w:val="en-US"/>
+                        </w:rPr>
+                        <w:t>cio 2</w:t>
+                      </w:r>
+                    </w:p>
+                  </w:txbxContent>
+                </v:textbox>
+                <w10:wrap type="topAndBottom" side="bothSides" anchorx="margin"/>
+              </v:shape>
+            </w:pict>
+          </mc:Fallback>
+        </mc:AlternateContent>
+      </w:r>
     </w:p>
     <w:p>
       <w:pPr>
         <w:pStyle w:val="Corpo"/>
-        <w:tabs>
-          <w:tab w:val="left" w:pos="720"/>
-        </w:tabs>
+        <w:numPr>
+          <w:ilvl w:val="0"/>
+          <w:numId w:val="4"/>
+        </w:numPr>
+        <w:spacing w:line="360" w:lineRule="auto"/>
+        <w:jc w:val="both"/>
+        <w:rPr>
+          <w:rFonts w:ascii="Times New Roman" w:hAnsi="Times New Roman"/>
+          <w:sz w:val="24"/>
+          <w:szCs w:val="24"/>
+          <w:lang w:val="en-US"/>
+        </w:rPr>
+      </w:pPr>
+      <w:r>
+        <w:rPr>
+          <w:rFonts w:ascii="Times New Roman" w:hAnsi="Times New Roman"/>
+          <w:b w:val="1"/>
+          <w:bCs w:val="1"/>
+          <w:sz w:val="24"/>
+          <w:szCs w:val="24"/>
+          <w:rtl w:val="0"/>
+          <w:lang w:val="en-US"/>
+        </w:rPr>
+        <w:t>Executar Exerc</w:t>
+      </w:r>
+      <w:r>
+        <w:rPr>
+          <w:rFonts w:ascii="Times New Roman" w:hAnsi="Times New Roman" w:hint="default"/>
+          <w:b w:val="1"/>
+          <w:bCs w:val="1"/>
+          <w:sz w:val="24"/>
+          <w:szCs w:val="24"/>
+          <w:rtl w:val="0"/>
+          <w:lang w:val="en-US"/>
+        </w:rPr>
+        <w:t>í</w:t>
+      </w:r>
+      <w:r>
+        <w:rPr>
+          <w:rFonts w:ascii="Times New Roman" w:hAnsi="Times New Roman"/>
+          <w:b w:val="1"/>
+          <w:bCs w:val="1"/>
+          <w:sz w:val="24"/>
+          <w:szCs w:val="24"/>
+          <w:rtl w:val="0"/>
+          <w:lang w:val="en-US"/>
+        </w:rPr>
+        <w:t>cio 3:</w:t>
+      </w:r>
+      <w:r>
+        <w:rPr>
+          <w:rFonts w:ascii="Times New Roman" w:hAnsi="Times New Roman"/>
+          <w:sz w:val="24"/>
+          <w:szCs w:val="24"/>
+          <w:rtl w:val="0"/>
+          <w:lang w:val="en-US"/>
+        </w:rPr>
+        <w:t xml:space="preserve"> </w:t>
+      </w:r>
+      <w:r>
+        <w:rPr>
+          <w:rFonts w:ascii="Times New Roman" w:hAnsi="Times New Roman"/>
+          <w:sz w:val="24"/>
+          <w:szCs w:val="24"/>
+          <w:rtl w:val="0"/>
+          <w:lang w:val="pt-PT"/>
+        </w:rPr>
+        <w:t xml:space="preserve">Esta funcionalidade remete </w:t>
+      </w:r>
+      <w:r>
+        <w:rPr>
+          <w:rFonts w:ascii="Times New Roman" w:hAnsi="Times New Roman" w:hint="default"/>
+          <w:sz w:val="24"/>
+          <w:szCs w:val="24"/>
+          <w:rtl w:val="0"/>
+          <w:lang w:val="fr-FR"/>
+        </w:rPr>
+        <w:t xml:space="preserve">à </w:t>
+      </w:r>
+      <w:r>
+        <w:rPr>
+          <w:rFonts w:ascii="Times New Roman" w:hAnsi="Times New Roman"/>
+          <w:sz w:val="24"/>
+          <w:szCs w:val="24"/>
+          <w:rtl w:val="0"/>
+          <w:lang w:val="pt-PT"/>
+        </w:rPr>
+        <w:t>execu</w:t>
+      </w:r>
+      <w:r>
+        <w:rPr>
+          <w:rFonts w:ascii="Times New Roman" w:hAnsi="Times New Roman" w:hint="default"/>
+          <w:sz w:val="24"/>
+          <w:szCs w:val="24"/>
+          <w:rtl w:val="0"/>
+          <w:lang w:val="pt-PT"/>
+        </w:rPr>
+        <w:t>çã</w:t>
+      </w:r>
+      <w:r>
+        <w:rPr>
+          <w:rFonts w:ascii="Times New Roman" w:hAnsi="Times New Roman"/>
+          <w:sz w:val="24"/>
+          <w:szCs w:val="24"/>
+          <w:rtl w:val="0"/>
+          <w:lang w:val="pt-PT"/>
+        </w:rPr>
+        <w:t>o de um exerc</w:t>
+      </w:r>
+      <w:r>
+        <w:rPr>
+          <w:rFonts w:ascii="Times New Roman" w:hAnsi="Times New Roman" w:hint="default"/>
+          <w:sz w:val="24"/>
+          <w:szCs w:val="24"/>
+          <w:rtl w:val="0"/>
+        </w:rPr>
+        <w:t>í</w:t>
+      </w:r>
+      <w:r>
+        <w:rPr>
+          <w:rFonts w:ascii="Times New Roman" w:hAnsi="Times New Roman"/>
+          <w:sz w:val="24"/>
+          <w:szCs w:val="24"/>
+          <w:rtl w:val="0"/>
+          <w:lang w:val="pt-PT"/>
+        </w:rPr>
+        <w:t>cio em que ser</w:t>
+      </w:r>
+      <w:r>
+        <w:rPr>
+          <w:rFonts w:ascii="Times New Roman" w:hAnsi="Times New Roman" w:hint="default"/>
+          <w:sz w:val="24"/>
+          <w:szCs w:val="24"/>
+          <w:rtl w:val="0"/>
+        </w:rPr>
+        <w:t>á</w:t>
+      </w:r>
+      <w:r>
+        <w:rPr>
+          <w:rFonts w:ascii="Times New Roman" w:hAnsi="Times New Roman"/>
+          <w:sz w:val="24"/>
+          <w:szCs w:val="24"/>
+          <w:rtl w:val="0"/>
+          <w:lang w:val="en-US"/>
+        </w:rPr>
+        <w:t xml:space="preserve"> mostrada uma figura qualquer e um conjunto de letras (alfabeto), sendo que o paciente dever</w:t>
+      </w:r>
+      <w:r>
+        <w:rPr>
+          <w:rFonts w:ascii="Times New Roman" w:hAnsi="Times New Roman" w:hint="default"/>
+          <w:sz w:val="24"/>
+          <w:szCs w:val="24"/>
+          <w:rtl w:val="0"/>
+          <w:lang w:val="en-US"/>
+        </w:rPr>
+        <w:t xml:space="preserve">á </w:t>
+      </w:r>
+      <w:r>
+        <w:rPr>
+          <w:rFonts w:ascii="Times New Roman" w:hAnsi="Times New Roman"/>
+          <w:sz w:val="24"/>
+          <w:szCs w:val="24"/>
+          <w:rtl w:val="0"/>
+          <w:lang w:val="en-US"/>
+        </w:rPr>
+        <w:t xml:space="preserve">escrever o nome da figura usando este conjunto de letras.  </w:t>
+      </w:r>
+      <w:r>
+        <w:rPr>
+          <w:rFonts w:ascii="Times New Roman" w:hAnsi="Times New Roman"/>
+          <w:sz w:val="24"/>
+          <w:szCs w:val="24"/>
+          <w:rtl w:val="0"/>
+          <w:lang w:val="pt-PT"/>
+        </w:rPr>
+        <w:t xml:space="preserve">Caso o paciente erre a </w:t>
+      </w:r>
+      <w:r>
+        <w:rPr>
+          <w:rFonts w:ascii="Times New Roman" w:hAnsi="Times New Roman" w:hint="default"/>
+          <w:sz w:val="24"/>
+          <w:szCs w:val="24"/>
+          <w:rtl w:val="0"/>
+        </w:rPr>
+        <w:t>ú</w:t>
+      </w:r>
+      <w:r>
+        <w:rPr>
+          <w:rFonts w:ascii="Times New Roman" w:hAnsi="Times New Roman"/>
+          <w:sz w:val="24"/>
+          <w:szCs w:val="24"/>
+          <w:rtl w:val="0"/>
+          <w:lang w:val="pt-PT"/>
+        </w:rPr>
+        <w:t>ltima letra durante a escrita, o mesmo poder</w:t>
+      </w:r>
+      <w:r>
+        <w:rPr>
+          <w:rFonts w:ascii="Times New Roman" w:hAnsi="Times New Roman" w:hint="default"/>
+          <w:sz w:val="24"/>
+          <w:szCs w:val="24"/>
+          <w:rtl w:val="0"/>
+        </w:rPr>
+        <w:t xml:space="preserve">á </w:t>
+      </w:r>
+      <w:r>
+        <w:rPr>
+          <w:rFonts w:ascii="Times New Roman" w:hAnsi="Times New Roman"/>
+          <w:sz w:val="24"/>
+          <w:szCs w:val="24"/>
+          <w:rtl w:val="0"/>
+          <w:lang w:val="fr-FR"/>
+        </w:rPr>
+        <w:t>apag</w:t>
+      </w:r>
+      <w:r>
+        <w:rPr>
+          <w:rFonts w:ascii="Times New Roman" w:hAnsi="Times New Roman" w:hint="default"/>
+          <w:sz w:val="24"/>
+          <w:szCs w:val="24"/>
+          <w:rtl w:val="0"/>
+        </w:rPr>
+        <w:t>á</w:t>
+      </w:r>
+      <w:r>
+        <w:rPr>
+          <w:rFonts w:ascii="Times New Roman" w:hAnsi="Times New Roman"/>
+          <w:sz w:val="24"/>
+          <w:szCs w:val="24"/>
+          <w:rtl w:val="0"/>
+          <w:lang w:val="pt-PT"/>
+        </w:rPr>
+        <w:t>-la simplesmente clicando no bot</w:t>
+      </w:r>
+      <w:r>
+        <w:rPr>
+          <w:rFonts w:ascii="Times New Roman" w:hAnsi="Times New Roman" w:hint="default"/>
+          <w:sz w:val="24"/>
+          <w:szCs w:val="24"/>
+          <w:rtl w:val="0"/>
+          <w:lang w:val="pt-PT"/>
+        </w:rPr>
+        <w:t>ã</w:t>
+      </w:r>
+      <w:r>
+        <w:rPr>
+          <w:rFonts w:ascii="Times New Roman" w:hAnsi="Times New Roman"/>
+          <w:sz w:val="24"/>
+          <w:szCs w:val="24"/>
+          <w:rtl w:val="0"/>
+          <w:lang w:val="pt-PT"/>
+        </w:rPr>
+        <w:t>o de remo</w:t>
+      </w:r>
+      <w:r>
+        <w:rPr>
+          <w:rFonts w:ascii="Times New Roman" w:hAnsi="Times New Roman" w:hint="default"/>
+          <w:sz w:val="24"/>
+          <w:szCs w:val="24"/>
+          <w:rtl w:val="0"/>
+          <w:lang w:val="pt-PT"/>
+        </w:rPr>
+        <w:t>çã</w:t>
+      </w:r>
+      <w:r>
+        <w:rPr>
+          <w:rFonts w:ascii="Times New Roman" w:hAnsi="Times New Roman"/>
+          <w:sz w:val="24"/>
+          <w:szCs w:val="24"/>
+          <w:rtl w:val="0"/>
+          <w:lang w:val="pt-PT"/>
+        </w:rPr>
+        <w:t xml:space="preserve">o da </w:t>
+      </w:r>
+      <w:r>
+        <w:rPr>
+          <w:rFonts w:ascii="Times New Roman" w:hAnsi="Times New Roman" w:hint="default"/>
+          <w:sz w:val="24"/>
+          <w:szCs w:val="24"/>
+          <w:rtl w:val="0"/>
+        </w:rPr>
+        <w:t>ú</w:t>
+      </w:r>
+      <w:r>
+        <w:rPr>
+          <w:rFonts w:ascii="Times New Roman" w:hAnsi="Times New Roman"/>
+          <w:sz w:val="24"/>
+          <w:szCs w:val="24"/>
+          <w:rtl w:val="0"/>
+          <w:lang w:val="pt-PT"/>
+        </w:rPr>
+        <w:t>ltima letra.</w:t>
+      </w:r>
+      <w:r>
+        <w:rPr>
+          <w:rFonts w:ascii="Times New Roman" w:hAnsi="Times New Roman"/>
+          <w:sz w:val="24"/>
+          <w:szCs w:val="24"/>
+          <w:rtl w:val="0"/>
+          <w:lang w:val="en-US"/>
+        </w:rPr>
+        <w:t xml:space="preserve"> </w:t>
+      </w:r>
+      <w:r>
+        <w:rPr>
+          <w:rFonts w:ascii="Times New Roman" w:hAnsi="Times New Roman"/>
+          <w:sz w:val="24"/>
+          <w:szCs w:val="24"/>
+          <w:rtl w:val="0"/>
+          <w:lang w:val="pt-PT"/>
+        </w:rPr>
+        <w:t>Caso o paciente erre mais de uma letra da palavra e queira repetir a escrita da mesma, o mesmo poder</w:t>
+      </w:r>
+      <w:r>
+        <w:rPr>
+          <w:rFonts w:ascii="Times New Roman" w:hAnsi="Times New Roman" w:hint="default"/>
+          <w:sz w:val="24"/>
+          <w:szCs w:val="24"/>
+          <w:rtl w:val="0"/>
+        </w:rPr>
+        <w:t xml:space="preserve">á </w:t>
+      </w:r>
+      <w:r>
+        <w:rPr>
+          <w:rFonts w:ascii="Times New Roman" w:hAnsi="Times New Roman"/>
+          <w:sz w:val="24"/>
+          <w:szCs w:val="24"/>
+          <w:rtl w:val="0"/>
+          <w:lang w:val="pt-PT"/>
+        </w:rPr>
+        <w:t>ser feito bastante clicar no bot</w:t>
+      </w:r>
+      <w:r>
+        <w:rPr>
+          <w:rFonts w:ascii="Times New Roman" w:hAnsi="Times New Roman" w:hint="default"/>
+          <w:sz w:val="24"/>
+          <w:szCs w:val="24"/>
+          <w:rtl w:val="0"/>
+          <w:lang w:val="pt-PT"/>
+        </w:rPr>
+        <w:t>ã</w:t>
+      </w:r>
+      <w:r>
+        <w:rPr>
+          <w:rFonts w:ascii="Times New Roman" w:hAnsi="Times New Roman"/>
+          <w:sz w:val="24"/>
+          <w:szCs w:val="24"/>
+          <w:rtl w:val="0"/>
+          <w:lang w:val="pt-PT"/>
+        </w:rPr>
+        <w:t>o de corre</w:t>
+      </w:r>
+      <w:r>
+        <w:rPr>
+          <w:rFonts w:ascii="Times New Roman" w:hAnsi="Times New Roman" w:hint="default"/>
+          <w:sz w:val="24"/>
+          <w:szCs w:val="24"/>
+          <w:rtl w:val="0"/>
+          <w:lang w:val="pt-PT"/>
+        </w:rPr>
+        <w:t>çã</w:t>
+      </w:r>
+      <w:r>
+        <w:rPr>
+          <w:rFonts w:ascii="Times New Roman" w:hAnsi="Times New Roman"/>
+          <w:sz w:val="24"/>
+          <w:szCs w:val="24"/>
+          <w:rtl w:val="0"/>
+          <w:lang w:val="pt-PT"/>
+        </w:rPr>
+        <w:t>o da palavra.</w:t>
+      </w:r>
+      <w:r>
+        <w:rPr>
+          <w:rFonts w:ascii="Times New Roman" w:hAnsi="Times New Roman"/>
+          <w:sz w:val="24"/>
+          <w:szCs w:val="24"/>
+          <w:rtl w:val="0"/>
+          <w:lang w:val="en-US"/>
+        </w:rPr>
+        <w:t xml:space="preserve"> Cada palavra certa ou errada ser</w:t>
+      </w:r>
+      <w:r>
+        <w:rPr>
+          <w:rFonts w:ascii="Times New Roman" w:hAnsi="Times New Roman" w:hint="default"/>
+          <w:sz w:val="24"/>
+          <w:szCs w:val="24"/>
+          <w:rtl w:val="0"/>
+          <w:lang w:val="en-US"/>
+        </w:rPr>
+        <w:t xml:space="preserve">á </w:t>
+      </w:r>
+      <w:r>
+        <w:rPr>
+          <w:rFonts w:ascii="Times New Roman" w:hAnsi="Times New Roman"/>
+          <w:sz w:val="24"/>
+          <w:szCs w:val="24"/>
+          <w:rtl w:val="0"/>
+          <w:lang w:val="en-US"/>
+        </w:rPr>
+        <w:t>computada e mostrada ap</w:t>
+      </w:r>
+      <w:r>
+        <w:rPr>
+          <w:rFonts w:ascii="Times New Roman" w:hAnsi="Times New Roman" w:hint="default"/>
+          <w:sz w:val="24"/>
+          <w:szCs w:val="24"/>
+          <w:rtl w:val="0"/>
+          <w:lang w:val="en-US"/>
+        </w:rPr>
+        <w:t>ó</w:t>
+      </w:r>
+      <w:r>
+        <w:rPr>
+          <w:rFonts w:ascii="Times New Roman" w:hAnsi="Times New Roman"/>
+          <w:sz w:val="24"/>
+          <w:szCs w:val="24"/>
+          <w:rtl w:val="0"/>
+          <w:lang w:val="en-US"/>
+        </w:rPr>
+        <w:t>s o termino do exerc</w:t>
+      </w:r>
+      <w:r>
+        <w:rPr>
+          <w:rFonts w:ascii="Times New Roman" w:hAnsi="Times New Roman" w:hint="default"/>
+          <w:sz w:val="24"/>
+          <w:szCs w:val="24"/>
+          <w:rtl w:val="0"/>
+          <w:lang w:val="en-US"/>
+        </w:rPr>
+        <w:t>í</w:t>
+      </w:r>
+      <w:r>
+        <w:rPr>
+          <w:rFonts w:ascii="Times New Roman" w:hAnsi="Times New Roman"/>
+          <w:sz w:val="24"/>
+          <w:szCs w:val="24"/>
+          <w:rtl w:val="0"/>
+          <w:lang w:val="en-US"/>
+        </w:rPr>
+        <w:t>cio e, a qualquer momento, o fonoaudi</w:t>
+      </w:r>
+      <w:r>
+        <w:rPr>
+          <w:rFonts w:ascii="Times New Roman" w:hAnsi="Times New Roman" w:hint="default"/>
+          <w:sz w:val="24"/>
+          <w:szCs w:val="24"/>
+          <w:rtl w:val="0"/>
+          <w:lang w:val="en-US"/>
+        </w:rPr>
+        <w:t>ó</w:t>
+      </w:r>
+      <w:r>
+        <w:rPr>
+          <w:rFonts w:ascii="Times New Roman" w:hAnsi="Times New Roman"/>
+          <w:sz w:val="24"/>
+          <w:szCs w:val="24"/>
+          <w:rtl w:val="0"/>
+          <w:lang w:val="en-US"/>
+        </w:rPr>
+        <w:t>logo poder</w:t>
+      </w:r>
+      <w:r>
+        <w:rPr>
+          <w:rFonts w:ascii="Times New Roman" w:hAnsi="Times New Roman" w:hint="default"/>
+          <w:sz w:val="24"/>
+          <w:szCs w:val="24"/>
+          <w:rtl w:val="0"/>
+          <w:lang w:val="en-US"/>
+        </w:rPr>
+        <w:t xml:space="preserve">á </w:t>
+      </w:r>
+      <w:r>
+        <w:rPr>
+          <w:rFonts w:ascii="Times New Roman" w:hAnsi="Times New Roman"/>
+          <w:sz w:val="24"/>
+          <w:szCs w:val="24"/>
+          <w:rtl w:val="0"/>
+          <w:lang w:val="en-US"/>
+        </w:rPr>
+        <w:t>sair deste exerc</w:t>
+      </w:r>
+      <w:r>
+        <w:rPr>
+          <w:rFonts w:ascii="Times New Roman" w:hAnsi="Times New Roman" w:hint="default"/>
+          <w:sz w:val="24"/>
+          <w:szCs w:val="24"/>
+          <w:rtl w:val="0"/>
+          <w:lang w:val="en-US"/>
+        </w:rPr>
+        <w:t>í</w:t>
+      </w:r>
+      <w:r>
+        <w:rPr>
+          <w:rFonts w:ascii="Times New Roman" w:hAnsi="Times New Roman"/>
+          <w:sz w:val="24"/>
+          <w:szCs w:val="24"/>
+          <w:rtl w:val="0"/>
+          <w:lang w:val="en-US"/>
+        </w:rPr>
+        <w:t>cio. A figura 4 denota a tela desta funcionalidade.</w:t>
+      </w:r>
+      <w:r>
+        <w:rPr>
+          <w:rFonts w:ascii="Times New Roman" w:cs="Times New Roman" w:hAnsi="Times New Roman" w:eastAsia="Times New Roman"/>
+          <w:sz w:val="24"/>
+          <w:szCs w:val="24"/>
+        </w:rPr>
+        <w:drawing>
+          <wp:anchor distT="152400" distB="152400" distL="152400" distR="152400" simplePos="0" relativeHeight="251669504" behindDoc="0" locked="0" layoutInCell="1" allowOverlap="1">
+            <wp:simplePos x="0" y="0"/>
+            <wp:positionH relativeFrom="margin">
+              <wp:posOffset>1363660</wp:posOffset>
+            </wp:positionH>
+            <wp:positionV relativeFrom="line">
+              <wp:posOffset>390885</wp:posOffset>
+            </wp:positionV>
+            <wp:extent cx="3380035" cy="2535027"/>
+            <wp:effectExtent l="0" t="0" r="0" b="0"/>
+            <wp:wrapThrough wrapText="bothSides" distL="152400" distR="152400">
+              <wp:wrapPolygon edited="1">
+                <wp:start x="0" y="0"/>
+                <wp:lineTo x="21600" y="0"/>
+                <wp:lineTo x="21600" y="21600"/>
+                <wp:lineTo x="0" y="21600"/>
+                <wp:lineTo x="0" y="0"/>
+              </wp:wrapPolygon>
+            </wp:wrapThrough>
+            <wp:docPr id="1073741835" name="officeArt object"/>
+            <wp:cNvGraphicFramePr/>
+            <a:graphic xmlns:a="http://schemas.openxmlformats.org/drawingml/2006/main">
+              <a:graphicData uri="http://schemas.openxmlformats.org/drawingml/2006/picture">
+                <pic:pic xmlns:pic="http://schemas.openxmlformats.org/drawingml/2006/picture">
+                  <pic:nvPicPr>
+                    <pic:cNvPr id="1073741835" name="Captura de Tela 2018-01-15 às 10.47.14.png"/>
+                    <pic:cNvPicPr>
+                      <a:picLocks noChangeAspect="1"/>
+                    </pic:cNvPicPr>
+                  </pic:nvPicPr>
+                  <pic:blipFill>
+                    <a:blip r:embed="rId7">
+                      <a:extLst/>
+                    </a:blip>
+                    <a:stretch>
+                      <a:fillRect/>
+                    </a:stretch>
+                  </pic:blipFill>
+                  <pic:spPr>
+                    <a:xfrm>
+                      <a:off x="0" y="0"/>
+                      <a:ext cx="3380035" cy="2535027"/>
+                    </a:xfrm>
+                    <a:prstGeom prst="rect">
+                      <a:avLst/>
+                    </a:prstGeom>
+                    <a:ln w="12700" cap="flat">
+                      <a:noFill/>
+                      <a:miter lim="400000"/>
+                    </a:ln>
+                    <a:effectLst/>
+                  </pic:spPr>
+                </pic:pic>
+              </a:graphicData>
+            </a:graphic>
+          </wp:anchor>
+        </w:drawing>
+      </w:r>
+    </w:p>
+    <w:p>
+      <w:pPr>
+        <w:pStyle w:val="Corpo"/>
+        <w:spacing w:line="360" w:lineRule="auto"/>
+        <w:jc w:val="both"/>
+        <w:rPr>
+          <w:rFonts w:ascii="Times New Roman" w:cs="Times New Roman" w:hAnsi="Times New Roman" w:eastAsia="Times New Roman"/>
+          <w:sz w:val="24"/>
+          <w:szCs w:val="24"/>
+        </w:rPr>
+      </w:pPr>
+    </w:p>
+    <w:p>
+      <w:pPr>
+        <w:pStyle w:val="Corpo"/>
+        <w:spacing w:line="360" w:lineRule="auto"/>
+        <w:jc w:val="both"/>
+        <w:rPr>
+          <w:rFonts w:ascii="Times New Roman" w:cs="Times New Roman" w:hAnsi="Times New Roman" w:eastAsia="Times New Roman"/>
+          <w:sz w:val="24"/>
+          <w:szCs w:val="24"/>
+        </w:rPr>
+      </w:pPr>
+    </w:p>
+    <w:p>
+      <w:pPr>
+        <w:pStyle w:val="Corpo"/>
         <w:bidi w:val="0"/>
-        <w:spacing w:before="2"/>
-        <w:ind w:left="0" w:right="3" w:firstLine="709"/>
-        <w:jc w:val="center"/>
         <w:rPr>
           <w:rFonts w:ascii="Times New Roman" w:cs="Times New Roman" w:hAnsi="Times New Roman" w:eastAsia="Times New Roman"/>
           <w:caps w:val="0"/>
@@ -12416,61 +15002,8 @@
           <w:strike w:val="0"/>
           <w:dstrike w:val="0"/>
           <w:color w:val="000000"/>
-          <w:sz w:val="24"/>
-          <w:szCs w:val="24"/>
           <w:u w:val="none" w:color="000000"/>
           <w:vertAlign w:val="baseline"/>
-          <w:rtl w:val="0"/>
-        </w:rPr>
-      </w:pPr>
-    </w:p>
-    <w:p>
-      <w:pPr>
-        <w:pStyle w:val="Corpo"/>
-        <w:tabs>
-          <w:tab w:val="left" w:pos="720"/>
-        </w:tabs>
-        <w:bidi w:val="0"/>
-        <w:spacing w:before="2"/>
-        <w:ind w:left="0" w:right="3" w:firstLine="709"/>
-        <w:jc w:val="center"/>
-        <w:rPr>
-          <w:rFonts w:ascii="Times New Roman" w:cs="Times New Roman" w:hAnsi="Times New Roman" w:eastAsia="Times New Roman"/>
-          <w:caps w:val="0"/>
-          <w:smallCaps w:val="0"/>
-          <w:strike w:val="0"/>
-          <w:dstrike w:val="0"/>
-          <w:color w:val="000000"/>
-          <w:sz w:val="24"/>
-          <w:szCs w:val="24"/>
-          <w:u w:val="none" w:color="000000"/>
-          <w:vertAlign w:val="baseline"/>
-          <w:rtl w:val="0"/>
-        </w:rPr>
-      </w:pPr>
-    </w:p>
-    <w:p>
-      <w:pPr>
-        <w:pStyle w:val="Corpo"/>
-        <w:tabs>
-          <w:tab w:val="left" w:pos="720"/>
-        </w:tabs>
-        <w:bidi w:val="0"/>
-        <w:spacing w:before="120"/>
-        <w:ind w:left="0" w:right="3" w:firstLine="0"/>
-        <w:jc w:val="center"/>
-        <w:rPr>
-          <w:rFonts w:ascii="Times New Roman" w:cs="Times New Roman" w:hAnsi="Times New Roman" w:eastAsia="Times New Roman"/>
-          <w:caps w:val="0"/>
-          <w:smallCaps w:val="0"/>
-          <w:strike w:val="0"/>
-          <w:dstrike w:val="0"/>
-          <w:color w:val="000000"/>
-          <w:sz w:val="24"/>
-          <w:szCs w:val="24"/>
-          <w:u w:val="none" w:color="000000"/>
-          <w:vertAlign w:val="baseline"/>
-          <w:rtl w:val="0"/>
         </w:rPr>
       </w:pPr>
     </w:p>
@@ -12554,19 +15087,7 @@
           <w:rtl w:val="0"/>
         </w:rPr>
       </w:pPr>
-    </w:p>
-    <w:p>
-      <w:pPr>
-        <w:pStyle w:val="Corpo"/>
-        <w:widowControl w:val="0"/>
-        <w:tabs>
-          <w:tab w:val="left" w:pos="720"/>
-          <w:tab w:val="left" w:pos="8565"/>
-        </w:tabs>
-        <w:bidi w:val="0"/>
-        <w:spacing w:after="600" w:line="360" w:lineRule="auto"/>
-        <w:ind w:left="0" w:right="6" w:firstLine="0"/>
-        <w:jc w:val="both"/>
+      <w:r>
         <w:rPr>
           <w:rFonts w:ascii="Times New Roman" w:cs="Times New Roman" w:hAnsi="Times New Roman" w:eastAsia="Times New Roman"/>
           <w:caps w:val="0"/>
@@ -12580,31 +15101,135 @@
           <w:vertAlign w:val="baseline"/>
           <w:rtl w:val="0"/>
         </w:rPr>
-      </w:pPr>
-    </w:p>
-    <w:p>
-      <w:pPr>
-        <w:pStyle w:val="Corpo"/>
-        <w:widowControl w:val="0"/>
-        <w:tabs>
-          <w:tab w:val="left" w:pos="720"/>
-          <w:tab w:val="left" w:pos="2105"/>
-          <w:tab w:val="left" w:pos="2821"/>
-          <w:tab w:val="left" w:pos="3536"/>
-          <w:tab w:val="left" w:pos="8565"/>
-        </w:tabs>
-        <w:bidi w:val="0"/>
-        <w:spacing w:after="600"/>
-        <w:ind w:left="0" w:right="3" w:firstLine="0"/>
-        <w:jc w:val="left"/>
-        <w:rPr>
-          <w:rFonts w:ascii="Times" w:cs="Times" w:hAnsi="Times" w:eastAsia="Times"/>
-          <w:sz w:val="24"/>
-          <w:szCs w:val="24"/>
-          <w:u w:color="000000"/>
-          <w:rtl w:val="0"/>
-        </w:rPr>
-      </w:pPr>
+        <mc:AlternateContent>
+          <mc:Choice Requires="wps">
+            <w:drawing>
+              <wp:anchor distT="152400" distB="152400" distL="152400" distR="152400" simplePos="0" relativeHeight="251670528" behindDoc="0" locked="0" layoutInCell="1" allowOverlap="1">
+                <wp:simplePos x="0" y="0"/>
+                <wp:positionH relativeFrom="margin">
+                  <wp:posOffset>1466178</wp:posOffset>
+                </wp:positionH>
+                <wp:positionV relativeFrom="line">
+                  <wp:posOffset>760879</wp:posOffset>
+                </wp:positionV>
+                <wp:extent cx="3175000" cy="252572"/>
+                <wp:effectExtent l="0" t="0" r="0" b="0"/>
+                <wp:wrapTopAndBottom distT="152400" distB="152400"/>
+                <wp:docPr id="1073741836" name="officeArt object"/>
+                <wp:cNvGraphicFramePr/>
+                <a:graphic xmlns:a="http://schemas.openxmlformats.org/drawingml/2006/main">
+                  <a:graphicData uri="http://schemas.microsoft.com/office/word/2010/wordprocessingShape">
+                    <wps:wsp>
+                      <wps:cNvSpPr txBox="1"/>
+                      <wps:spPr>
+                        <a:xfrm>
+                          <a:off x="0" y="0"/>
+                          <a:ext cx="3175000" cy="252572"/>
+                        </a:xfrm>
+                        <a:prstGeom prst="rect">
+                          <a:avLst/>
+                        </a:prstGeom>
+                        <a:noFill/>
+                        <a:ln w="12700" cap="flat">
+                          <a:noFill/>
+                          <a:miter lim="400000"/>
+                        </a:ln>
+                        <a:effectLst/>
+                      </wps:spPr>
+                      <wps:txbx>
+                        <w:txbxContent>
+                          <w:p>
+                            <w:pPr>
+                              <w:pStyle w:val="Corpo"/>
+                              <w:jc w:val="center"/>
+                            </w:pPr>
+                            <w:r>
+                              <w:rPr>
+                                <w:b w:val="1"/>
+                                <w:bCs w:val="1"/>
+                                <w:rtl w:val="0"/>
+                                <w:lang w:val="en-US"/>
+                              </w:rPr>
+                              <w:t>Figura 4 - Tela exerc</w:t>
+                            </w:r>
+                            <w:r>
+                              <w:rPr>
+                                <w:b w:val="1"/>
+                                <w:bCs w:val="1"/>
+                                <w:rtl w:val="0"/>
+                                <w:lang w:val="en-US"/>
+                              </w:rPr>
+                              <w:t>í</w:t>
+                            </w:r>
+                            <w:r>
+                              <w:rPr>
+                                <w:b w:val="1"/>
+                                <w:bCs w:val="1"/>
+                                <w:rtl w:val="0"/>
+                                <w:lang w:val="en-US"/>
+                              </w:rPr>
+                              <w:t>cio 3</w:t>
+                            </w:r>
+                          </w:p>
+                        </w:txbxContent>
+                      </wps:txbx>
+                      <wps:bodyPr wrap="square" lIns="50800" tIns="50800" rIns="50800" bIns="50800" numCol="1" anchor="t">
+                        <a:noAutofit/>
+                      </wps:bodyPr>
+                    </wps:wsp>
+                  </a:graphicData>
+                </a:graphic>
+              </wp:anchor>
+            </w:drawing>
+          </mc:Choice>
+          <mc:Fallback>
+            <w:pict>
+              <v:shape id="_x0000_s1033" type="#_x0000_t202" style="visibility:visible;position:absolute;margin-left:115.4pt;margin-top:59.9pt;width:250.0pt;height:19.9pt;z-index:251670528;mso-position-horizontal:absolute;mso-position-horizontal-relative:margin;mso-position-vertical:absolute;mso-position-vertical-relative:line;mso-wrap-distance-left:12.0pt;mso-wrap-distance-top:12.0pt;mso-wrap-distance-right:12.0pt;mso-wrap-distance-bottom:12.0pt;">
+                <v:fill on="f"/>
+                <v:stroke on="f" weight="1.0pt" dashstyle="solid" endcap="flat" miterlimit="400.0%" joinstyle="miter" linestyle="single" startarrow="none" startarrowwidth="medium" startarrowlength="medium" endarrow="none" endarrowwidth="medium" endarrowlength="medium"/>
+                <v:textbox>
+                  <w:txbxContent>
+                    <w:p>
+                      <w:pPr>
+                        <w:pStyle w:val="Corpo"/>
+                        <w:jc w:val="center"/>
+                      </w:pPr>
+                      <w:r>
+                        <w:rPr>
+                          <w:b w:val="1"/>
+                          <w:bCs w:val="1"/>
+                          <w:rtl w:val="0"/>
+                          <w:lang w:val="en-US"/>
+                        </w:rPr>
+                        <w:t>Figura 4 - Tela exerc</w:t>
+                      </w:r>
+                      <w:r>
+                        <w:rPr>
+                          <w:b w:val="1"/>
+                          <w:bCs w:val="1"/>
+                          <w:rtl w:val="0"/>
+                          <w:lang w:val="en-US"/>
+                        </w:rPr>
+                        <w:t>í</w:t>
+                      </w:r>
+                      <w:r>
+                        <w:rPr>
+                          <w:b w:val="1"/>
+                          <w:bCs w:val="1"/>
+                          <w:rtl w:val="0"/>
+                          <w:lang w:val="en-US"/>
+                        </w:rPr>
+                        <w:t>cio 3</w:t>
+                      </w:r>
+                    </w:p>
+                  </w:txbxContent>
+                </v:textbox>
+                <w10:wrap type="topAndBottom" side="bothSides" anchorx="margin"/>
+              </v:shape>
+            </w:pict>
+          </mc:Fallback>
+        </mc:AlternateContent>
+      </w:r>
     </w:p>
     <w:p>
       <w:pPr>
@@ -12633,6 +15258,47 @@
           <w:rFonts w:ascii="Times New Roman" w:cs="Times New Roman" w:hAnsi="Times New Roman" w:eastAsia="Times New Roman"/>
           <w:b w:val="1"/>
           <w:bCs w:val="1"/>
+          <w:caps w:val="0"/>
+          <w:smallCaps w:val="0"/>
+          <w:strike w:val="0"/>
+          <w:dstrike w:val="0"/>
+          <w:color w:val="000000"/>
+          <w:sz w:val="28"/>
+          <w:szCs w:val="28"/>
+          <w:u w:val="none" w:color="000000"/>
+          <w:vertAlign w:val="baseline"/>
+          <w:rtl w:val="0"/>
+          <w:lang w:val="pt-PT"/>
+        </w:rPr>
+      </w:pPr>
+    </w:p>
+    <w:p>
+      <w:pPr>
+        <w:pStyle w:val="Padrão"/>
+        <w:widowControl w:val="0"/>
+        <w:tabs>
+          <w:tab w:val="left" w:pos="708"/>
+          <w:tab w:val="left" w:pos="1416"/>
+          <w:tab w:val="left" w:pos="2124"/>
+          <w:tab w:val="left" w:pos="2832"/>
+          <w:tab w:val="left" w:pos="3540"/>
+          <w:tab w:val="left" w:pos="4248"/>
+          <w:tab w:val="left" w:pos="4956"/>
+          <w:tab w:val="left" w:pos="5664"/>
+          <w:tab w:val="left" w:pos="6372"/>
+          <w:tab w:val="left" w:pos="7080"/>
+          <w:tab w:val="left" w:pos="7788"/>
+          <w:tab w:val="left" w:pos="8496"/>
+          <w:tab w:val="left" w:pos="9204"/>
+        </w:tabs>
+        <w:bidi w:val="0"/>
+        <w:spacing w:line="360" w:lineRule="auto"/>
+        <w:ind w:left="0" w:right="0" w:firstLine="0"/>
+        <w:jc w:val="left"/>
+        <w:rPr>
+          <w:rFonts w:ascii="Times New Roman" w:cs="Times New Roman" w:hAnsi="Times New Roman" w:eastAsia="Times New Roman"/>
+          <w:b w:val="1"/>
+          <w:bCs w:val="1"/>
           <w:sz w:val="28"/>
           <w:szCs w:val="28"/>
           <w:u w:color="000000"/>
@@ -12640,28 +15306,113 @@
           <w:lang w:val="pt-PT"/>
         </w:rPr>
       </w:pPr>
+      <w:r>
+        <w:rPr>
+          <w:rFonts w:ascii="Times New Roman" w:hAnsi="Times New Roman"/>
+          <w:b w:val="1"/>
+          <w:bCs w:val="1"/>
+          <w:sz w:val="28"/>
+          <w:szCs w:val="28"/>
+          <w:u w:color="000000"/>
+          <w:rtl w:val="0"/>
+          <w:lang w:val="en-US"/>
+        </w:rPr>
+        <w:t>5. DESCRI</w:t>
+      </w:r>
+      <w:r>
+        <w:rPr>
+          <w:rFonts w:ascii="Times New Roman" w:hAnsi="Times New Roman" w:hint="default"/>
+          <w:b w:val="1"/>
+          <w:bCs w:val="1"/>
+          <w:sz w:val="28"/>
+          <w:szCs w:val="28"/>
+          <w:u w:color="000000"/>
+          <w:rtl w:val="0"/>
+          <w:lang w:val="en-US"/>
+        </w:rPr>
+        <w:t>ÇÃ</w:t>
+      </w:r>
+      <w:r>
+        <w:rPr>
+          <w:rFonts w:ascii="Times New Roman" w:hAnsi="Times New Roman"/>
+          <w:b w:val="1"/>
+          <w:bCs w:val="1"/>
+          <w:sz w:val="28"/>
+          <w:szCs w:val="28"/>
+          <w:u w:color="000000"/>
+          <w:rtl w:val="0"/>
+          <w:lang w:val="en-US"/>
+        </w:rPr>
+        <w:t>O E RESULTADOS DE TESTES</w:t>
+      </w:r>
     </w:p>
     <w:p>
       <w:pPr>
-        <w:pStyle w:val="Corpo"/>
+        <w:pStyle w:val="Padrão"/>
+        <w:widowControl w:val="0"/>
+        <w:tabs>
+          <w:tab w:val="left" w:pos="708"/>
+          <w:tab w:val="left" w:pos="1416"/>
+          <w:tab w:val="left" w:pos="2124"/>
+          <w:tab w:val="left" w:pos="2832"/>
+          <w:tab w:val="left" w:pos="3540"/>
+          <w:tab w:val="left" w:pos="4248"/>
+          <w:tab w:val="left" w:pos="4956"/>
+          <w:tab w:val="left" w:pos="5664"/>
+          <w:tab w:val="left" w:pos="6372"/>
+          <w:tab w:val="left" w:pos="7080"/>
+          <w:tab w:val="left" w:pos="7788"/>
+          <w:tab w:val="left" w:pos="8496"/>
+          <w:tab w:val="left" w:pos="9204"/>
+        </w:tabs>
+        <w:bidi w:val="0"/>
+        <w:spacing w:line="360" w:lineRule="auto"/>
+        <w:ind w:left="0" w:right="0" w:firstLine="0"/>
+        <w:jc w:val="left"/>
         <w:rPr>
           <w:rFonts w:ascii="Times New Roman" w:cs="Times New Roman" w:hAnsi="Times New Roman" w:eastAsia="Times New Roman"/>
           <w:b w:val="1"/>
           <w:bCs w:val="1"/>
-          <w:sz w:val="24"/>
-          <w:szCs w:val="24"/>
+          <w:sz w:val="28"/>
+          <w:szCs w:val="28"/>
+          <w:u w:color="000000"/>
+          <w:rtl w:val="0"/>
+          <w:lang w:val="pt-PT"/>
         </w:rPr>
       </w:pPr>
     </w:p>
     <w:p>
       <w:pPr>
-        <w:pStyle w:val="Corpo"/>
+        <w:pStyle w:val="Padrão"/>
+        <w:widowControl w:val="0"/>
+        <w:tabs>
+          <w:tab w:val="left" w:pos="708"/>
+          <w:tab w:val="left" w:pos="1416"/>
+          <w:tab w:val="left" w:pos="2124"/>
+          <w:tab w:val="left" w:pos="2832"/>
+          <w:tab w:val="left" w:pos="3540"/>
+          <w:tab w:val="left" w:pos="4248"/>
+          <w:tab w:val="left" w:pos="4956"/>
+          <w:tab w:val="left" w:pos="5664"/>
+          <w:tab w:val="left" w:pos="6372"/>
+          <w:tab w:val="left" w:pos="7080"/>
+          <w:tab w:val="left" w:pos="7788"/>
+          <w:tab w:val="left" w:pos="8496"/>
+          <w:tab w:val="left" w:pos="9204"/>
+        </w:tabs>
+        <w:bidi w:val="0"/>
+        <w:spacing w:line="360" w:lineRule="auto"/>
+        <w:ind w:left="0" w:right="0" w:firstLine="0"/>
+        <w:jc w:val="left"/>
         <w:rPr>
           <w:rFonts w:ascii="Times New Roman" w:cs="Times New Roman" w:hAnsi="Times New Roman" w:eastAsia="Times New Roman"/>
           <w:b w:val="1"/>
           <w:bCs w:val="1"/>
-          <w:sz w:val="24"/>
-          <w:szCs w:val="24"/>
+          <w:sz w:val="28"/>
+          <w:szCs w:val="28"/>
+          <w:u w:color="000000"/>
+          <w:rtl w:val="0"/>
+          <w:lang w:val="pt-PT"/>
         </w:rPr>
       </w:pPr>
     </w:p>
@@ -12752,8 +15503,6 @@
     <w:p>
       <w:pPr>
         <w:pStyle w:val="Corpo"/>
-      </w:pPr>
-      <w:r>
         <w:rPr>
           <w:rFonts w:ascii="Times New Roman" w:cs="Times New Roman" w:hAnsi="Times New Roman" w:eastAsia="Times New Roman"/>
           <w:b w:val="1"/>
@@ -12761,11 +15510,37 @@
           <w:sz w:val="24"/>
           <w:szCs w:val="24"/>
         </w:rPr>
+      </w:pPr>
+    </w:p>
+    <w:p>
+      <w:pPr>
+        <w:pStyle w:val="Corpo"/>
+        <w:rPr>
+          <w:rFonts w:ascii="Times New Roman" w:cs="Times New Roman" w:hAnsi="Times New Roman" w:eastAsia="Times New Roman"/>
+          <w:b w:val="1"/>
+          <w:bCs w:val="1"/>
+          <w:sz w:val="24"/>
+          <w:szCs w:val="24"/>
+        </w:rPr>
+      </w:pPr>
+    </w:p>
+    <w:p>
+      <w:pPr>
+        <w:pStyle w:val="Corpo"/>
+      </w:pPr>
+      <w:r>
+        <w:rPr>
+          <w:rFonts w:ascii="Times New Roman" w:cs="Times New Roman" w:hAnsi="Times New Roman" w:eastAsia="Times New Roman"/>
+          <w:b w:val="1"/>
+          <w:bCs w:val="1"/>
+          <w:sz w:val="24"/>
+          <w:szCs w:val="24"/>
+        </w:rPr>
       </w:r>
     </w:p>
     <w:sectPr>
-      <w:headerReference w:type="default" r:id="rId4"/>
-      <w:footerReference w:type="default" r:id="rId5"/>
+      <w:headerReference w:type="default" r:id="rId8"/>
+      <w:footerReference w:type="default" r:id="rId9"/>
       <w:pgSz w:w="11906" w:h="16838" w:orient="portrait"/>
       <w:pgMar w:top="1134" w:right="1134" w:bottom="1134" w:left="1134" w:header="709" w:footer="850"/>
       <w:bidi w:val="0"/>
@@ -12837,15 +15612,10 @@
       <w:lvlText w:val="•"/>
       <w:lvlJc w:val="left"/>
       <w:pPr>
-        <w:tabs>
-          <w:tab w:val="num" w:pos="1510"/>
-        </w:tabs>
-        <w:ind w:left="376" w:firstLine="937"/>
+        <w:ind w:left="360" w:hanging="180"/>
       </w:pPr>
       <w:rPr>
         <w:rFonts w:hAnsi="Arial Unicode MS"/>
-        <w:b w:val="1"/>
-        <w:bCs w:val="1"/>
         <w:caps w:val="0"/>
         <w:smallCaps w:val="0"/>
         <w:strike w:val="0"/>
@@ -12868,15 +15638,10 @@
       <w:lvlText w:val="•"/>
       <w:lvlJc w:val="left"/>
       <w:pPr>
-        <w:tabs>
-          <w:tab w:val="num" w:pos="1690"/>
-        </w:tabs>
-        <w:ind w:left="556" w:firstLine="937"/>
+        <w:ind w:left="556" w:hanging="196"/>
       </w:pPr>
       <w:rPr>
         <w:rFonts w:hAnsi="Arial Unicode MS"/>
-        <w:b w:val="1"/>
-        <w:bCs w:val="1"/>
         <w:caps w:val="0"/>
         <w:smallCaps w:val="0"/>
         <w:strike w:val="0"/>
@@ -12899,15 +15664,10 @@
       <w:lvlText w:val="•"/>
       <w:lvlJc w:val="left"/>
       <w:pPr>
-        <w:tabs>
-          <w:tab w:val="num" w:pos="1870"/>
-        </w:tabs>
-        <w:ind w:left="736" w:firstLine="937"/>
+        <w:ind w:left="736" w:hanging="196"/>
       </w:pPr>
       <w:rPr>
         <w:rFonts w:hAnsi="Arial Unicode MS"/>
-        <w:b w:val="1"/>
-        <w:bCs w:val="1"/>
         <w:caps w:val="0"/>
         <w:smallCaps w:val="0"/>
         <w:strike w:val="0"/>
@@ -12930,15 +15690,10 @@
       <w:lvlText w:val="•"/>
       <w:lvlJc w:val="left"/>
       <w:pPr>
-        <w:tabs>
-          <w:tab w:val="num" w:pos="2050"/>
-        </w:tabs>
-        <w:ind w:left="916" w:firstLine="937"/>
+        <w:ind w:left="916" w:hanging="196"/>
       </w:pPr>
       <w:rPr>
         <w:rFonts w:hAnsi="Arial Unicode MS"/>
-        <w:b w:val="1"/>
-        <w:bCs w:val="1"/>
         <w:caps w:val="0"/>
         <w:smallCaps w:val="0"/>
         <w:strike w:val="0"/>
@@ -12961,15 +15716,10 @@
       <w:lvlText w:val="•"/>
       <w:lvlJc w:val="left"/>
       <w:pPr>
-        <w:tabs>
-          <w:tab w:val="num" w:pos="2230"/>
-        </w:tabs>
-        <w:ind w:left="1096" w:firstLine="937"/>
+        <w:ind w:left="1096" w:hanging="196"/>
       </w:pPr>
       <w:rPr>
         <w:rFonts w:hAnsi="Arial Unicode MS"/>
-        <w:b w:val="1"/>
-        <w:bCs w:val="1"/>
         <w:caps w:val="0"/>
         <w:smallCaps w:val="0"/>
         <w:strike w:val="0"/>
@@ -12992,15 +15742,10 @@
       <w:lvlText w:val="•"/>
       <w:lvlJc w:val="left"/>
       <w:pPr>
-        <w:tabs>
-          <w:tab w:val="num" w:pos="2410"/>
-        </w:tabs>
-        <w:ind w:left="1276" w:firstLine="937"/>
+        <w:ind w:left="1276" w:hanging="196"/>
       </w:pPr>
       <w:rPr>
         <w:rFonts w:hAnsi="Arial Unicode MS"/>
-        <w:b w:val="1"/>
-        <w:bCs w:val="1"/>
         <w:caps w:val="0"/>
         <w:smallCaps w:val="0"/>
         <w:strike w:val="0"/>
@@ -13023,15 +15768,10 @@
       <w:lvlText w:val="•"/>
       <w:lvlJc w:val="left"/>
       <w:pPr>
-        <w:tabs>
-          <w:tab w:val="num" w:pos="2590"/>
-        </w:tabs>
-        <w:ind w:left="1456" w:firstLine="937"/>
+        <w:ind w:left="1456" w:hanging="196"/>
       </w:pPr>
       <w:rPr>
         <w:rFonts w:hAnsi="Arial Unicode MS"/>
-        <w:b w:val="1"/>
-        <w:bCs w:val="1"/>
         <w:caps w:val="0"/>
         <w:smallCaps w:val="0"/>
         <w:strike w:val="0"/>
@@ -13054,15 +15794,10 @@
       <w:lvlText w:val="•"/>
       <w:lvlJc w:val="left"/>
       <w:pPr>
-        <w:tabs>
-          <w:tab w:val="num" w:pos="2770"/>
-        </w:tabs>
-        <w:ind w:left="1636" w:firstLine="937"/>
+        <w:ind w:left="1636" w:hanging="196"/>
       </w:pPr>
       <w:rPr>
         <w:rFonts w:hAnsi="Arial Unicode MS"/>
-        <w:b w:val="1"/>
-        <w:bCs w:val="1"/>
         <w:caps w:val="0"/>
         <w:smallCaps w:val="0"/>
         <w:strike w:val="0"/>
@@ -13084,6 +15819,521 @@
   </w:num>
   <w:num w:numId="2">
     <w:abstractNumId w:val="0"/>
+  </w:num>
+  <w:num w:numId="3">
+    <w:abstractNumId w:val="0"/>
+    <w:lvlOverride w:ilvl="0">
+      <w:lvl w:ilvl="0">
+        <w:start w:val="1"/>
+        <w:numFmt w:val="bullet"/>
+        <w:suff w:val="tab"/>
+        <w:lvlText w:val="•"/>
+        <w:lvlJc w:val="left"/>
+        <w:pPr>
+          <w:tabs>
+            <w:tab w:val="num" w:pos="1330"/>
+          </w:tabs>
+          <w:ind w:left="196" w:firstLine="937"/>
+        </w:pPr>
+        <w:rPr>
+          <w:rFonts w:hAnsi="Arial Unicode MS"/>
+          <w:b w:val="1"/>
+          <w:bCs w:val="1"/>
+          <w:caps w:val="0"/>
+          <w:smallCaps w:val="0"/>
+          <w:strike w:val="0"/>
+          <w:dstrike w:val="0"/>
+          <w:outline w:val="0"/>
+          <w:emboss w:val="0"/>
+          <w:imprint w:val="0"/>
+          <w:spacing w:val="0"/>
+          <w:w w:val="100"/>
+          <w:kern w:val="0"/>
+          <w:position w:val="-2"/>
+          <w:highlight w:val="none"/>
+          <w:vertAlign w:val="baseline"/>
+        </w:rPr>
+      </w:lvl>
+    </w:lvlOverride>
+    <w:lvlOverride w:ilvl="1">
+      <w:lvl w:ilvl="1">
+        <w:start w:val="1"/>
+        <w:numFmt w:val="bullet"/>
+        <w:suff w:val="tab"/>
+        <w:lvlText w:val="•"/>
+        <w:lvlJc w:val="left"/>
+        <w:pPr>
+          <w:ind w:left="360" w:hanging="180"/>
+        </w:pPr>
+        <w:rPr>
+          <w:rFonts w:hAnsi="Arial Unicode MS"/>
+          <w:caps w:val="0"/>
+          <w:smallCaps w:val="0"/>
+          <w:strike w:val="0"/>
+          <w:dstrike w:val="0"/>
+          <w:outline w:val="0"/>
+          <w:emboss w:val="0"/>
+          <w:imprint w:val="0"/>
+          <w:spacing w:val="0"/>
+          <w:w w:val="100"/>
+          <w:kern w:val="0"/>
+          <w:position w:val="-2"/>
+          <w:highlight w:val="none"/>
+          <w:vertAlign w:val="baseline"/>
+        </w:rPr>
+      </w:lvl>
+    </w:lvlOverride>
+    <w:lvlOverride w:ilvl="2">
+      <w:lvl w:ilvl="2">
+        <w:start w:val="1"/>
+        <w:numFmt w:val="bullet"/>
+        <w:suff w:val="tab"/>
+        <w:lvlText w:val="•"/>
+        <w:lvlJc w:val="left"/>
+        <w:pPr>
+          <w:ind w:left="540" w:hanging="180"/>
+        </w:pPr>
+        <w:rPr>
+          <w:rFonts w:hAnsi="Arial Unicode MS"/>
+          <w:caps w:val="0"/>
+          <w:smallCaps w:val="0"/>
+          <w:strike w:val="0"/>
+          <w:dstrike w:val="0"/>
+          <w:outline w:val="0"/>
+          <w:emboss w:val="0"/>
+          <w:imprint w:val="0"/>
+          <w:spacing w:val="0"/>
+          <w:w w:val="100"/>
+          <w:kern w:val="0"/>
+          <w:position w:val="-2"/>
+          <w:highlight w:val="none"/>
+          <w:vertAlign w:val="baseline"/>
+        </w:rPr>
+      </w:lvl>
+    </w:lvlOverride>
+    <w:lvlOverride w:ilvl="3">
+      <w:lvl w:ilvl="3">
+        <w:start w:val="1"/>
+        <w:numFmt w:val="bullet"/>
+        <w:suff w:val="tab"/>
+        <w:lvlText w:val="•"/>
+        <w:lvlJc w:val="left"/>
+        <w:pPr>
+          <w:ind w:left="720" w:hanging="180"/>
+        </w:pPr>
+        <w:rPr>
+          <w:rFonts w:hAnsi="Arial Unicode MS"/>
+          <w:caps w:val="0"/>
+          <w:smallCaps w:val="0"/>
+          <w:strike w:val="0"/>
+          <w:dstrike w:val="0"/>
+          <w:outline w:val="0"/>
+          <w:emboss w:val="0"/>
+          <w:imprint w:val="0"/>
+          <w:spacing w:val="0"/>
+          <w:w w:val="100"/>
+          <w:kern w:val="0"/>
+          <w:position w:val="-2"/>
+          <w:highlight w:val="none"/>
+          <w:vertAlign w:val="baseline"/>
+        </w:rPr>
+      </w:lvl>
+    </w:lvlOverride>
+    <w:lvlOverride w:ilvl="4">
+      <w:lvl w:ilvl="4">
+        <w:start w:val="1"/>
+        <w:numFmt w:val="bullet"/>
+        <w:suff w:val="tab"/>
+        <w:lvlText w:val="•"/>
+        <w:lvlJc w:val="left"/>
+        <w:pPr>
+          <w:ind w:left="900" w:hanging="180"/>
+        </w:pPr>
+        <w:rPr>
+          <w:rFonts w:hAnsi="Arial Unicode MS"/>
+          <w:caps w:val="0"/>
+          <w:smallCaps w:val="0"/>
+          <w:strike w:val="0"/>
+          <w:dstrike w:val="0"/>
+          <w:outline w:val="0"/>
+          <w:emboss w:val="0"/>
+          <w:imprint w:val="0"/>
+          <w:spacing w:val="0"/>
+          <w:w w:val="100"/>
+          <w:kern w:val="0"/>
+          <w:position w:val="-2"/>
+          <w:highlight w:val="none"/>
+          <w:vertAlign w:val="baseline"/>
+        </w:rPr>
+      </w:lvl>
+    </w:lvlOverride>
+    <w:lvlOverride w:ilvl="5">
+      <w:lvl w:ilvl="5">
+        <w:start w:val="1"/>
+        <w:numFmt w:val="bullet"/>
+        <w:suff w:val="tab"/>
+        <w:lvlText w:val="•"/>
+        <w:lvlJc w:val="left"/>
+        <w:pPr>
+          <w:ind w:left="1080" w:hanging="180"/>
+        </w:pPr>
+        <w:rPr>
+          <w:rFonts w:hAnsi="Arial Unicode MS"/>
+          <w:caps w:val="0"/>
+          <w:smallCaps w:val="0"/>
+          <w:strike w:val="0"/>
+          <w:dstrike w:val="0"/>
+          <w:outline w:val="0"/>
+          <w:emboss w:val="0"/>
+          <w:imprint w:val="0"/>
+          <w:spacing w:val="0"/>
+          <w:w w:val="100"/>
+          <w:kern w:val="0"/>
+          <w:position w:val="-2"/>
+          <w:highlight w:val="none"/>
+          <w:vertAlign w:val="baseline"/>
+        </w:rPr>
+      </w:lvl>
+    </w:lvlOverride>
+    <w:lvlOverride w:ilvl="6">
+      <w:lvl w:ilvl="6">
+        <w:start w:val="1"/>
+        <w:numFmt w:val="bullet"/>
+        <w:suff w:val="tab"/>
+        <w:lvlText w:val="•"/>
+        <w:lvlJc w:val="left"/>
+        <w:pPr>
+          <w:ind w:left="1260" w:hanging="180"/>
+        </w:pPr>
+        <w:rPr>
+          <w:rFonts w:hAnsi="Arial Unicode MS"/>
+          <w:caps w:val="0"/>
+          <w:smallCaps w:val="0"/>
+          <w:strike w:val="0"/>
+          <w:dstrike w:val="0"/>
+          <w:outline w:val="0"/>
+          <w:emboss w:val="0"/>
+          <w:imprint w:val="0"/>
+          <w:spacing w:val="0"/>
+          <w:w w:val="100"/>
+          <w:kern w:val="0"/>
+          <w:position w:val="-2"/>
+          <w:highlight w:val="none"/>
+          <w:vertAlign w:val="baseline"/>
+        </w:rPr>
+      </w:lvl>
+    </w:lvlOverride>
+    <w:lvlOverride w:ilvl="7">
+      <w:lvl w:ilvl="7">
+        <w:start w:val="1"/>
+        <w:numFmt w:val="bullet"/>
+        <w:suff w:val="tab"/>
+        <w:lvlText w:val="•"/>
+        <w:lvlJc w:val="left"/>
+        <w:pPr>
+          <w:ind w:left="1440" w:hanging="180"/>
+        </w:pPr>
+        <w:rPr>
+          <w:rFonts w:hAnsi="Arial Unicode MS"/>
+          <w:caps w:val="0"/>
+          <w:smallCaps w:val="0"/>
+          <w:strike w:val="0"/>
+          <w:dstrike w:val="0"/>
+          <w:outline w:val="0"/>
+          <w:emboss w:val="0"/>
+          <w:imprint w:val="0"/>
+          <w:spacing w:val="0"/>
+          <w:w w:val="100"/>
+          <w:kern w:val="0"/>
+          <w:position w:val="-2"/>
+          <w:highlight w:val="none"/>
+          <w:vertAlign w:val="baseline"/>
+        </w:rPr>
+      </w:lvl>
+    </w:lvlOverride>
+    <w:lvlOverride w:ilvl="8">
+      <w:lvl w:ilvl="8">
+        <w:start w:val="1"/>
+        <w:numFmt w:val="bullet"/>
+        <w:suff w:val="tab"/>
+        <w:lvlText w:val="•"/>
+        <w:lvlJc w:val="left"/>
+        <w:pPr>
+          <w:ind w:left="1620" w:hanging="180"/>
+        </w:pPr>
+        <w:rPr>
+          <w:rFonts w:hAnsi="Arial Unicode MS"/>
+          <w:caps w:val="0"/>
+          <w:smallCaps w:val="0"/>
+          <w:strike w:val="0"/>
+          <w:dstrike w:val="0"/>
+          <w:outline w:val="0"/>
+          <w:emboss w:val="0"/>
+          <w:imprint w:val="0"/>
+          <w:spacing w:val="0"/>
+          <w:w w:val="100"/>
+          <w:kern w:val="0"/>
+          <w:position w:val="-2"/>
+          <w:highlight w:val="none"/>
+          <w:vertAlign w:val="baseline"/>
+        </w:rPr>
+      </w:lvl>
+    </w:lvlOverride>
+  </w:num>
+  <w:num w:numId="4">
+    <w:abstractNumId w:val="0"/>
+    <w:lvlOverride w:ilvl="0">
+      <w:lvl w:ilvl="0">
+        <w:start w:val="1"/>
+        <w:numFmt w:val="bullet"/>
+        <w:suff w:val="tab"/>
+        <w:lvlText w:val="•"/>
+        <w:lvlJc w:val="left"/>
+        <w:pPr>
+          <w:ind w:left="180" w:hanging="180"/>
+        </w:pPr>
+        <w:rPr>
+          <w:rFonts w:hAnsi="Arial Unicode MS"/>
+          <w:caps w:val="0"/>
+          <w:smallCaps w:val="0"/>
+          <w:strike w:val="0"/>
+          <w:dstrike w:val="0"/>
+          <w:outline w:val="0"/>
+          <w:emboss w:val="0"/>
+          <w:imprint w:val="0"/>
+          <w:spacing w:val="0"/>
+          <w:w w:val="100"/>
+          <w:kern w:val="0"/>
+          <w:position w:val="-2"/>
+          <w:highlight w:val="none"/>
+          <w:vertAlign w:val="baseline"/>
+        </w:rPr>
+      </w:lvl>
+    </w:lvlOverride>
+    <w:lvlOverride w:ilvl="1">
+      <w:lvl w:ilvl="1">
+        <w:start w:val="1"/>
+        <w:numFmt w:val="bullet"/>
+        <w:suff w:val="tab"/>
+        <w:lvlText w:val="•"/>
+        <w:lvlJc w:val="left"/>
+        <w:pPr>
+          <w:ind w:left="376" w:hanging="196"/>
+        </w:pPr>
+        <w:rPr>
+          <w:rFonts w:hAnsi="Arial Unicode MS"/>
+          <w:caps w:val="0"/>
+          <w:smallCaps w:val="0"/>
+          <w:strike w:val="0"/>
+          <w:dstrike w:val="0"/>
+          <w:outline w:val="0"/>
+          <w:emboss w:val="0"/>
+          <w:imprint w:val="0"/>
+          <w:spacing w:val="0"/>
+          <w:w w:val="100"/>
+          <w:kern w:val="0"/>
+          <w:position w:val="-2"/>
+          <w:highlight w:val="none"/>
+          <w:vertAlign w:val="baseline"/>
+        </w:rPr>
+      </w:lvl>
+    </w:lvlOverride>
+    <w:lvlOverride w:ilvl="2">
+      <w:lvl w:ilvl="2">
+        <w:start w:val="1"/>
+        <w:numFmt w:val="bullet"/>
+        <w:suff w:val="tab"/>
+        <w:lvlText w:val="•"/>
+        <w:lvlJc w:val="left"/>
+        <w:pPr>
+          <w:ind w:left="556" w:hanging="196"/>
+        </w:pPr>
+        <w:rPr>
+          <w:rFonts w:hAnsi="Arial Unicode MS"/>
+          <w:caps w:val="0"/>
+          <w:smallCaps w:val="0"/>
+          <w:strike w:val="0"/>
+          <w:dstrike w:val="0"/>
+          <w:outline w:val="0"/>
+          <w:emboss w:val="0"/>
+          <w:imprint w:val="0"/>
+          <w:spacing w:val="0"/>
+          <w:w w:val="100"/>
+          <w:kern w:val="0"/>
+          <w:position w:val="-2"/>
+          <w:highlight w:val="none"/>
+          <w:vertAlign w:val="baseline"/>
+        </w:rPr>
+      </w:lvl>
+    </w:lvlOverride>
+    <w:lvlOverride w:ilvl="3">
+      <w:lvl w:ilvl="3">
+        <w:start w:val="1"/>
+        <w:numFmt w:val="bullet"/>
+        <w:suff w:val="tab"/>
+        <w:lvlText w:val="•"/>
+        <w:lvlJc w:val="left"/>
+        <w:pPr>
+          <w:ind w:left="736" w:hanging="196"/>
+        </w:pPr>
+        <w:rPr>
+          <w:rFonts w:hAnsi="Arial Unicode MS"/>
+          <w:caps w:val="0"/>
+          <w:smallCaps w:val="0"/>
+          <w:strike w:val="0"/>
+          <w:dstrike w:val="0"/>
+          <w:outline w:val="0"/>
+          <w:emboss w:val="0"/>
+          <w:imprint w:val="0"/>
+          <w:spacing w:val="0"/>
+          <w:w w:val="100"/>
+          <w:kern w:val="0"/>
+          <w:position w:val="-2"/>
+          <w:highlight w:val="none"/>
+          <w:vertAlign w:val="baseline"/>
+        </w:rPr>
+      </w:lvl>
+    </w:lvlOverride>
+    <w:lvlOverride w:ilvl="4">
+      <w:lvl w:ilvl="4">
+        <w:start w:val="1"/>
+        <w:numFmt w:val="bullet"/>
+        <w:suff w:val="tab"/>
+        <w:lvlText w:val="•"/>
+        <w:lvlJc w:val="left"/>
+        <w:pPr>
+          <w:ind w:left="916" w:hanging="196"/>
+        </w:pPr>
+        <w:rPr>
+          <w:rFonts w:hAnsi="Arial Unicode MS"/>
+          <w:caps w:val="0"/>
+          <w:smallCaps w:val="0"/>
+          <w:strike w:val="0"/>
+          <w:dstrike w:val="0"/>
+          <w:outline w:val="0"/>
+          <w:emboss w:val="0"/>
+          <w:imprint w:val="0"/>
+          <w:spacing w:val="0"/>
+          <w:w w:val="100"/>
+          <w:kern w:val="0"/>
+          <w:position w:val="-2"/>
+          <w:highlight w:val="none"/>
+          <w:vertAlign w:val="baseline"/>
+        </w:rPr>
+      </w:lvl>
+    </w:lvlOverride>
+    <w:lvlOverride w:ilvl="5">
+      <w:lvl w:ilvl="5">
+        <w:start w:val="1"/>
+        <w:numFmt w:val="bullet"/>
+        <w:suff w:val="tab"/>
+        <w:lvlText w:val="•"/>
+        <w:lvlJc w:val="left"/>
+        <w:pPr>
+          <w:ind w:left="1096" w:hanging="196"/>
+        </w:pPr>
+        <w:rPr>
+          <w:rFonts w:hAnsi="Arial Unicode MS"/>
+          <w:caps w:val="0"/>
+          <w:smallCaps w:val="0"/>
+          <w:strike w:val="0"/>
+          <w:dstrike w:val="0"/>
+          <w:outline w:val="0"/>
+          <w:emboss w:val="0"/>
+          <w:imprint w:val="0"/>
+          <w:spacing w:val="0"/>
+          <w:w w:val="100"/>
+          <w:kern w:val="0"/>
+          <w:position w:val="-2"/>
+          <w:highlight w:val="none"/>
+          <w:vertAlign w:val="baseline"/>
+        </w:rPr>
+      </w:lvl>
+    </w:lvlOverride>
+    <w:lvlOverride w:ilvl="6">
+      <w:lvl w:ilvl="6">
+        <w:start w:val="1"/>
+        <w:numFmt w:val="bullet"/>
+        <w:suff w:val="tab"/>
+        <w:lvlText w:val="•"/>
+        <w:lvlJc w:val="left"/>
+        <w:pPr>
+          <w:ind w:left="1276" w:hanging="196"/>
+        </w:pPr>
+        <w:rPr>
+          <w:rFonts w:hAnsi="Arial Unicode MS"/>
+          <w:caps w:val="0"/>
+          <w:smallCaps w:val="0"/>
+          <w:strike w:val="0"/>
+          <w:dstrike w:val="0"/>
+          <w:outline w:val="0"/>
+          <w:emboss w:val="0"/>
+          <w:imprint w:val="0"/>
+          <w:spacing w:val="0"/>
+          <w:w w:val="100"/>
+          <w:kern w:val="0"/>
+          <w:position w:val="-2"/>
+          <w:highlight w:val="none"/>
+          <w:vertAlign w:val="baseline"/>
+        </w:rPr>
+      </w:lvl>
+    </w:lvlOverride>
+    <w:lvlOverride w:ilvl="7">
+      <w:lvl w:ilvl="7">
+        <w:start w:val="1"/>
+        <w:numFmt w:val="bullet"/>
+        <w:suff w:val="tab"/>
+        <w:lvlText w:val="•"/>
+        <w:lvlJc w:val="left"/>
+        <w:pPr>
+          <w:ind w:left="1456" w:hanging="196"/>
+        </w:pPr>
+        <w:rPr>
+          <w:rFonts w:hAnsi="Arial Unicode MS"/>
+          <w:caps w:val="0"/>
+          <w:smallCaps w:val="0"/>
+          <w:strike w:val="0"/>
+          <w:dstrike w:val="0"/>
+          <w:outline w:val="0"/>
+          <w:emboss w:val="0"/>
+          <w:imprint w:val="0"/>
+          <w:spacing w:val="0"/>
+          <w:w w:val="100"/>
+          <w:kern w:val="0"/>
+          <w:position w:val="-2"/>
+          <w:highlight w:val="none"/>
+          <w:vertAlign w:val="baseline"/>
+        </w:rPr>
+      </w:lvl>
+    </w:lvlOverride>
+    <w:lvlOverride w:ilvl="8">
+      <w:lvl w:ilvl="8">
+        <w:start w:val="1"/>
+        <w:numFmt w:val="bullet"/>
+        <w:suff w:val="tab"/>
+        <w:lvlText w:val="•"/>
+        <w:lvlJc w:val="left"/>
+        <w:pPr>
+          <w:ind w:left="1636" w:hanging="196"/>
+        </w:pPr>
+        <w:rPr>
+          <w:rFonts w:hAnsi="Arial Unicode MS"/>
+          <w:caps w:val="0"/>
+          <w:smallCaps w:val="0"/>
+          <w:strike w:val="0"/>
+          <w:dstrike w:val="0"/>
+          <w:outline w:val="0"/>
+          <w:emboss w:val="0"/>
+          <w:imprint w:val="0"/>
+          <w:spacing w:val="0"/>
+          <w:w w:val="100"/>
+          <w:kern w:val="0"/>
+          <w:position w:val="-2"/>
+          <w:highlight w:val="none"/>
+          <w:vertAlign w:val="baseline"/>
+        </w:rPr>
+      </w:lvl>
+    </w:lvlOverride>
   </w:num>
 </w:numbering>
 </file>

</xml_diff>

<commit_message>
Terminando a  a secoa de conclusao e trabalhos futuros.
Signed-off-by: Edson Jr <eds_jr@hotmail.com>
</commit_message>
<xml_diff>
--- a/TCC_Artigo.docx
+++ b/TCC_Artigo.docx
@@ -15293,14 +15293,12 @@
         </w:tabs>
         <w:bidi w:val="0"/>
         <w:spacing w:line="360" w:lineRule="auto"/>
-        <w:ind w:left="0" w:right="0" w:firstLine="0"/>
-        <w:jc w:val="left"/>
+        <w:ind w:left="0" w:right="0" w:firstLine="1134"/>
+        <w:jc w:val="both"/>
         <w:rPr>
           <w:rFonts w:ascii="Times New Roman" w:cs="Times New Roman" w:hAnsi="Times New Roman" w:eastAsia="Times New Roman"/>
-          <w:b w:val="1"/>
-          <w:bCs w:val="1"/>
-          <w:sz w:val="28"/>
-          <w:szCs w:val="28"/>
+          <w:sz w:val="24"/>
+          <w:szCs w:val="24"/>
           <w:u w:color="000000"/>
           <w:rtl w:val="0"/>
           <w:lang w:val="pt-PT"/>
@@ -15309,41 +15307,255 @@
       <w:r>
         <w:rPr>
           <w:rFonts w:ascii="Times New Roman" w:hAnsi="Times New Roman"/>
-          <w:b w:val="1"/>
-          <w:bCs w:val="1"/>
-          <w:sz w:val="28"/>
-          <w:szCs w:val="28"/>
-          <w:u w:color="000000"/>
-          <w:rtl w:val="0"/>
-          <w:lang w:val="en-US"/>
-        </w:rPr>
-        <w:t>5. DESCRI</w:t>
-      </w:r>
-      <w:r>
-        <w:rPr>
-          <w:rFonts w:ascii="Times New Roman" w:hAnsi="Times New Roman" w:hint="default"/>
-          <w:b w:val="1"/>
-          <w:bCs w:val="1"/>
-          <w:sz w:val="28"/>
-          <w:szCs w:val="28"/>
-          <w:u w:color="000000"/>
-          <w:rtl w:val="0"/>
-          <w:lang w:val="en-US"/>
-        </w:rPr>
-        <w:t>ÇÃ</w:t>
-      </w:r>
-      <w:r>
-        <w:rPr>
-          <w:rFonts w:ascii="Times New Roman" w:hAnsi="Times New Roman"/>
-          <w:b w:val="1"/>
-          <w:bCs w:val="1"/>
-          <w:sz w:val="28"/>
-          <w:szCs w:val="28"/>
-          <w:u w:color="000000"/>
-          <w:rtl w:val="0"/>
-          <w:lang w:val="en-US"/>
-        </w:rPr>
-        <w:t>O E RESULTADOS DE TESTES</w:t>
+          <w:sz w:val="24"/>
+          <w:szCs w:val="24"/>
+          <w:u w:color="000000"/>
+          <w:rtl w:val="0"/>
+          <w:lang w:val="en-US"/>
+        </w:rPr>
+        <w:t>Sobre as tecnologias usadas, a priori, o presente trabalho visa o desenvolvimento de uma aplica</w:t>
+      </w:r>
+      <w:r>
+        <w:rPr>
+          <w:rFonts w:ascii="Times New Roman" w:hAnsi="Times New Roman" w:hint="default"/>
+          <w:sz w:val="24"/>
+          <w:szCs w:val="24"/>
+          <w:u w:color="000000"/>
+          <w:rtl w:val="0"/>
+          <w:lang w:val="en-US"/>
+        </w:rPr>
+        <w:t>çã</w:t>
+      </w:r>
+      <w:r>
+        <w:rPr>
+          <w:rFonts w:ascii="Times New Roman" w:hAnsi="Times New Roman"/>
+          <w:sz w:val="24"/>
+          <w:szCs w:val="24"/>
+          <w:u w:color="000000"/>
+          <w:rtl w:val="0"/>
+          <w:lang w:val="en-US"/>
+        </w:rPr>
+        <w:t>o que ir</w:t>
+      </w:r>
+      <w:r>
+        <w:rPr>
+          <w:rFonts w:ascii="Times New Roman" w:hAnsi="Times New Roman" w:hint="default"/>
+          <w:sz w:val="24"/>
+          <w:szCs w:val="24"/>
+          <w:u w:color="000000"/>
+          <w:rtl w:val="0"/>
+          <w:lang w:val="en-US"/>
+        </w:rPr>
+        <w:t xml:space="preserve">á </w:t>
+      </w:r>
+      <w:r>
+        <w:rPr>
+          <w:rFonts w:ascii="Times New Roman" w:hAnsi="Times New Roman"/>
+          <w:sz w:val="24"/>
+          <w:szCs w:val="24"/>
+          <w:u w:color="000000"/>
+          <w:rtl w:val="0"/>
+          <w:lang w:val="en-US"/>
+        </w:rPr>
+        <w:t>ser executada em iPad, portanto, todas as tecnologias aqui descritas s</w:t>
+      </w:r>
+      <w:r>
+        <w:rPr>
+          <w:rFonts w:ascii="Times New Roman" w:hAnsi="Times New Roman" w:hint="default"/>
+          <w:sz w:val="24"/>
+          <w:szCs w:val="24"/>
+          <w:u w:color="000000"/>
+          <w:rtl w:val="0"/>
+          <w:lang w:val="en-US"/>
+        </w:rPr>
+        <w:t>ã</w:t>
+      </w:r>
+      <w:r>
+        <w:rPr>
+          <w:rFonts w:ascii="Times New Roman" w:hAnsi="Times New Roman"/>
+          <w:sz w:val="24"/>
+          <w:szCs w:val="24"/>
+          <w:u w:color="000000"/>
+          <w:rtl w:val="0"/>
+          <w:lang w:val="en-US"/>
+        </w:rPr>
+        <w:t>o focadas e utilizadas no desenvolvimento de solu</w:t>
+      </w:r>
+      <w:r>
+        <w:rPr>
+          <w:rFonts w:ascii="Times New Roman" w:hAnsi="Times New Roman" w:hint="default"/>
+          <w:sz w:val="24"/>
+          <w:szCs w:val="24"/>
+          <w:u w:color="000000"/>
+          <w:rtl w:val="0"/>
+          <w:lang w:val="en-US"/>
+        </w:rPr>
+        <w:t>çõ</w:t>
+      </w:r>
+      <w:r>
+        <w:rPr>
+          <w:rFonts w:ascii="Times New Roman" w:hAnsi="Times New Roman"/>
+          <w:sz w:val="24"/>
+          <w:szCs w:val="24"/>
+          <w:u w:color="000000"/>
+          <w:rtl w:val="0"/>
+          <w:lang w:val="en-US"/>
+        </w:rPr>
+        <w:t xml:space="preserve">es  Apple.  </w:t>
+      </w:r>
+      <w:r>
+        <w:rPr>
+          <w:rFonts w:ascii="Times New Roman" w:hAnsi="Times New Roman"/>
+          <w:sz w:val="24"/>
+          <w:szCs w:val="24"/>
+          <w:u w:color="000000"/>
+          <w:rtl w:val="0"/>
+          <w:lang w:val="pt-PT"/>
+        </w:rPr>
+        <w:t>A linguagem de programa</w:t>
+      </w:r>
+      <w:r>
+        <w:rPr>
+          <w:rFonts w:ascii="Times New Roman" w:hAnsi="Times New Roman" w:hint="default"/>
+          <w:sz w:val="24"/>
+          <w:szCs w:val="24"/>
+          <w:u w:color="000000"/>
+          <w:rtl w:val="0"/>
+          <w:lang w:val="pt-PT"/>
+        </w:rPr>
+        <w:t>çã</w:t>
+      </w:r>
+      <w:r>
+        <w:rPr>
+          <w:rFonts w:ascii="Times New Roman" w:hAnsi="Times New Roman"/>
+          <w:sz w:val="24"/>
+          <w:szCs w:val="24"/>
+          <w:u w:color="000000"/>
+          <w:rtl w:val="0"/>
+          <w:lang w:val="pt-PT"/>
+        </w:rPr>
+        <w:t>o utilizada no desenvolvimento da aplica</w:t>
+      </w:r>
+      <w:r>
+        <w:rPr>
+          <w:rFonts w:ascii="Times New Roman" w:hAnsi="Times New Roman" w:hint="default"/>
+          <w:sz w:val="24"/>
+          <w:szCs w:val="24"/>
+          <w:u w:color="000000"/>
+          <w:rtl w:val="0"/>
+          <w:lang w:val="pt-PT"/>
+        </w:rPr>
+        <w:t>çã</w:t>
+      </w:r>
+      <w:r>
+        <w:rPr>
+          <w:rFonts w:ascii="Times New Roman" w:hAnsi="Times New Roman"/>
+          <w:sz w:val="24"/>
+          <w:szCs w:val="24"/>
+          <w:u w:color="000000"/>
+          <w:rtl w:val="0"/>
+          <w:lang w:val="pt-PT"/>
+        </w:rPr>
+        <w:t xml:space="preserve">o proposta por este trabalho </w:t>
+      </w:r>
+      <w:r>
+        <w:rPr>
+          <w:rFonts w:ascii="Times New Roman" w:hAnsi="Times New Roman" w:hint="default"/>
+          <w:sz w:val="24"/>
+          <w:szCs w:val="24"/>
+          <w:u w:color="000000"/>
+          <w:rtl w:val="0"/>
+          <w:lang w:val="pt-PT"/>
+        </w:rPr>
+        <w:t xml:space="preserve">é </w:t>
+      </w:r>
+      <w:r>
+        <w:rPr>
+          <w:rFonts w:ascii="Times New Roman" w:hAnsi="Times New Roman"/>
+          <w:sz w:val="24"/>
+          <w:szCs w:val="24"/>
+          <w:u w:color="000000"/>
+          <w:rtl w:val="0"/>
+          <w:lang w:val="pt-PT"/>
+        </w:rPr>
+        <w:t>a Swift, em sua vers</w:t>
+      </w:r>
+      <w:r>
+        <w:rPr>
+          <w:rFonts w:ascii="Times New Roman" w:hAnsi="Times New Roman" w:hint="default"/>
+          <w:sz w:val="24"/>
+          <w:szCs w:val="24"/>
+          <w:u w:color="000000"/>
+          <w:rtl w:val="0"/>
+          <w:lang w:val="pt-PT"/>
+        </w:rPr>
+        <w:t>ã</w:t>
+      </w:r>
+      <w:r>
+        <w:rPr>
+          <w:rFonts w:ascii="Times New Roman" w:hAnsi="Times New Roman"/>
+          <w:sz w:val="24"/>
+          <w:szCs w:val="24"/>
+          <w:u w:color="000000"/>
+          <w:rtl w:val="0"/>
+          <w:lang w:val="pt-PT"/>
+        </w:rPr>
+        <w:t>o 4.0</w:t>
+      </w:r>
+      <w:r>
+        <w:rPr>
+          <w:rFonts w:ascii="Times New Roman" w:hAnsi="Times New Roman"/>
+          <w:sz w:val="24"/>
+          <w:szCs w:val="24"/>
+          <w:u w:color="000000"/>
+          <w:rtl w:val="0"/>
+          <w:lang w:val="en-US"/>
+        </w:rPr>
+        <w:t>, enquanto que o ambiente de desenvolvimento foi o Xcode 9.3 e tamb</w:t>
+      </w:r>
+      <w:r>
+        <w:rPr>
+          <w:rFonts w:ascii="Times New Roman" w:hAnsi="Times New Roman" w:hint="default"/>
+          <w:sz w:val="24"/>
+          <w:szCs w:val="24"/>
+          <w:u w:color="000000"/>
+          <w:rtl w:val="0"/>
+          <w:lang w:val="en-US"/>
+        </w:rPr>
+        <w:t>é</w:t>
+      </w:r>
+      <w:r>
+        <w:rPr>
+          <w:rFonts w:ascii="Times New Roman" w:hAnsi="Times New Roman"/>
+          <w:sz w:val="24"/>
+          <w:szCs w:val="24"/>
+          <w:u w:color="000000"/>
+          <w:rtl w:val="0"/>
+          <w:lang w:val="en-US"/>
+        </w:rPr>
+        <w:t>m utilizou - se de uma game engine da pr</w:t>
+      </w:r>
+      <w:r>
+        <w:rPr>
+          <w:rFonts w:ascii="Times New Roman" w:hAnsi="Times New Roman" w:hint="default"/>
+          <w:sz w:val="24"/>
+          <w:szCs w:val="24"/>
+          <w:u w:color="000000"/>
+          <w:rtl w:val="0"/>
+          <w:lang w:val="en-US"/>
+        </w:rPr>
+        <w:t>ó</w:t>
+      </w:r>
+      <w:r>
+        <w:rPr>
+          <w:rFonts w:ascii="Times New Roman" w:hAnsi="Times New Roman"/>
+          <w:sz w:val="24"/>
+          <w:szCs w:val="24"/>
+          <w:u w:color="000000"/>
+          <w:rtl w:val="0"/>
+          <w:lang w:val="en-US"/>
+        </w:rPr>
+        <w:t>pria Apple, o Spritekit.</w:t>
       </w:r>
     </w:p>
     <w:p>
@@ -15367,12 +15579,10 @@
         </w:tabs>
         <w:bidi w:val="0"/>
         <w:spacing w:line="360" w:lineRule="auto"/>
-        <w:ind w:left="0" w:right="0" w:firstLine="0"/>
-        <w:jc w:val="left"/>
+        <w:ind w:left="0" w:right="0" w:firstLine="1134"/>
+        <w:jc w:val="both"/>
         <w:rPr>
           <w:rFonts w:ascii="Times New Roman" w:cs="Times New Roman" w:hAnsi="Times New Roman" w:eastAsia="Times New Roman"/>
-          <w:b w:val="1"/>
-          <w:bCs w:val="1"/>
           <w:sz w:val="28"/>
           <w:szCs w:val="28"/>
           <w:u w:color="000000"/>
@@ -15410,6 +15620,1487 @@
           <w:bCs w:val="1"/>
           <w:sz w:val="28"/>
           <w:szCs w:val="28"/>
+          <w:u w:color="000000"/>
+          <w:rtl w:val="0"/>
+          <w:lang w:val="pt-PT"/>
+        </w:rPr>
+      </w:pPr>
+      <w:r>
+        <w:rPr>
+          <w:rFonts w:ascii="Times New Roman" w:hAnsi="Times New Roman"/>
+          <w:b w:val="1"/>
+          <w:bCs w:val="1"/>
+          <w:sz w:val="28"/>
+          <w:szCs w:val="28"/>
+          <w:u w:color="000000"/>
+          <w:rtl w:val="0"/>
+          <w:lang w:val="en-US"/>
+        </w:rPr>
+        <w:t>5. DESCRI</w:t>
+      </w:r>
+      <w:r>
+        <w:rPr>
+          <w:rFonts w:ascii="Times New Roman" w:hAnsi="Times New Roman" w:hint="default"/>
+          <w:b w:val="1"/>
+          <w:bCs w:val="1"/>
+          <w:sz w:val="28"/>
+          <w:szCs w:val="28"/>
+          <w:u w:color="000000"/>
+          <w:rtl w:val="0"/>
+          <w:lang w:val="en-US"/>
+        </w:rPr>
+        <w:t>ÇÃ</w:t>
+      </w:r>
+      <w:r>
+        <w:rPr>
+          <w:rFonts w:ascii="Times New Roman" w:hAnsi="Times New Roman"/>
+          <w:b w:val="1"/>
+          <w:bCs w:val="1"/>
+          <w:sz w:val="28"/>
+          <w:szCs w:val="28"/>
+          <w:u w:color="000000"/>
+          <w:rtl w:val="0"/>
+          <w:lang w:val="en-US"/>
+        </w:rPr>
+        <w:t>O E RESULTADOS DE TESTES</w:t>
+      </w:r>
+    </w:p>
+    <w:p>
+      <w:pPr>
+        <w:pStyle w:val="Padrão"/>
+        <w:widowControl w:val="0"/>
+        <w:tabs>
+          <w:tab w:val="left" w:pos="708"/>
+          <w:tab w:val="left" w:pos="1416"/>
+          <w:tab w:val="left" w:pos="2124"/>
+          <w:tab w:val="left" w:pos="2832"/>
+          <w:tab w:val="left" w:pos="3540"/>
+          <w:tab w:val="left" w:pos="4248"/>
+          <w:tab w:val="left" w:pos="4956"/>
+          <w:tab w:val="left" w:pos="5664"/>
+          <w:tab w:val="left" w:pos="6372"/>
+          <w:tab w:val="left" w:pos="7080"/>
+          <w:tab w:val="left" w:pos="7788"/>
+          <w:tab w:val="left" w:pos="8496"/>
+          <w:tab w:val="left" w:pos="9204"/>
+        </w:tabs>
+        <w:bidi w:val="0"/>
+        <w:spacing w:line="360" w:lineRule="auto"/>
+        <w:ind w:left="0" w:right="0" w:firstLine="0"/>
+        <w:jc w:val="left"/>
+        <w:rPr>
+          <w:rFonts w:ascii="Times New Roman" w:cs="Times New Roman" w:hAnsi="Times New Roman" w:eastAsia="Times New Roman"/>
+          <w:b w:val="1"/>
+          <w:bCs w:val="1"/>
+          <w:sz w:val="28"/>
+          <w:szCs w:val="28"/>
+          <w:u w:color="000000"/>
+          <w:rtl w:val="0"/>
+          <w:lang w:val="pt-PT"/>
+        </w:rPr>
+      </w:pPr>
+    </w:p>
+    <w:p>
+      <w:pPr>
+        <w:pStyle w:val="Padrão"/>
+        <w:widowControl w:val="0"/>
+        <w:tabs>
+          <w:tab w:val="left" w:pos="708"/>
+          <w:tab w:val="left" w:pos="1416"/>
+          <w:tab w:val="left" w:pos="2124"/>
+          <w:tab w:val="left" w:pos="2832"/>
+          <w:tab w:val="left" w:pos="3540"/>
+          <w:tab w:val="left" w:pos="4248"/>
+          <w:tab w:val="left" w:pos="4956"/>
+          <w:tab w:val="left" w:pos="5664"/>
+          <w:tab w:val="left" w:pos="6372"/>
+          <w:tab w:val="left" w:pos="7080"/>
+          <w:tab w:val="left" w:pos="7788"/>
+          <w:tab w:val="left" w:pos="8496"/>
+          <w:tab w:val="left" w:pos="9204"/>
+        </w:tabs>
+        <w:bidi w:val="0"/>
+        <w:spacing w:line="360" w:lineRule="auto"/>
+        <w:ind w:left="0" w:right="0" w:firstLine="1134"/>
+        <w:jc w:val="both"/>
+        <w:rPr>
+          <w:rFonts w:ascii="Times New Roman" w:cs="Times New Roman" w:hAnsi="Times New Roman" w:eastAsia="Times New Roman"/>
+          <w:sz w:val="24"/>
+          <w:szCs w:val="24"/>
+          <w:u w:color="000000"/>
+          <w:rtl w:val="0"/>
+          <w:lang w:val="pt-PT"/>
+        </w:rPr>
+      </w:pPr>
+      <w:r>
+        <w:rPr>
+          <w:rFonts w:ascii="Times New Roman" w:hAnsi="Times New Roman"/>
+          <w:sz w:val="24"/>
+          <w:szCs w:val="24"/>
+          <w:u w:color="000000"/>
+          <w:rtl w:val="0"/>
+          <w:lang w:val="en-US"/>
+        </w:rPr>
+        <w:t xml:space="preserve">Foram - se realizados  testes com um profissional de fonoaudiologia que realiza homecare (atendimento </w:t>
+      </w:r>
+      <w:r>
+        <w:rPr>
+          <w:rFonts w:ascii="Times New Roman" w:hAnsi="Times New Roman" w:hint="default"/>
+          <w:sz w:val="24"/>
+          <w:szCs w:val="24"/>
+          <w:u w:color="000000"/>
+          <w:rtl w:val="0"/>
+          <w:lang w:val="en-US"/>
+        </w:rPr>
+        <w:t xml:space="preserve">à </w:t>
+      </w:r>
+      <w:r>
+        <w:rPr>
+          <w:rFonts w:ascii="Times New Roman" w:hAnsi="Times New Roman"/>
+          <w:sz w:val="24"/>
+          <w:szCs w:val="24"/>
+          <w:u w:color="000000"/>
+          <w:rtl w:val="0"/>
+          <w:lang w:val="en-US"/>
+        </w:rPr>
+        <w:t>domic</w:t>
+      </w:r>
+      <w:r>
+        <w:rPr>
+          <w:rFonts w:ascii="Times New Roman" w:hAnsi="Times New Roman" w:hint="default"/>
+          <w:sz w:val="24"/>
+          <w:szCs w:val="24"/>
+          <w:u w:color="000000"/>
+          <w:rtl w:val="0"/>
+          <w:lang w:val="en-US"/>
+        </w:rPr>
+        <w:t>í</w:t>
+      </w:r>
+      <w:r>
+        <w:rPr>
+          <w:rFonts w:ascii="Times New Roman" w:hAnsi="Times New Roman"/>
+          <w:sz w:val="24"/>
+          <w:szCs w:val="24"/>
+          <w:u w:color="000000"/>
+          <w:rtl w:val="0"/>
+          <w:lang w:val="en-US"/>
+        </w:rPr>
+        <w:t>lio) e 10 pacientes diagnosticados com afasia (de v</w:t>
+      </w:r>
+      <w:r>
+        <w:rPr>
+          <w:rFonts w:ascii="Times New Roman" w:hAnsi="Times New Roman" w:hint="default"/>
+          <w:sz w:val="24"/>
+          <w:szCs w:val="24"/>
+          <w:u w:color="000000"/>
+          <w:rtl w:val="0"/>
+          <w:lang w:val="en-US"/>
+        </w:rPr>
+        <w:t>á</w:t>
+      </w:r>
+      <w:r>
+        <w:rPr>
+          <w:rFonts w:ascii="Times New Roman" w:hAnsi="Times New Roman"/>
+          <w:sz w:val="24"/>
+          <w:szCs w:val="24"/>
+          <w:u w:color="000000"/>
+          <w:rtl w:val="0"/>
+          <w:lang w:val="en-US"/>
+        </w:rPr>
+        <w:t>rios tipos distintos, com fator desencadeante predominantemente por AVC), com idades entre 55 e 68 anos,  a fim de se verificar a aceita</w:t>
+      </w:r>
+      <w:r>
+        <w:rPr>
+          <w:rFonts w:ascii="Times New Roman" w:hAnsi="Times New Roman" w:hint="default"/>
+          <w:sz w:val="24"/>
+          <w:szCs w:val="24"/>
+          <w:u w:color="000000"/>
+          <w:rtl w:val="0"/>
+          <w:lang w:val="en-US"/>
+        </w:rPr>
+        <w:t>çã</w:t>
+      </w:r>
+      <w:r>
+        <w:rPr>
+          <w:rFonts w:ascii="Times New Roman" w:hAnsi="Times New Roman"/>
+          <w:sz w:val="24"/>
+          <w:szCs w:val="24"/>
+          <w:u w:color="000000"/>
+          <w:rtl w:val="0"/>
+          <w:lang w:val="en-US"/>
+        </w:rPr>
+        <w:t>o da aplica</w:t>
+      </w:r>
+      <w:r>
+        <w:rPr>
+          <w:rFonts w:ascii="Times New Roman" w:hAnsi="Times New Roman" w:hint="default"/>
+          <w:sz w:val="24"/>
+          <w:szCs w:val="24"/>
+          <w:u w:color="000000"/>
+          <w:rtl w:val="0"/>
+          <w:lang w:val="en-US"/>
+        </w:rPr>
+        <w:t>çã</w:t>
+      </w:r>
+      <w:r>
+        <w:rPr>
+          <w:rFonts w:ascii="Times New Roman" w:hAnsi="Times New Roman"/>
+          <w:sz w:val="24"/>
+          <w:szCs w:val="24"/>
+          <w:u w:color="000000"/>
+          <w:rtl w:val="0"/>
+          <w:lang w:val="en-US"/>
+        </w:rPr>
+        <w:t>o, bem como se a mesma est</w:t>
+      </w:r>
+      <w:r>
+        <w:rPr>
+          <w:rFonts w:ascii="Times New Roman" w:hAnsi="Times New Roman" w:hint="default"/>
+          <w:sz w:val="24"/>
+          <w:szCs w:val="24"/>
+          <w:u w:color="000000"/>
+          <w:rtl w:val="0"/>
+          <w:lang w:val="en-US"/>
+        </w:rPr>
+        <w:t xml:space="preserve">á </w:t>
+      </w:r>
+      <w:r>
+        <w:rPr>
+          <w:rFonts w:ascii="Times New Roman" w:hAnsi="Times New Roman"/>
+          <w:sz w:val="24"/>
+          <w:szCs w:val="24"/>
+          <w:u w:color="000000"/>
+          <w:rtl w:val="0"/>
+          <w:lang w:val="en-US"/>
+        </w:rPr>
+        <w:t>atingindo o seu principal objetivo e quais poss</w:t>
+      </w:r>
+      <w:r>
+        <w:rPr>
+          <w:rFonts w:ascii="Times New Roman" w:hAnsi="Times New Roman" w:hint="default"/>
+          <w:sz w:val="24"/>
+          <w:szCs w:val="24"/>
+          <w:u w:color="000000"/>
+          <w:rtl w:val="0"/>
+          <w:lang w:val="en-US"/>
+        </w:rPr>
+        <w:t>í</w:t>
+      </w:r>
+      <w:r>
+        <w:rPr>
+          <w:rFonts w:ascii="Times New Roman" w:hAnsi="Times New Roman"/>
+          <w:sz w:val="24"/>
+          <w:szCs w:val="24"/>
+          <w:u w:color="000000"/>
+          <w:rtl w:val="0"/>
+          <w:lang w:val="en-US"/>
+        </w:rPr>
+        <w:t>veis melhorias poderiam ser realizadas.  Nestes testes, foram  - se utilizados exerc</w:t>
+      </w:r>
+      <w:r>
+        <w:rPr>
+          <w:rFonts w:ascii="Times New Roman" w:hAnsi="Times New Roman" w:hint="default"/>
+          <w:sz w:val="24"/>
+          <w:szCs w:val="24"/>
+          <w:u w:color="000000"/>
+          <w:rtl w:val="0"/>
+          <w:lang w:val="en-US"/>
+        </w:rPr>
+        <w:t>í</w:t>
+      </w:r>
+      <w:r>
+        <w:rPr>
+          <w:rFonts w:ascii="Times New Roman" w:hAnsi="Times New Roman"/>
+          <w:sz w:val="24"/>
+          <w:szCs w:val="24"/>
+          <w:u w:color="000000"/>
+          <w:rtl w:val="0"/>
+          <w:lang w:val="en-US"/>
+        </w:rPr>
+        <w:t>cios propostos no aplicativo, durante praticamente todo o tempo de atendimento, sendo observados quest</w:t>
+      </w:r>
+      <w:r>
+        <w:rPr>
+          <w:rFonts w:ascii="Times New Roman" w:hAnsi="Times New Roman" w:hint="default"/>
+          <w:sz w:val="24"/>
+          <w:szCs w:val="24"/>
+          <w:u w:color="000000"/>
+          <w:rtl w:val="0"/>
+          <w:lang w:val="en-US"/>
+        </w:rPr>
+        <w:t>õ</w:t>
+      </w:r>
+      <w:r>
+        <w:rPr>
+          <w:rFonts w:ascii="Times New Roman" w:hAnsi="Times New Roman"/>
+          <w:sz w:val="24"/>
+          <w:szCs w:val="24"/>
+          <w:u w:color="000000"/>
+          <w:rtl w:val="0"/>
+          <w:lang w:val="en-US"/>
+        </w:rPr>
+        <w:t>es de facilidade de uso, correla</w:t>
+      </w:r>
+      <w:r>
+        <w:rPr>
+          <w:rFonts w:ascii="Times New Roman" w:hAnsi="Times New Roman" w:hint="default"/>
+          <w:sz w:val="24"/>
+          <w:szCs w:val="24"/>
+          <w:u w:color="000000"/>
+          <w:rtl w:val="0"/>
+          <w:lang w:val="en-US"/>
+        </w:rPr>
+        <w:t>çã</w:t>
+      </w:r>
+      <w:r>
+        <w:rPr>
+          <w:rFonts w:ascii="Times New Roman" w:hAnsi="Times New Roman"/>
+          <w:sz w:val="24"/>
+          <w:szCs w:val="24"/>
+          <w:u w:color="000000"/>
+          <w:rtl w:val="0"/>
+          <w:lang w:val="en-US"/>
+        </w:rPr>
+        <w:t>o com os exerc</w:t>
+      </w:r>
+      <w:r>
+        <w:rPr>
+          <w:rFonts w:ascii="Times New Roman" w:hAnsi="Times New Roman" w:hint="default"/>
+          <w:sz w:val="24"/>
+          <w:szCs w:val="24"/>
+          <w:u w:color="000000"/>
+          <w:rtl w:val="0"/>
+          <w:lang w:val="en-US"/>
+        </w:rPr>
+        <w:t>í</w:t>
+      </w:r>
+      <w:r>
+        <w:rPr>
+          <w:rFonts w:ascii="Times New Roman" w:hAnsi="Times New Roman"/>
+          <w:sz w:val="24"/>
+          <w:szCs w:val="24"/>
+          <w:u w:color="000000"/>
+          <w:rtl w:val="0"/>
+          <w:lang w:val="en-US"/>
+        </w:rPr>
+        <w:t>cios utilizados pelo meio tradicional e aceita</w:t>
+      </w:r>
+      <w:r>
+        <w:rPr>
+          <w:rFonts w:ascii="Times New Roman" w:hAnsi="Times New Roman" w:hint="default"/>
+          <w:sz w:val="24"/>
+          <w:szCs w:val="24"/>
+          <w:u w:color="000000"/>
+          <w:rtl w:val="0"/>
+          <w:lang w:val="en-US"/>
+        </w:rPr>
+        <w:t>çã</w:t>
+      </w:r>
+      <w:r>
+        <w:rPr>
+          <w:rFonts w:ascii="Times New Roman" w:hAnsi="Times New Roman"/>
+          <w:sz w:val="24"/>
+          <w:szCs w:val="24"/>
+          <w:u w:color="000000"/>
+          <w:rtl w:val="0"/>
+          <w:lang w:val="en-US"/>
+        </w:rPr>
+        <w:t>o do p</w:t>
+      </w:r>
+      <w:r>
+        <w:rPr>
+          <w:rFonts w:ascii="Times New Roman" w:hAnsi="Times New Roman" w:hint="default"/>
+          <w:sz w:val="24"/>
+          <w:szCs w:val="24"/>
+          <w:u w:color="000000"/>
+          <w:rtl w:val="0"/>
+          <w:lang w:val="en-US"/>
+        </w:rPr>
+        <w:t>ú</w:t>
+      </w:r>
+      <w:r>
+        <w:rPr>
+          <w:rFonts w:ascii="Times New Roman" w:hAnsi="Times New Roman"/>
+          <w:sz w:val="24"/>
+          <w:szCs w:val="24"/>
+          <w:u w:color="000000"/>
+          <w:rtl w:val="0"/>
+          <w:lang w:val="en-US"/>
+        </w:rPr>
+        <w:t>blico. Notou - se atrav</w:t>
+      </w:r>
+      <w:r>
+        <w:rPr>
+          <w:rFonts w:ascii="Times New Roman" w:hAnsi="Times New Roman" w:hint="default"/>
+          <w:sz w:val="24"/>
+          <w:szCs w:val="24"/>
+          <w:u w:color="000000"/>
+          <w:rtl w:val="0"/>
+          <w:lang w:val="en-US"/>
+        </w:rPr>
+        <w:t>é</w:t>
+      </w:r>
+      <w:r>
+        <w:rPr>
+          <w:rFonts w:ascii="Times New Roman" w:hAnsi="Times New Roman"/>
+          <w:sz w:val="24"/>
+          <w:szCs w:val="24"/>
+          <w:u w:color="000000"/>
+          <w:rtl w:val="0"/>
+          <w:lang w:val="en-US"/>
+        </w:rPr>
+        <w:t>s desses testes os seguintes pontos: (i) apesar de poucos exerc</w:t>
+      </w:r>
+      <w:r>
+        <w:rPr>
+          <w:rFonts w:ascii="Times New Roman" w:hAnsi="Times New Roman" w:hint="default"/>
+          <w:sz w:val="24"/>
+          <w:szCs w:val="24"/>
+          <w:u w:color="000000"/>
+          <w:rtl w:val="0"/>
+          <w:lang w:val="en-US"/>
+        </w:rPr>
+        <w:t>í</w:t>
+      </w:r>
+      <w:r>
+        <w:rPr>
+          <w:rFonts w:ascii="Times New Roman" w:hAnsi="Times New Roman"/>
+          <w:sz w:val="24"/>
+          <w:szCs w:val="24"/>
+          <w:u w:color="000000"/>
+          <w:rtl w:val="0"/>
+          <w:lang w:val="en-US"/>
+        </w:rPr>
+        <w:t>cios, os que estavam pressentes na aplica</w:t>
+      </w:r>
+      <w:r>
+        <w:rPr>
+          <w:rFonts w:ascii="Times New Roman" w:hAnsi="Times New Roman" w:hint="default"/>
+          <w:sz w:val="24"/>
+          <w:szCs w:val="24"/>
+          <w:u w:color="000000"/>
+          <w:rtl w:val="0"/>
+          <w:lang w:val="en-US"/>
+        </w:rPr>
+        <w:t>çã</w:t>
+      </w:r>
+      <w:r>
+        <w:rPr>
+          <w:rFonts w:ascii="Times New Roman" w:hAnsi="Times New Roman"/>
+          <w:sz w:val="24"/>
+          <w:szCs w:val="24"/>
+          <w:u w:color="000000"/>
+          <w:rtl w:val="0"/>
+          <w:lang w:val="en-US"/>
+        </w:rPr>
+        <w:t>o seguiram a metodologia utilizada no tratamento de Afasia - segundo o fonoaudi</w:t>
+      </w:r>
+      <w:r>
+        <w:rPr>
+          <w:rFonts w:ascii="Times New Roman" w:hAnsi="Times New Roman" w:hint="default"/>
+          <w:sz w:val="24"/>
+          <w:szCs w:val="24"/>
+          <w:u w:color="000000"/>
+          <w:rtl w:val="0"/>
+          <w:lang w:val="en-US"/>
+        </w:rPr>
+        <w:t>ó</w:t>
+      </w:r>
+      <w:r>
+        <w:rPr>
+          <w:rFonts w:ascii="Times New Roman" w:hAnsi="Times New Roman"/>
+          <w:sz w:val="24"/>
+          <w:szCs w:val="24"/>
+          <w:u w:color="000000"/>
+          <w:rtl w:val="0"/>
+          <w:lang w:val="en-US"/>
+        </w:rPr>
+        <w:t>logo -  observando - se tamb</w:t>
+      </w:r>
+      <w:r>
+        <w:rPr>
+          <w:rFonts w:ascii="Times New Roman" w:hAnsi="Times New Roman" w:hint="default"/>
+          <w:sz w:val="24"/>
+          <w:szCs w:val="24"/>
+          <w:u w:color="000000"/>
+          <w:rtl w:val="0"/>
+          <w:lang w:val="en-US"/>
+        </w:rPr>
+        <w:t>é</w:t>
+      </w:r>
+      <w:r>
+        <w:rPr>
+          <w:rFonts w:ascii="Times New Roman" w:hAnsi="Times New Roman"/>
+          <w:sz w:val="24"/>
+          <w:szCs w:val="24"/>
+          <w:u w:color="000000"/>
+          <w:rtl w:val="0"/>
+          <w:lang w:val="en-US"/>
+        </w:rPr>
+        <w:t>m que os mesmos exerc</w:t>
+      </w:r>
+      <w:r>
+        <w:rPr>
+          <w:rFonts w:ascii="Times New Roman" w:hAnsi="Times New Roman" w:hint="default"/>
+          <w:sz w:val="24"/>
+          <w:szCs w:val="24"/>
+          <w:u w:color="000000"/>
+          <w:rtl w:val="0"/>
+          <w:lang w:val="en-US"/>
+        </w:rPr>
+        <w:t>í</w:t>
+      </w:r>
+      <w:r>
+        <w:rPr>
+          <w:rFonts w:ascii="Times New Roman" w:hAnsi="Times New Roman"/>
+          <w:sz w:val="24"/>
+          <w:szCs w:val="24"/>
+          <w:u w:color="000000"/>
+          <w:rtl w:val="0"/>
+          <w:lang w:val="en-US"/>
+        </w:rPr>
+        <w:t>cios poderiam inclusive serem utilizados no tratamento de outros dist</w:t>
+      </w:r>
+      <w:r>
+        <w:rPr>
+          <w:rFonts w:ascii="Times New Roman" w:hAnsi="Times New Roman" w:hint="default"/>
+          <w:sz w:val="24"/>
+          <w:szCs w:val="24"/>
+          <w:u w:color="000000"/>
+          <w:rtl w:val="0"/>
+          <w:lang w:val="en-US"/>
+        </w:rPr>
+        <w:t>ú</w:t>
+      </w:r>
+      <w:r>
+        <w:rPr>
+          <w:rFonts w:ascii="Times New Roman" w:hAnsi="Times New Roman"/>
+          <w:sz w:val="24"/>
+          <w:szCs w:val="24"/>
+          <w:u w:color="000000"/>
+          <w:rtl w:val="0"/>
+          <w:lang w:val="en-US"/>
+        </w:rPr>
+        <w:t>rbios da fala, como a Dislalia.  Notou - se, neste quesito, somente a falta de um maior n</w:t>
+      </w:r>
+      <w:r>
+        <w:rPr>
+          <w:rFonts w:ascii="Times New Roman" w:hAnsi="Times New Roman" w:hint="default"/>
+          <w:sz w:val="24"/>
+          <w:szCs w:val="24"/>
+          <w:u w:color="000000"/>
+          <w:rtl w:val="0"/>
+          <w:lang w:val="en-US"/>
+        </w:rPr>
+        <w:t>ú</w:t>
+      </w:r>
+      <w:r>
+        <w:rPr>
+          <w:rFonts w:ascii="Times New Roman" w:hAnsi="Times New Roman"/>
+          <w:sz w:val="24"/>
+          <w:szCs w:val="24"/>
+          <w:u w:color="000000"/>
+          <w:rtl w:val="0"/>
+          <w:lang w:val="en-US"/>
+        </w:rPr>
+        <w:t>mero de exerc</w:t>
+      </w:r>
+      <w:r>
+        <w:rPr>
+          <w:rFonts w:ascii="Times New Roman" w:hAnsi="Times New Roman" w:hint="default"/>
+          <w:sz w:val="24"/>
+          <w:szCs w:val="24"/>
+          <w:u w:color="000000"/>
+          <w:rtl w:val="0"/>
+          <w:lang w:val="en-US"/>
+        </w:rPr>
+        <w:t>í</w:t>
+      </w:r>
+      <w:r>
+        <w:rPr>
+          <w:rFonts w:ascii="Times New Roman" w:hAnsi="Times New Roman"/>
+          <w:sz w:val="24"/>
+          <w:szCs w:val="24"/>
+          <w:u w:color="000000"/>
+          <w:rtl w:val="0"/>
+          <w:lang w:val="en-US"/>
+        </w:rPr>
+        <w:t>cios que poderiam ser utilizados no tratamento, bem como poss</w:t>
+      </w:r>
+      <w:r>
+        <w:rPr>
+          <w:rFonts w:ascii="Times New Roman" w:hAnsi="Times New Roman" w:hint="default"/>
+          <w:sz w:val="24"/>
+          <w:szCs w:val="24"/>
+          <w:u w:color="000000"/>
+          <w:rtl w:val="0"/>
+          <w:lang w:val="en-US"/>
+        </w:rPr>
+        <w:t>í</w:t>
+      </w:r>
+      <w:r>
+        <w:rPr>
+          <w:rFonts w:ascii="Times New Roman" w:hAnsi="Times New Roman"/>
+          <w:sz w:val="24"/>
+          <w:szCs w:val="24"/>
+          <w:u w:color="000000"/>
+          <w:rtl w:val="0"/>
+          <w:lang w:val="en-US"/>
+        </w:rPr>
+        <w:t>veis varia</w:t>
+      </w:r>
+      <w:r>
+        <w:rPr>
+          <w:rFonts w:ascii="Times New Roman" w:hAnsi="Times New Roman" w:hint="default"/>
+          <w:sz w:val="24"/>
+          <w:szCs w:val="24"/>
+          <w:u w:color="000000"/>
+          <w:rtl w:val="0"/>
+          <w:lang w:val="en-US"/>
+        </w:rPr>
+        <w:t>çõ</w:t>
+      </w:r>
+      <w:r>
+        <w:rPr>
+          <w:rFonts w:ascii="Times New Roman" w:hAnsi="Times New Roman"/>
+          <w:sz w:val="24"/>
+          <w:szCs w:val="24"/>
+          <w:u w:color="000000"/>
+          <w:rtl w:val="0"/>
+          <w:lang w:val="en-US"/>
+        </w:rPr>
+        <w:t>es dos j</w:t>
+      </w:r>
+      <w:r>
+        <w:rPr>
+          <w:rFonts w:ascii="Times New Roman" w:hAnsi="Times New Roman" w:hint="default"/>
+          <w:sz w:val="24"/>
+          <w:szCs w:val="24"/>
+          <w:u w:color="000000"/>
+          <w:rtl w:val="0"/>
+          <w:lang w:val="en-US"/>
+        </w:rPr>
+        <w:t xml:space="preserve">á </w:t>
+      </w:r>
+      <w:r>
+        <w:rPr>
+          <w:rFonts w:ascii="Times New Roman" w:hAnsi="Times New Roman"/>
+          <w:sz w:val="24"/>
+          <w:szCs w:val="24"/>
+          <w:u w:color="000000"/>
+          <w:rtl w:val="0"/>
+          <w:lang w:val="en-US"/>
+        </w:rPr>
+        <w:t>existentes na aplica</w:t>
+      </w:r>
+      <w:r>
+        <w:rPr>
+          <w:rFonts w:ascii="Times New Roman" w:hAnsi="Times New Roman" w:hint="default"/>
+          <w:sz w:val="24"/>
+          <w:szCs w:val="24"/>
+          <w:u w:color="000000"/>
+          <w:rtl w:val="0"/>
+          <w:lang w:val="en-US"/>
+        </w:rPr>
+        <w:t>çã</w:t>
+      </w:r>
+      <w:r>
+        <w:rPr>
+          <w:rFonts w:ascii="Times New Roman" w:hAnsi="Times New Roman"/>
+          <w:sz w:val="24"/>
+          <w:szCs w:val="24"/>
+          <w:u w:color="000000"/>
+          <w:rtl w:val="0"/>
+          <w:lang w:val="en-US"/>
+        </w:rPr>
+        <w:t>o, como no caso do exerc</w:t>
+      </w:r>
+      <w:r>
+        <w:rPr>
+          <w:rFonts w:ascii="Times New Roman" w:hAnsi="Times New Roman" w:hint="default"/>
+          <w:sz w:val="24"/>
+          <w:szCs w:val="24"/>
+          <w:u w:color="000000"/>
+          <w:rtl w:val="0"/>
+          <w:lang w:val="en-US"/>
+        </w:rPr>
+        <w:t>í</w:t>
+      </w:r>
+      <w:r>
+        <w:rPr>
+          <w:rFonts w:ascii="Times New Roman" w:hAnsi="Times New Roman"/>
+          <w:sz w:val="24"/>
+          <w:szCs w:val="24"/>
+          <w:u w:color="000000"/>
+          <w:rtl w:val="0"/>
+          <w:lang w:val="en-US"/>
+        </w:rPr>
+        <w:t>cio 1, onde a escolha do conjunto de figuras poderia ser n</w:t>
+      </w:r>
+      <w:r>
+        <w:rPr>
+          <w:rFonts w:ascii="Times New Roman" w:hAnsi="Times New Roman" w:hint="default"/>
+          <w:sz w:val="24"/>
+          <w:szCs w:val="24"/>
+          <w:u w:color="000000"/>
+          <w:rtl w:val="0"/>
+          <w:lang w:val="en-US"/>
+        </w:rPr>
+        <w:t>ã</w:t>
+      </w:r>
+      <w:r>
+        <w:rPr>
+          <w:rFonts w:ascii="Times New Roman" w:hAnsi="Times New Roman"/>
+          <w:sz w:val="24"/>
+          <w:szCs w:val="24"/>
+          <w:u w:color="000000"/>
+          <w:rtl w:val="0"/>
+          <w:lang w:val="en-US"/>
+        </w:rPr>
+        <w:t>o somente pela letra inicial, mas com base em um grupo, como por exemplo, imagens de frutas, animais, utens</w:t>
+      </w:r>
+      <w:r>
+        <w:rPr>
+          <w:rFonts w:ascii="Times New Roman" w:hAnsi="Times New Roman" w:hint="default"/>
+          <w:sz w:val="24"/>
+          <w:szCs w:val="24"/>
+          <w:u w:color="000000"/>
+          <w:rtl w:val="0"/>
+          <w:lang w:val="en-US"/>
+        </w:rPr>
+        <w:t>í</w:t>
+      </w:r>
+      <w:r>
+        <w:rPr>
+          <w:rFonts w:ascii="Times New Roman" w:hAnsi="Times New Roman"/>
+          <w:sz w:val="24"/>
+          <w:szCs w:val="24"/>
+          <w:u w:color="000000"/>
+          <w:rtl w:val="0"/>
+          <w:lang w:val="en-US"/>
+        </w:rPr>
+        <w:t>lios dom</w:t>
+      </w:r>
+      <w:r>
+        <w:rPr>
+          <w:rFonts w:ascii="Times New Roman" w:hAnsi="Times New Roman" w:hint="default"/>
+          <w:sz w:val="24"/>
+          <w:szCs w:val="24"/>
+          <w:u w:color="000000"/>
+          <w:rtl w:val="0"/>
+          <w:lang w:val="en-US"/>
+        </w:rPr>
+        <w:t>é</w:t>
+      </w:r>
+      <w:r>
+        <w:rPr>
+          <w:rFonts w:ascii="Times New Roman" w:hAnsi="Times New Roman"/>
+          <w:sz w:val="24"/>
+          <w:szCs w:val="24"/>
+          <w:u w:color="000000"/>
+          <w:rtl w:val="0"/>
+          <w:lang w:val="en-US"/>
+        </w:rPr>
+        <w:t>sticos, ve</w:t>
+      </w:r>
+      <w:r>
+        <w:rPr>
+          <w:rFonts w:ascii="Times New Roman" w:hAnsi="Times New Roman" w:hint="default"/>
+          <w:sz w:val="24"/>
+          <w:szCs w:val="24"/>
+          <w:u w:color="000000"/>
+          <w:rtl w:val="0"/>
+          <w:lang w:val="en-US"/>
+        </w:rPr>
+        <w:t>í</w:t>
+      </w:r>
+      <w:r>
+        <w:rPr>
+          <w:rFonts w:ascii="Times New Roman" w:hAnsi="Times New Roman"/>
+          <w:sz w:val="24"/>
+          <w:szCs w:val="24"/>
+          <w:u w:color="000000"/>
+          <w:rtl w:val="0"/>
+          <w:lang w:val="en-US"/>
+        </w:rPr>
+        <w:t>culos, etc. No caso da aceita</w:t>
+      </w:r>
+      <w:r>
+        <w:rPr>
+          <w:rFonts w:ascii="Times New Roman" w:hAnsi="Times New Roman" w:hint="default"/>
+          <w:sz w:val="24"/>
+          <w:szCs w:val="24"/>
+          <w:u w:color="000000"/>
+          <w:rtl w:val="0"/>
+          <w:lang w:val="en-US"/>
+        </w:rPr>
+        <w:t>çã</w:t>
+      </w:r>
+      <w:r>
+        <w:rPr>
+          <w:rFonts w:ascii="Times New Roman" w:hAnsi="Times New Roman"/>
+          <w:sz w:val="24"/>
+          <w:szCs w:val="24"/>
+          <w:u w:color="000000"/>
+          <w:rtl w:val="0"/>
+          <w:lang w:val="en-US"/>
+        </w:rPr>
+        <w:t>o do p</w:t>
+      </w:r>
+      <w:r>
+        <w:rPr>
+          <w:rFonts w:ascii="Times New Roman" w:hAnsi="Times New Roman" w:hint="default"/>
+          <w:sz w:val="24"/>
+          <w:szCs w:val="24"/>
+          <w:u w:color="000000"/>
+          <w:rtl w:val="0"/>
+          <w:lang w:val="en-US"/>
+        </w:rPr>
+        <w:t>ú</w:t>
+      </w:r>
+      <w:r>
+        <w:rPr>
+          <w:rFonts w:ascii="Times New Roman" w:hAnsi="Times New Roman"/>
+          <w:sz w:val="24"/>
+          <w:szCs w:val="24"/>
+          <w:u w:color="000000"/>
+          <w:rtl w:val="0"/>
+          <w:lang w:val="en-US"/>
+        </w:rPr>
+        <w:t>blico (ii), os pacientes a priori receberam muito bem a aplica</w:t>
+      </w:r>
+      <w:r>
+        <w:rPr>
+          <w:rFonts w:ascii="Times New Roman" w:hAnsi="Times New Roman" w:hint="default"/>
+          <w:sz w:val="24"/>
+          <w:szCs w:val="24"/>
+          <w:u w:color="000000"/>
+          <w:rtl w:val="0"/>
+          <w:lang w:val="en-US"/>
+        </w:rPr>
+        <w:t>çã</w:t>
+      </w:r>
+      <w:r>
+        <w:rPr>
+          <w:rFonts w:ascii="Times New Roman" w:hAnsi="Times New Roman"/>
+          <w:sz w:val="24"/>
+          <w:szCs w:val="24"/>
+          <w:u w:color="000000"/>
+          <w:rtl w:val="0"/>
+          <w:lang w:val="en-US"/>
+        </w:rPr>
+        <w:t>o, apesar de ser ter notado alguns pontos que merecem aten</w:t>
+      </w:r>
+      <w:r>
+        <w:rPr>
+          <w:rFonts w:ascii="Times New Roman" w:hAnsi="Times New Roman" w:hint="default"/>
+          <w:sz w:val="24"/>
+          <w:szCs w:val="24"/>
+          <w:u w:color="000000"/>
+          <w:rtl w:val="0"/>
+          <w:lang w:val="en-US"/>
+        </w:rPr>
+        <w:t>çã</w:t>
+      </w:r>
+      <w:r>
+        <w:rPr>
+          <w:rFonts w:ascii="Times New Roman" w:hAnsi="Times New Roman"/>
+          <w:sz w:val="24"/>
+          <w:szCs w:val="24"/>
+          <w:u w:color="000000"/>
+          <w:rtl w:val="0"/>
+          <w:lang w:val="en-US"/>
+        </w:rPr>
+        <w:t>o com rela</w:t>
+      </w:r>
+      <w:r>
+        <w:rPr>
+          <w:rFonts w:ascii="Times New Roman" w:hAnsi="Times New Roman" w:hint="default"/>
+          <w:sz w:val="24"/>
+          <w:szCs w:val="24"/>
+          <w:u w:color="000000"/>
+          <w:rtl w:val="0"/>
+          <w:lang w:val="en-US"/>
+        </w:rPr>
+        <w:t>çã</w:t>
+      </w:r>
+      <w:r>
+        <w:rPr>
+          <w:rFonts w:ascii="Times New Roman" w:hAnsi="Times New Roman"/>
+          <w:sz w:val="24"/>
+          <w:szCs w:val="24"/>
+          <w:u w:color="000000"/>
+          <w:rtl w:val="0"/>
+          <w:lang w:val="en-US"/>
+        </w:rPr>
+        <w:t>o a usabilidade por parte de alguns pacientes que apresentam dificuldades para enxergarem, onde foi relatado dificuldade para enxergar alguns elementos na tela, tais como mensagens de aviso e alguns elementos gr</w:t>
+      </w:r>
+      <w:r>
+        <w:rPr>
+          <w:rFonts w:ascii="Times New Roman" w:hAnsi="Times New Roman" w:hint="default"/>
+          <w:sz w:val="24"/>
+          <w:szCs w:val="24"/>
+          <w:u w:color="000000"/>
+          <w:rtl w:val="0"/>
+          <w:lang w:val="en-US"/>
+        </w:rPr>
+        <w:t>á</w:t>
+      </w:r>
+      <w:r>
+        <w:rPr>
+          <w:rFonts w:ascii="Times New Roman" w:hAnsi="Times New Roman"/>
+          <w:sz w:val="24"/>
+          <w:szCs w:val="24"/>
+          <w:u w:color="000000"/>
+          <w:rtl w:val="0"/>
+          <w:lang w:val="en-US"/>
+        </w:rPr>
+        <w:t>ficos dentro de exerc</w:t>
+      </w:r>
+      <w:r>
+        <w:rPr>
+          <w:rFonts w:ascii="Times New Roman" w:hAnsi="Times New Roman" w:hint="default"/>
+          <w:sz w:val="24"/>
+          <w:szCs w:val="24"/>
+          <w:u w:color="000000"/>
+          <w:rtl w:val="0"/>
+          <w:lang w:val="en-US"/>
+        </w:rPr>
+        <w:t>í</w:t>
+      </w:r>
+      <w:r>
+        <w:rPr>
+          <w:rFonts w:ascii="Times New Roman" w:hAnsi="Times New Roman"/>
+          <w:sz w:val="24"/>
+          <w:szCs w:val="24"/>
+          <w:u w:color="000000"/>
+          <w:rtl w:val="0"/>
+          <w:lang w:val="en-US"/>
+        </w:rPr>
+        <w:t>cios.  Sobre o uso da aplica</w:t>
+      </w:r>
+      <w:r>
+        <w:rPr>
+          <w:rFonts w:ascii="Times New Roman" w:hAnsi="Times New Roman" w:hint="default"/>
+          <w:sz w:val="24"/>
+          <w:szCs w:val="24"/>
+          <w:u w:color="000000"/>
+          <w:rtl w:val="0"/>
+          <w:lang w:val="en-US"/>
+        </w:rPr>
+        <w:t>çã</w:t>
+      </w:r>
+      <w:r>
+        <w:rPr>
+          <w:rFonts w:ascii="Times New Roman" w:hAnsi="Times New Roman"/>
+          <w:sz w:val="24"/>
+          <w:szCs w:val="24"/>
+          <w:u w:color="000000"/>
+          <w:rtl w:val="0"/>
+          <w:lang w:val="en-US"/>
+        </w:rPr>
+        <w:t>o (iii), notou - se que a mesma apresenta uma grande facilidade de uso, uma vez que apresenta um fluxo sucinto e igual para todos os exerc</w:t>
+      </w:r>
+      <w:r>
+        <w:rPr>
+          <w:rFonts w:ascii="Times New Roman" w:hAnsi="Times New Roman" w:hint="default"/>
+          <w:sz w:val="24"/>
+          <w:szCs w:val="24"/>
+          <w:u w:color="000000"/>
+          <w:rtl w:val="0"/>
+          <w:lang w:val="en-US"/>
+        </w:rPr>
+        <w:t>í</w:t>
+      </w:r>
+      <w:r>
+        <w:rPr>
+          <w:rFonts w:ascii="Times New Roman" w:hAnsi="Times New Roman"/>
+          <w:sz w:val="24"/>
+          <w:szCs w:val="24"/>
+          <w:u w:color="000000"/>
+          <w:rtl w:val="0"/>
+          <w:lang w:val="en-US"/>
+        </w:rPr>
+        <w:t>cios (escolhe - se o exerc</w:t>
+      </w:r>
+      <w:r>
+        <w:rPr>
+          <w:rFonts w:ascii="Times New Roman" w:hAnsi="Times New Roman" w:hint="default"/>
+          <w:sz w:val="24"/>
+          <w:szCs w:val="24"/>
+          <w:u w:color="000000"/>
+          <w:rtl w:val="0"/>
+          <w:lang w:val="en-US"/>
+        </w:rPr>
+        <w:t>í</w:t>
+      </w:r>
+      <w:r>
+        <w:rPr>
+          <w:rFonts w:ascii="Times New Roman" w:hAnsi="Times New Roman"/>
+          <w:sz w:val="24"/>
+          <w:szCs w:val="24"/>
+          <w:u w:color="000000"/>
+          <w:rtl w:val="0"/>
+          <w:lang w:val="en-US"/>
+        </w:rPr>
+        <w:t xml:space="preserve">cio, realiza - se o mesmo e o resultado lhe </w:t>
+      </w:r>
+      <w:r>
+        <w:rPr>
+          <w:rFonts w:ascii="Times New Roman" w:hAnsi="Times New Roman" w:hint="default"/>
+          <w:sz w:val="24"/>
+          <w:szCs w:val="24"/>
+          <w:u w:color="000000"/>
+          <w:rtl w:val="0"/>
+          <w:lang w:val="en-US"/>
+        </w:rPr>
+        <w:t xml:space="preserve">é </w:t>
+      </w:r>
+      <w:r>
+        <w:rPr>
+          <w:rFonts w:ascii="Times New Roman" w:hAnsi="Times New Roman"/>
+          <w:sz w:val="24"/>
+          <w:szCs w:val="24"/>
+          <w:u w:color="000000"/>
+          <w:rtl w:val="0"/>
+          <w:lang w:val="en-US"/>
+        </w:rPr>
+        <w:t>mostrado, sendo que ap</w:t>
+      </w:r>
+      <w:r>
+        <w:rPr>
+          <w:rFonts w:ascii="Times New Roman" w:hAnsi="Times New Roman" w:hint="default"/>
+          <w:sz w:val="24"/>
+          <w:szCs w:val="24"/>
+          <w:u w:color="000000"/>
+          <w:rtl w:val="0"/>
+          <w:lang w:val="en-US"/>
+        </w:rPr>
+        <w:t>ó</w:t>
+      </w:r>
+      <w:r>
+        <w:rPr>
+          <w:rFonts w:ascii="Times New Roman" w:hAnsi="Times New Roman"/>
+          <w:sz w:val="24"/>
+          <w:szCs w:val="24"/>
+          <w:u w:color="000000"/>
+          <w:rtl w:val="0"/>
+          <w:lang w:val="en-US"/>
+        </w:rPr>
+        <w:t>s retorna - se para a tela inicial da aplica</w:t>
+      </w:r>
+      <w:r>
+        <w:rPr>
+          <w:rFonts w:ascii="Times New Roman" w:hAnsi="Times New Roman" w:hint="default"/>
+          <w:sz w:val="24"/>
+          <w:szCs w:val="24"/>
+          <w:u w:color="000000"/>
+          <w:rtl w:val="0"/>
+          <w:lang w:val="en-US"/>
+        </w:rPr>
+        <w:t>çã</w:t>
+      </w:r>
+      <w:r>
+        <w:rPr>
+          <w:rFonts w:ascii="Times New Roman" w:hAnsi="Times New Roman"/>
+          <w:sz w:val="24"/>
+          <w:szCs w:val="24"/>
+          <w:u w:color="000000"/>
+          <w:rtl w:val="0"/>
+          <w:lang w:val="en-US"/>
+        </w:rPr>
+        <w:t>o), poucas configura</w:t>
+      </w:r>
+      <w:r>
+        <w:rPr>
+          <w:rFonts w:ascii="Times New Roman" w:hAnsi="Times New Roman" w:hint="default"/>
+          <w:sz w:val="24"/>
+          <w:szCs w:val="24"/>
+          <w:u w:color="000000"/>
+          <w:rtl w:val="0"/>
+          <w:lang w:val="en-US"/>
+        </w:rPr>
+        <w:t>çõ</w:t>
+      </w:r>
+      <w:r>
+        <w:rPr>
+          <w:rFonts w:ascii="Times New Roman" w:hAnsi="Times New Roman"/>
+          <w:sz w:val="24"/>
+          <w:szCs w:val="24"/>
+          <w:u w:color="000000"/>
+          <w:rtl w:val="0"/>
+          <w:lang w:val="en-US"/>
+        </w:rPr>
+        <w:t>es ou ajustes necess</w:t>
+      </w:r>
+      <w:r>
+        <w:rPr>
+          <w:rFonts w:ascii="Times New Roman" w:hAnsi="Times New Roman" w:hint="default"/>
+          <w:sz w:val="24"/>
+          <w:szCs w:val="24"/>
+          <w:u w:color="000000"/>
+          <w:rtl w:val="0"/>
+          <w:lang w:val="en-US"/>
+        </w:rPr>
+        <w:t>á</w:t>
+      </w:r>
+      <w:r>
+        <w:rPr>
+          <w:rFonts w:ascii="Times New Roman" w:hAnsi="Times New Roman"/>
+          <w:sz w:val="24"/>
+          <w:szCs w:val="24"/>
+          <w:u w:color="000000"/>
+          <w:rtl w:val="0"/>
+          <w:lang w:val="en-US"/>
+        </w:rPr>
+        <w:t>rios pelo fonoaudi</w:t>
+      </w:r>
+      <w:r>
+        <w:rPr>
+          <w:rFonts w:ascii="Times New Roman" w:hAnsi="Times New Roman" w:hint="default"/>
+          <w:sz w:val="24"/>
+          <w:szCs w:val="24"/>
+          <w:u w:color="000000"/>
+          <w:rtl w:val="0"/>
+          <w:lang w:val="en-US"/>
+        </w:rPr>
+        <w:t>ó</w:t>
+      </w:r>
+      <w:r>
+        <w:rPr>
+          <w:rFonts w:ascii="Times New Roman" w:hAnsi="Times New Roman"/>
+          <w:sz w:val="24"/>
+          <w:szCs w:val="24"/>
+          <w:u w:color="000000"/>
+          <w:rtl w:val="0"/>
+          <w:lang w:val="en-US"/>
+        </w:rPr>
+        <w:t>logo, sendo que os mesmos s</w:t>
+      </w:r>
+      <w:r>
+        <w:rPr>
+          <w:rFonts w:ascii="Times New Roman" w:hAnsi="Times New Roman" w:hint="default"/>
+          <w:sz w:val="24"/>
+          <w:szCs w:val="24"/>
+          <w:u w:color="000000"/>
+          <w:rtl w:val="0"/>
+          <w:lang w:val="en-US"/>
+        </w:rPr>
+        <w:t>ã</w:t>
+      </w:r>
+      <w:r>
+        <w:rPr>
+          <w:rFonts w:ascii="Times New Roman" w:hAnsi="Times New Roman"/>
+          <w:sz w:val="24"/>
+          <w:szCs w:val="24"/>
+          <w:u w:color="000000"/>
+          <w:rtl w:val="0"/>
+          <w:lang w:val="en-US"/>
+        </w:rPr>
+        <w:t>o de f</w:t>
+      </w:r>
+      <w:r>
+        <w:rPr>
+          <w:rFonts w:ascii="Times New Roman" w:hAnsi="Times New Roman" w:hint="default"/>
+          <w:sz w:val="24"/>
+          <w:szCs w:val="24"/>
+          <w:u w:color="000000"/>
+          <w:rtl w:val="0"/>
+          <w:lang w:val="en-US"/>
+        </w:rPr>
+        <w:t>á</w:t>
+      </w:r>
+      <w:r>
+        <w:rPr>
+          <w:rFonts w:ascii="Times New Roman" w:hAnsi="Times New Roman"/>
+          <w:sz w:val="24"/>
+          <w:szCs w:val="24"/>
+          <w:u w:color="000000"/>
+          <w:rtl w:val="0"/>
+          <w:lang w:val="en-US"/>
+        </w:rPr>
+        <w:t>cil acesso e manipula</w:t>
+      </w:r>
+      <w:r>
+        <w:rPr>
+          <w:rFonts w:ascii="Times New Roman" w:hAnsi="Times New Roman" w:hint="default"/>
+          <w:sz w:val="24"/>
+          <w:szCs w:val="24"/>
+          <w:u w:color="000000"/>
+          <w:rtl w:val="0"/>
+          <w:lang w:val="en-US"/>
+        </w:rPr>
+        <w:t>çã</w:t>
+      </w:r>
+      <w:r>
+        <w:rPr>
+          <w:rFonts w:ascii="Times New Roman" w:hAnsi="Times New Roman"/>
+          <w:sz w:val="24"/>
+          <w:szCs w:val="24"/>
+          <w:u w:color="000000"/>
+          <w:rtl w:val="0"/>
+          <w:lang w:val="en-US"/>
+        </w:rPr>
+        <w:t>o, al</w:t>
+      </w:r>
+      <w:r>
+        <w:rPr>
+          <w:rFonts w:ascii="Times New Roman" w:hAnsi="Times New Roman" w:hint="default"/>
+          <w:sz w:val="24"/>
+          <w:szCs w:val="24"/>
+          <w:u w:color="000000"/>
+          <w:rtl w:val="0"/>
+          <w:lang w:val="en-US"/>
+        </w:rPr>
+        <w:t>é</w:t>
+      </w:r>
+      <w:r>
+        <w:rPr>
+          <w:rFonts w:ascii="Times New Roman" w:hAnsi="Times New Roman"/>
+          <w:sz w:val="24"/>
+          <w:szCs w:val="24"/>
+          <w:u w:color="000000"/>
+          <w:rtl w:val="0"/>
+          <w:lang w:val="en-US"/>
+        </w:rPr>
+        <w:t>m de menus intuitivos e f</w:t>
+      </w:r>
+      <w:r>
+        <w:rPr>
+          <w:rFonts w:ascii="Times New Roman" w:hAnsi="Times New Roman" w:hint="default"/>
+          <w:sz w:val="24"/>
+          <w:szCs w:val="24"/>
+          <w:u w:color="000000"/>
+          <w:rtl w:val="0"/>
+          <w:lang w:val="en-US"/>
+        </w:rPr>
+        <w:t>á</w:t>
+      </w:r>
+      <w:r>
+        <w:rPr>
+          <w:rFonts w:ascii="Times New Roman" w:hAnsi="Times New Roman"/>
+          <w:sz w:val="24"/>
+          <w:szCs w:val="24"/>
+          <w:u w:color="000000"/>
+          <w:rtl w:val="0"/>
+          <w:lang w:val="en-US"/>
+        </w:rPr>
+        <w:t xml:space="preserve">cil acesso as principais funcionalidades. </w:t>
+      </w:r>
+    </w:p>
+    <w:p>
+      <w:pPr>
+        <w:pStyle w:val="Padrão"/>
+        <w:widowControl w:val="0"/>
+        <w:tabs>
+          <w:tab w:val="left" w:pos="708"/>
+          <w:tab w:val="left" w:pos="1416"/>
+          <w:tab w:val="left" w:pos="2124"/>
+          <w:tab w:val="left" w:pos="2832"/>
+          <w:tab w:val="left" w:pos="3540"/>
+          <w:tab w:val="left" w:pos="4248"/>
+          <w:tab w:val="left" w:pos="4956"/>
+          <w:tab w:val="left" w:pos="5664"/>
+          <w:tab w:val="left" w:pos="6372"/>
+          <w:tab w:val="left" w:pos="7080"/>
+          <w:tab w:val="left" w:pos="7788"/>
+          <w:tab w:val="left" w:pos="8496"/>
+          <w:tab w:val="left" w:pos="9204"/>
+        </w:tabs>
+        <w:bidi w:val="0"/>
+        <w:spacing w:line="360" w:lineRule="auto"/>
+        <w:ind w:left="0" w:right="0" w:firstLine="1134"/>
+        <w:jc w:val="both"/>
+        <w:rPr>
+          <w:rFonts w:ascii="Times New Roman" w:cs="Times New Roman" w:hAnsi="Times New Roman" w:eastAsia="Times New Roman"/>
+          <w:sz w:val="24"/>
+          <w:szCs w:val="24"/>
+          <w:u w:color="000000"/>
+          <w:rtl w:val="0"/>
+          <w:lang w:val="pt-PT"/>
+        </w:rPr>
+      </w:pPr>
+    </w:p>
+    <w:p>
+      <w:pPr>
+        <w:pStyle w:val="Padrão"/>
+        <w:widowControl w:val="0"/>
+        <w:tabs>
+          <w:tab w:val="left" w:pos="708"/>
+          <w:tab w:val="left" w:pos="1416"/>
+          <w:tab w:val="left" w:pos="2124"/>
+          <w:tab w:val="left" w:pos="2832"/>
+          <w:tab w:val="left" w:pos="3540"/>
+          <w:tab w:val="left" w:pos="4248"/>
+          <w:tab w:val="left" w:pos="4956"/>
+          <w:tab w:val="left" w:pos="5664"/>
+          <w:tab w:val="left" w:pos="6372"/>
+          <w:tab w:val="left" w:pos="7080"/>
+          <w:tab w:val="left" w:pos="7788"/>
+          <w:tab w:val="left" w:pos="8496"/>
+          <w:tab w:val="left" w:pos="9204"/>
+        </w:tabs>
+        <w:bidi w:val="0"/>
+        <w:spacing w:line="360" w:lineRule="auto"/>
+        <w:ind w:left="0" w:right="0" w:firstLine="0"/>
+        <w:jc w:val="both"/>
+        <w:rPr>
+          <w:rFonts w:ascii="Times New Roman" w:cs="Times New Roman" w:hAnsi="Times New Roman" w:eastAsia="Times New Roman"/>
+          <w:b w:val="1"/>
+          <w:bCs w:val="1"/>
+          <w:sz w:val="24"/>
+          <w:szCs w:val="24"/>
+          <w:u w:color="000000"/>
+          <w:rtl w:val="0"/>
+          <w:lang w:val="pt-PT"/>
+        </w:rPr>
+      </w:pPr>
+      <w:r>
+        <w:rPr>
+          <w:rFonts w:ascii="Times New Roman" w:hAnsi="Times New Roman"/>
+          <w:b w:val="1"/>
+          <w:bCs w:val="1"/>
+          <w:sz w:val="24"/>
+          <w:szCs w:val="24"/>
+          <w:u w:color="000000"/>
+          <w:rtl w:val="0"/>
+          <w:lang w:val="en-US"/>
+        </w:rPr>
+        <w:t>6. CONSIDERA</w:t>
+      </w:r>
+      <w:r>
+        <w:rPr>
+          <w:rFonts w:ascii="Times New Roman" w:hAnsi="Times New Roman" w:hint="default"/>
+          <w:b w:val="1"/>
+          <w:bCs w:val="1"/>
+          <w:sz w:val="24"/>
+          <w:szCs w:val="24"/>
+          <w:u w:color="000000"/>
+          <w:rtl w:val="0"/>
+          <w:lang w:val="en-US"/>
+        </w:rPr>
+        <w:t>ÇÕ</w:t>
+      </w:r>
+      <w:r>
+        <w:rPr>
+          <w:rFonts w:ascii="Times New Roman" w:hAnsi="Times New Roman"/>
+          <w:b w:val="1"/>
+          <w:bCs w:val="1"/>
+          <w:sz w:val="24"/>
+          <w:szCs w:val="24"/>
+          <w:u w:color="000000"/>
+          <w:rtl w:val="0"/>
+          <w:lang w:val="en-US"/>
+        </w:rPr>
+        <w:t>ES FINAIS</w:t>
+      </w:r>
+    </w:p>
+    <w:p>
+      <w:pPr>
+        <w:pStyle w:val="Padrão"/>
+        <w:widowControl w:val="0"/>
+        <w:tabs>
+          <w:tab w:val="left" w:pos="708"/>
+          <w:tab w:val="left" w:pos="1416"/>
+          <w:tab w:val="left" w:pos="2124"/>
+          <w:tab w:val="left" w:pos="2832"/>
+          <w:tab w:val="left" w:pos="3540"/>
+          <w:tab w:val="left" w:pos="4248"/>
+          <w:tab w:val="left" w:pos="4956"/>
+          <w:tab w:val="left" w:pos="5664"/>
+          <w:tab w:val="left" w:pos="6372"/>
+          <w:tab w:val="left" w:pos="7080"/>
+          <w:tab w:val="left" w:pos="7788"/>
+          <w:tab w:val="left" w:pos="8496"/>
+          <w:tab w:val="left" w:pos="9204"/>
+        </w:tabs>
+        <w:bidi w:val="0"/>
+        <w:spacing w:line="360" w:lineRule="auto"/>
+        <w:ind w:left="0" w:right="0" w:firstLine="0"/>
+        <w:jc w:val="both"/>
+        <w:rPr>
+          <w:rFonts w:ascii="Times New Roman" w:cs="Times New Roman" w:hAnsi="Times New Roman" w:eastAsia="Times New Roman"/>
+          <w:b w:val="1"/>
+          <w:bCs w:val="1"/>
+          <w:sz w:val="24"/>
+          <w:szCs w:val="24"/>
+          <w:u w:color="000000"/>
+          <w:rtl w:val="0"/>
+          <w:lang w:val="pt-PT"/>
+        </w:rPr>
+      </w:pPr>
+    </w:p>
+    <w:p>
+      <w:pPr>
+        <w:pStyle w:val="Padrão"/>
+        <w:widowControl w:val="0"/>
+        <w:tabs>
+          <w:tab w:val="left" w:pos="708"/>
+          <w:tab w:val="left" w:pos="1416"/>
+          <w:tab w:val="left" w:pos="2124"/>
+          <w:tab w:val="left" w:pos="2832"/>
+          <w:tab w:val="left" w:pos="3540"/>
+          <w:tab w:val="left" w:pos="4248"/>
+          <w:tab w:val="left" w:pos="4956"/>
+          <w:tab w:val="left" w:pos="5664"/>
+          <w:tab w:val="left" w:pos="6372"/>
+          <w:tab w:val="left" w:pos="7080"/>
+          <w:tab w:val="left" w:pos="7788"/>
+          <w:tab w:val="left" w:pos="8496"/>
+          <w:tab w:val="left" w:pos="9204"/>
+        </w:tabs>
+        <w:bidi w:val="0"/>
+        <w:spacing w:line="360" w:lineRule="auto"/>
+        <w:ind w:left="0" w:right="0" w:firstLine="1134"/>
+        <w:jc w:val="both"/>
+        <w:rPr>
+          <w:rFonts w:ascii="Times New Roman" w:cs="Times New Roman" w:hAnsi="Times New Roman" w:eastAsia="Times New Roman"/>
+          <w:sz w:val="24"/>
+          <w:szCs w:val="24"/>
+          <w:u w:color="000000"/>
+          <w:rtl w:val="0"/>
+          <w:lang w:val="pt-PT"/>
+        </w:rPr>
+      </w:pPr>
+      <w:r>
+        <w:rPr>
+          <w:rFonts w:ascii="Times New Roman" w:hAnsi="Times New Roman"/>
+          <w:sz w:val="24"/>
+          <w:szCs w:val="24"/>
+          <w:u w:color="000000"/>
+          <w:rtl w:val="0"/>
+          <w:lang w:val="en-US"/>
+        </w:rPr>
+        <w:t xml:space="preserve">Com base </w:t>
+      </w:r>
+    </w:p>
+    <w:p>
+      <w:pPr>
+        <w:pStyle w:val="Padrão"/>
+        <w:widowControl w:val="0"/>
+        <w:tabs>
+          <w:tab w:val="left" w:pos="708"/>
+          <w:tab w:val="left" w:pos="1416"/>
+          <w:tab w:val="left" w:pos="2124"/>
+          <w:tab w:val="left" w:pos="2832"/>
+          <w:tab w:val="left" w:pos="3540"/>
+          <w:tab w:val="left" w:pos="4248"/>
+          <w:tab w:val="left" w:pos="4956"/>
+          <w:tab w:val="left" w:pos="5664"/>
+          <w:tab w:val="left" w:pos="6372"/>
+          <w:tab w:val="left" w:pos="7080"/>
+          <w:tab w:val="left" w:pos="7788"/>
+          <w:tab w:val="left" w:pos="8496"/>
+          <w:tab w:val="left" w:pos="9204"/>
+        </w:tabs>
+        <w:bidi w:val="0"/>
+        <w:spacing w:line="360" w:lineRule="auto"/>
+        <w:ind w:left="0" w:right="0" w:firstLine="1134"/>
+        <w:jc w:val="both"/>
+        <w:rPr>
+          <w:rFonts w:ascii="Times New Roman" w:cs="Times New Roman" w:hAnsi="Times New Roman" w:eastAsia="Times New Roman"/>
+          <w:sz w:val="24"/>
+          <w:szCs w:val="24"/>
           <w:u w:color="000000"/>
           <w:rtl w:val="0"/>
           <w:lang w:val="pt-PT"/>

</xml_diff>

<commit_message>
Criadas as vversoes PDF e docx.
Signed-off-by: Edson Jr <eds_jr@hotmail.com>
</commit_message>
<xml_diff>
--- a/TCC_Artigo.docx
+++ b/TCC_Artigo.docx
@@ -17300,29 +17300,29 @@
           <w:rtl w:val="0"/>
           <w:lang w:val="en-US"/>
         </w:rPr>
-        <w:t>Para o futuro, planeja - se aumentar o n</w:t>
-      </w:r>
-      <w:r>
-        <w:rPr>
-          <w:rFonts w:ascii="Times New Roman" w:hAnsi="Times New Roman" w:hint="default"/>
-          <w:sz w:val="24"/>
-          <w:szCs w:val="24"/>
-          <w:u w:color="000000"/>
-          <w:rtl w:val="0"/>
-          <w:lang w:val="en-US"/>
-        </w:rPr>
-        <w:t>ú</w:t>
-      </w:r>
-      <w:r>
-        <w:rPr>
-          <w:rFonts w:ascii="Times New Roman" w:hAnsi="Times New Roman"/>
-          <w:sz w:val="24"/>
-          <w:szCs w:val="24"/>
-          <w:u w:color="000000"/>
-          <w:rtl w:val="0"/>
-          <w:lang w:val="en-US"/>
-        </w:rPr>
-        <w:t>mero de exerc</w:t>
+        <w:t>Para o futuro, planeja - se criar varia</w:t>
+      </w:r>
+      <w:r>
+        <w:rPr>
+          <w:rFonts w:ascii="Times New Roman" w:hAnsi="Times New Roman" w:hint="default"/>
+          <w:sz w:val="24"/>
+          <w:szCs w:val="24"/>
+          <w:u w:color="000000"/>
+          <w:rtl w:val="0"/>
+          <w:lang w:val="en-US"/>
+        </w:rPr>
+        <w:t>çõ</w:t>
+      </w:r>
+      <w:r>
+        <w:rPr>
+          <w:rFonts w:ascii="Times New Roman" w:hAnsi="Times New Roman"/>
+          <w:sz w:val="24"/>
+          <w:szCs w:val="24"/>
+          <w:u w:color="000000"/>
+          <w:rtl w:val="0"/>
+          <w:lang w:val="en-US"/>
+        </w:rPr>
+        <w:t>es dos exerc</w:t>
       </w:r>
       <w:r>
         <w:rPr>
@@ -17344,7 +17344,359 @@
           <w:rtl w:val="0"/>
           <w:lang w:val="en-US"/>
         </w:rPr>
-        <w:t>cios dentro do aplicativo</w:t>
+        <w:t>cios j</w:t>
+      </w:r>
+      <w:r>
+        <w:rPr>
+          <w:rFonts w:ascii="Times New Roman" w:hAnsi="Times New Roman" w:hint="default"/>
+          <w:sz w:val="24"/>
+          <w:szCs w:val="24"/>
+          <w:u w:color="000000"/>
+          <w:rtl w:val="0"/>
+          <w:lang w:val="en-US"/>
+        </w:rPr>
+        <w:t xml:space="preserve">á </w:t>
+      </w:r>
+      <w:r>
+        <w:rPr>
+          <w:rFonts w:ascii="Times New Roman" w:hAnsi="Times New Roman"/>
+          <w:sz w:val="24"/>
+          <w:szCs w:val="24"/>
+          <w:u w:color="000000"/>
+          <w:rtl w:val="0"/>
+          <w:lang w:val="en-US"/>
+        </w:rPr>
+        <w:t>existentes no aplicativo, deixando - os mais ricos e atrativos, bem como criar alguns outros:  exerc</w:t>
+      </w:r>
+      <w:r>
+        <w:rPr>
+          <w:rFonts w:ascii="Times New Roman" w:hAnsi="Times New Roman" w:hint="default"/>
+          <w:sz w:val="24"/>
+          <w:szCs w:val="24"/>
+          <w:u w:color="000000"/>
+          <w:rtl w:val="0"/>
+          <w:lang w:val="en-US"/>
+        </w:rPr>
+        <w:t>í</w:t>
+      </w:r>
+      <w:r>
+        <w:rPr>
+          <w:rFonts w:ascii="Times New Roman" w:hAnsi="Times New Roman"/>
+          <w:sz w:val="24"/>
+          <w:szCs w:val="24"/>
+          <w:u w:color="000000"/>
+          <w:rtl w:val="0"/>
+          <w:lang w:val="en-US"/>
+        </w:rPr>
+        <w:t>cio para o paciente formar frases com palavras soltas, exerc</w:t>
+      </w:r>
+      <w:r>
+        <w:rPr>
+          <w:rFonts w:ascii="Times New Roman" w:hAnsi="Times New Roman" w:hint="default"/>
+          <w:sz w:val="24"/>
+          <w:szCs w:val="24"/>
+          <w:u w:color="000000"/>
+          <w:rtl w:val="0"/>
+          <w:lang w:val="en-US"/>
+        </w:rPr>
+        <w:t>í</w:t>
+      </w:r>
+      <w:r>
+        <w:rPr>
+          <w:rFonts w:ascii="Times New Roman" w:hAnsi="Times New Roman"/>
+          <w:sz w:val="24"/>
+          <w:szCs w:val="24"/>
+          <w:u w:color="000000"/>
+          <w:rtl w:val="0"/>
+          <w:lang w:val="en-US"/>
+        </w:rPr>
+        <w:t>cios para o paciente associar palavras a figuras, exerc</w:t>
+      </w:r>
+      <w:r>
+        <w:rPr>
+          <w:rFonts w:ascii="Times New Roman" w:hAnsi="Times New Roman" w:hint="default"/>
+          <w:sz w:val="24"/>
+          <w:szCs w:val="24"/>
+          <w:u w:color="000000"/>
+          <w:rtl w:val="0"/>
+          <w:lang w:val="en-US"/>
+        </w:rPr>
+        <w:t>í</w:t>
+      </w:r>
+      <w:r>
+        <w:rPr>
+          <w:rFonts w:ascii="Times New Roman" w:hAnsi="Times New Roman"/>
+          <w:sz w:val="24"/>
+          <w:szCs w:val="24"/>
+          <w:u w:color="000000"/>
+          <w:rtl w:val="0"/>
+          <w:lang w:val="en-US"/>
+        </w:rPr>
+        <w:t>cio sobre cores e formas, exerc</w:t>
+      </w:r>
+      <w:r>
+        <w:rPr>
+          <w:rFonts w:ascii="Times New Roman" w:hAnsi="Times New Roman" w:hint="default"/>
+          <w:sz w:val="24"/>
+          <w:szCs w:val="24"/>
+          <w:u w:color="000000"/>
+          <w:rtl w:val="0"/>
+          <w:lang w:val="en-US"/>
+        </w:rPr>
+        <w:t>í</w:t>
+      </w:r>
+      <w:r>
+        <w:rPr>
+          <w:rFonts w:ascii="Times New Roman" w:hAnsi="Times New Roman"/>
+          <w:sz w:val="24"/>
+          <w:szCs w:val="24"/>
+          <w:u w:color="000000"/>
+          <w:rtl w:val="0"/>
+          <w:lang w:val="en-US"/>
+        </w:rPr>
+        <w:t>cios para o paciente achar elementos opostos, exerc</w:t>
+      </w:r>
+      <w:r>
+        <w:rPr>
+          <w:rFonts w:ascii="Times New Roman" w:hAnsi="Times New Roman" w:hint="default"/>
+          <w:sz w:val="24"/>
+          <w:szCs w:val="24"/>
+          <w:u w:color="000000"/>
+          <w:rtl w:val="0"/>
+          <w:lang w:val="en-US"/>
+        </w:rPr>
+        <w:t>í</w:t>
+      </w:r>
+      <w:r>
+        <w:rPr>
+          <w:rFonts w:ascii="Times New Roman" w:hAnsi="Times New Roman"/>
+          <w:sz w:val="24"/>
+          <w:szCs w:val="24"/>
+          <w:u w:color="000000"/>
+          <w:rtl w:val="0"/>
+          <w:lang w:val="en-US"/>
+        </w:rPr>
+        <w:t>cios com onomatopeias. Planeja - se tamb</w:t>
+      </w:r>
+      <w:r>
+        <w:rPr>
+          <w:rFonts w:ascii="Times New Roman" w:hAnsi="Times New Roman" w:hint="default"/>
+          <w:sz w:val="24"/>
+          <w:szCs w:val="24"/>
+          <w:u w:color="000000"/>
+          <w:rtl w:val="0"/>
+          <w:lang w:val="en-US"/>
+        </w:rPr>
+        <w:t>é</w:t>
+      </w:r>
+      <w:r>
+        <w:rPr>
+          <w:rFonts w:ascii="Times New Roman" w:hAnsi="Times New Roman"/>
+          <w:sz w:val="24"/>
+          <w:szCs w:val="24"/>
+          <w:u w:color="000000"/>
+          <w:rtl w:val="0"/>
+          <w:lang w:val="en-US"/>
+        </w:rPr>
+        <w:t>m a cria</w:t>
+      </w:r>
+      <w:r>
+        <w:rPr>
+          <w:rFonts w:ascii="Times New Roman" w:hAnsi="Times New Roman" w:hint="default"/>
+          <w:sz w:val="24"/>
+          <w:szCs w:val="24"/>
+          <w:u w:color="000000"/>
+          <w:rtl w:val="0"/>
+          <w:lang w:val="en-US"/>
+        </w:rPr>
+        <w:t>çã</w:t>
+      </w:r>
+      <w:r>
+        <w:rPr>
+          <w:rFonts w:ascii="Times New Roman" w:hAnsi="Times New Roman"/>
+          <w:sz w:val="24"/>
+          <w:szCs w:val="24"/>
+          <w:u w:color="000000"/>
+          <w:rtl w:val="0"/>
+          <w:lang w:val="en-US"/>
+        </w:rPr>
+        <w:t>o de uma funcionalidade para registrar o paciente e manter um prontu</w:t>
+      </w:r>
+      <w:r>
+        <w:rPr>
+          <w:rFonts w:ascii="Times New Roman" w:hAnsi="Times New Roman" w:hint="default"/>
+          <w:sz w:val="24"/>
+          <w:szCs w:val="24"/>
+          <w:u w:color="000000"/>
+          <w:rtl w:val="0"/>
+          <w:lang w:val="en-US"/>
+        </w:rPr>
+        <w:t>á</w:t>
+      </w:r>
+      <w:r>
+        <w:rPr>
+          <w:rFonts w:ascii="Times New Roman" w:hAnsi="Times New Roman"/>
+          <w:sz w:val="24"/>
+          <w:szCs w:val="24"/>
+          <w:u w:color="000000"/>
+          <w:rtl w:val="0"/>
+          <w:lang w:val="en-US"/>
+        </w:rPr>
+        <w:t>rio dentro do aplicativo, permitido que profissionais que atendem a domic</w:t>
+      </w:r>
+      <w:r>
+        <w:rPr>
+          <w:rFonts w:ascii="Times New Roman" w:hAnsi="Times New Roman" w:hint="default"/>
+          <w:sz w:val="24"/>
+          <w:szCs w:val="24"/>
+          <w:u w:color="000000"/>
+          <w:rtl w:val="0"/>
+          <w:lang w:val="en-US"/>
+        </w:rPr>
+        <w:t>í</w:t>
+      </w:r>
+      <w:r>
+        <w:rPr>
+          <w:rFonts w:ascii="Times New Roman" w:hAnsi="Times New Roman"/>
+          <w:sz w:val="24"/>
+          <w:szCs w:val="24"/>
+          <w:u w:color="000000"/>
+          <w:rtl w:val="0"/>
+          <w:lang w:val="en-US"/>
+        </w:rPr>
+        <w:t>lio (homecare) possam ter informa</w:t>
+      </w:r>
+      <w:r>
+        <w:rPr>
+          <w:rFonts w:ascii="Times New Roman" w:hAnsi="Times New Roman" w:hint="default"/>
+          <w:sz w:val="24"/>
+          <w:szCs w:val="24"/>
+          <w:u w:color="000000"/>
+          <w:rtl w:val="0"/>
+          <w:lang w:val="en-US"/>
+        </w:rPr>
+        <w:t>çõ</w:t>
+      </w:r>
+      <w:r>
+        <w:rPr>
+          <w:rFonts w:ascii="Times New Roman" w:hAnsi="Times New Roman"/>
+          <w:sz w:val="24"/>
+          <w:szCs w:val="24"/>
+          <w:u w:color="000000"/>
+          <w:rtl w:val="0"/>
+          <w:lang w:val="en-US"/>
+        </w:rPr>
+        <w:t>es de contato, informa</w:t>
+      </w:r>
+      <w:r>
+        <w:rPr>
+          <w:rFonts w:ascii="Times New Roman" w:hAnsi="Times New Roman" w:hint="default"/>
+          <w:sz w:val="24"/>
+          <w:szCs w:val="24"/>
+          <w:u w:color="000000"/>
+          <w:rtl w:val="0"/>
+          <w:lang w:val="en-US"/>
+        </w:rPr>
+        <w:t>çõ</w:t>
+      </w:r>
+      <w:r>
+        <w:rPr>
+          <w:rFonts w:ascii="Times New Roman" w:hAnsi="Times New Roman"/>
+          <w:sz w:val="24"/>
+          <w:szCs w:val="24"/>
+          <w:u w:color="000000"/>
+          <w:rtl w:val="0"/>
+          <w:lang w:val="en-US"/>
+        </w:rPr>
+        <w:t>es sobre exames, laudo m</w:t>
+      </w:r>
+      <w:r>
+        <w:rPr>
+          <w:rFonts w:ascii="Times New Roman" w:hAnsi="Times New Roman" w:hint="default"/>
+          <w:sz w:val="24"/>
+          <w:szCs w:val="24"/>
+          <w:u w:color="000000"/>
+          <w:rtl w:val="0"/>
+          <w:lang w:val="en-US"/>
+        </w:rPr>
+        <w:t>é</w:t>
+      </w:r>
+      <w:r>
+        <w:rPr>
+          <w:rFonts w:ascii="Times New Roman" w:hAnsi="Times New Roman"/>
+          <w:sz w:val="24"/>
+          <w:szCs w:val="24"/>
+          <w:u w:color="000000"/>
+          <w:rtl w:val="0"/>
+          <w:lang w:val="en-US"/>
+        </w:rPr>
+        <w:t>dico, medicamentos e tipo de tratamento do mesmo. Estuda - se tamb</w:t>
+      </w:r>
+      <w:r>
+        <w:rPr>
+          <w:rFonts w:ascii="Times New Roman" w:hAnsi="Times New Roman" w:hint="default"/>
+          <w:sz w:val="24"/>
+          <w:szCs w:val="24"/>
+          <w:u w:color="000000"/>
+          <w:rtl w:val="0"/>
+          <w:lang w:val="en-US"/>
+        </w:rPr>
+        <w:t>é</w:t>
+      </w:r>
+      <w:r>
+        <w:rPr>
+          <w:rFonts w:ascii="Times New Roman" w:hAnsi="Times New Roman"/>
+          <w:sz w:val="24"/>
+          <w:szCs w:val="24"/>
+          <w:u w:color="000000"/>
+          <w:rtl w:val="0"/>
+          <w:lang w:val="en-US"/>
+        </w:rPr>
+        <w:t>m a cria</w:t>
+      </w:r>
+      <w:r>
+        <w:rPr>
+          <w:rFonts w:ascii="Times New Roman" w:hAnsi="Times New Roman" w:hint="default"/>
+          <w:sz w:val="24"/>
+          <w:szCs w:val="24"/>
+          <w:u w:color="000000"/>
+          <w:rtl w:val="0"/>
+          <w:lang w:val="en-US"/>
+        </w:rPr>
+        <w:t>çã</w:t>
+      </w:r>
+      <w:r>
+        <w:rPr>
+          <w:rFonts w:ascii="Times New Roman" w:hAnsi="Times New Roman"/>
+          <w:sz w:val="24"/>
+          <w:szCs w:val="24"/>
+          <w:u w:color="000000"/>
+          <w:rtl w:val="0"/>
+          <w:lang w:val="en-US"/>
+        </w:rPr>
+        <w:t>o de uma vers</w:t>
+      </w:r>
+      <w:r>
+        <w:rPr>
+          <w:rFonts w:ascii="Times New Roman" w:hAnsi="Times New Roman" w:hint="default"/>
+          <w:sz w:val="24"/>
+          <w:szCs w:val="24"/>
+          <w:u w:color="000000"/>
+          <w:rtl w:val="0"/>
+          <w:lang w:val="en-US"/>
+        </w:rPr>
+        <w:t>ã</w:t>
+      </w:r>
+      <w:r>
+        <w:rPr>
+          <w:rFonts w:ascii="Times New Roman" w:hAnsi="Times New Roman"/>
+          <w:sz w:val="24"/>
+          <w:szCs w:val="24"/>
+          <w:u w:color="000000"/>
+          <w:rtl w:val="0"/>
+          <w:lang w:val="en-US"/>
+        </w:rPr>
+        <w:t>o que possa ser executada em tablets com sistema Android.</w:t>
       </w:r>
     </w:p>
     <w:p>
@@ -17432,8 +17784,239 @@
           <w:rtl w:val="0"/>
           <w:lang w:val="en-US"/>
         </w:rPr>
-        <w:t xml:space="preserve">blico durante os testes realizados e acredita - se que possa  </w:t>
-      </w:r>
+        <w:t>blico durante os testes realizados e acredita - se que possa  servir como ferramenta de apoio ao profissional de fonoaudiologia, provendo de forma f</w:t>
+      </w:r>
+      <w:r>
+        <w:rPr>
+          <w:rFonts w:ascii="Times New Roman" w:hAnsi="Times New Roman" w:hint="default"/>
+          <w:sz w:val="24"/>
+          <w:szCs w:val="24"/>
+          <w:u w:color="000000"/>
+          <w:rtl w:val="0"/>
+          <w:lang w:val="en-US"/>
+        </w:rPr>
+        <w:t>á</w:t>
+      </w:r>
+      <w:r>
+        <w:rPr>
+          <w:rFonts w:ascii="Times New Roman" w:hAnsi="Times New Roman"/>
+          <w:sz w:val="24"/>
+          <w:szCs w:val="24"/>
+          <w:u w:color="000000"/>
+          <w:rtl w:val="0"/>
+          <w:lang w:val="en-US"/>
+        </w:rPr>
+        <w:t>cil, pr</w:t>
+      </w:r>
+      <w:r>
+        <w:rPr>
+          <w:rFonts w:ascii="Times New Roman" w:hAnsi="Times New Roman" w:hint="default"/>
+          <w:sz w:val="24"/>
+          <w:szCs w:val="24"/>
+          <w:u w:color="000000"/>
+          <w:rtl w:val="0"/>
+          <w:lang w:val="en-US"/>
+        </w:rPr>
+        <w:t>á</w:t>
+      </w:r>
+      <w:r>
+        <w:rPr>
+          <w:rFonts w:ascii="Times New Roman" w:hAnsi="Times New Roman"/>
+          <w:sz w:val="24"/>
+          <w:szCs w:val="24"/>
+          <w:u w:color="000000"/>
+          <w:rtl w:val="0"/>
+          <w:lang w:val="en-US"/>
+        </w:rPr>
+        <w:t>tica e r</w:t>
+      </w:r>
+      <w:r>
+        <w:rPr>
+          <w:rFonts w:ascii="Times New Roman" w:hAnsi="Times New Roman" w:hint="default"/>
+          <w:sz w:val="24"/>
+          <w:szCs w:val="24"/>
+          <w:u w:color="000000"/>
+          <w:rtl w:val="0"/>
+          <w:lang w:val="en-US"/>
+        </w:rPr>
+        <w:t>á</w:t>
+      </w:r>
+      <w:r>
+        <w:rPr>
+          <w:rFonts w:ascii="Times New Roman" w:hAnsi="Times New Roman"/>
+          <w:sz w:val="24"/>
+          <w:szCs w:val="24"/>
+          <w:u w:color="000000"/>
+          <w:rtl w:val="0"/>
+          <w:lang w:val="en-US"/>
+        </w:rPr>
+        <w:t>pida, exerc</w:t>
+      </w:r>
+      <w:r>
+        <w:rPr>
+          <w:rFonts w:ascii="Times New Roman" w:hAnsi="Times New Roman" w:hint="default"/>
+          <w:sz w:val="24"/>
+          <w:szCs w:val="24"/>
+          <w:u w:color="000000"/>
+          <w:rtl w:val="0"/>
+          <w:lang w:val="en-US"/>
+        </w:rPr>
+        <w:t>í</w:t>
+      </w:r>
+      <w:r>
+        <w:rPr>
+          <w:rFonts w:ascii="Times New Roman" w:hAnsi="Times New Roman"/>
+          <w:sz w:val="24"/>
+          <w:szCs w:val="24"/>
+          <w:u w:color="000000"/>
+          <w:rtl w:val="0"/>
+          <w:lang w:val="en-US"/>
+        </w:rPr>
+        <w:t>cios que s</w:t>
+      </w:r>
+      <w:r>
+        <w:rPr>
+          <w:rFonts w:ascii="Times New Roman" w:hAnsi="Times New Roman" w:hint="default"/>
+          <w:sz w:val="24"/>
+          <w:szCs w:val="24"/>
+          <w:u w:color="000000"/>
+          <w:rtl w:val="0"/>
+          <w:lang w:val="en-US"/>
+        </w:rPr>
+        <w:t>ã</w:t>
+      </w:r>
+      <w:r>
+        <w:rPr>
+          <w:rFonts w:ascii="Times New Roman" w:hAnsi="Times New Roman"/>
+          <w:sz w:val="24"/>
+          <w:szCs w:val="24"/>
+          <w:u w:color="000000"/>
+          <w:rtl w:val="0"/>
+          <w:lang w:val="en-US"/>
+        </w:rPr>
+        <w:t>o utilizados no tratamento de pacientes afasi</w:t>
+      </w:r>
+      <w:r>
+        <w:rPr>
+          <w:rFonts w:ascii="Times New Roman" w:hAnsi="Times New Roman" w:hint="default"/>
+          <w:sz w:val="24"/>
+          <w:szCs w:val="24"/>
+          <w:u w:color="000000"/>
+          <w:rtl w:val="0"/>
+          <w:lang w:val="en-US"/>
+        </w:rPr>
+        <w:t>á</w:t>
+      </w:r>
+      <w:r>
+        <w:rPr>
+          <w:rFonts w:ascii="Times New Roman" w:hAnsi="Times New Roman"/>
+          <w:sz w:val="24"/>
+          <w:szCs w:val="24"/>
+          <w:u w:color="000000"/>
+          <w:rtl w:val="0"/>
+          <w:lang w:val="en-US"/>
+        </w:rPr>
+        <w:t>ticos.</w:t>
+      </w:r>
+    </w:p>
+    <w:p>
+      <w:pPr>
+        <w:pStyle w:val="Padrão"/>
+        <w:widowControl w:val="0"/>
+        <w:tabs>
+          <w:tab w:val="left" w:pos="708"/>
+          <w:tab w:val="left" w:pos="1416"/>
+          <w:tab w:val="left" w:pos="2124"/>
+          <w:tab w:val="left" w:pos="2832"/>
+          <w:tab w:val="left" w:pos="3540"/>
+          <w:tab w:val="left" w:pos="4248"/>
+          <w:tab w:val="left" w:pos="4956"/>
+          <w:tab w:val="left" w:pos="5664"/>
+          <w:tab w:val="left" w:pos="6372"/>
+          <w:tab w:val="left" w:pos="7080"/>
+          <w:tab w:val="left" w:pos="7788"/>
+          <w:tab w:val="left" w:pos="8496"/>
+          <w:tab w:val="left" w:pos="9204"/>
+        </w:tabs>
+        <w:bidi w:val="0"/>
+        <w:spacing w:line="360" w:lineRule="auto"/>
+        <w:ind w:left="0" w:right="0" w:firstLine="1134"/>
+        <w:jc w:val="both"/>
+        <w:rPr>
+          <w:rFonts w:ascii="Times New Roman" w:cs="Times New Roman" w:hAnsi="Times New Roman" w:eastAsia="Times New Roman"/>
+          <w:sz w:val="24"/>
+          <w:szCs w:val="24"/>
+          <w:u w:color="000000"/>
+          <w:rtl w:val="0"/>
+          <w:lang w:val="pt-PT"/>
+        </w:rPr>
+      </w:pPr>
+    </w:p>
+    <w:p>
+      <w:pPr>
+        <w:pStyle w:val="Padrão"/>
+        <w:widowControl w:val="0"/>
+        <w:tabs>
+          <w:tab w:val="left" w:pos="708"/>
+          <w:tab w:val="left" w:pos="1416"/>
+          <w:tab w:val="left" w:pos="2124"/>
+          <w:tab w:val="left" w:pos="2832"/>
+          <w:tab w:val="left" w:pos="3540"/>
+          <w:tab w:val="left" w:pos="4248"/>
+          <w:tab w:val="left" w:pos="4956"/>
+          <w:tab w:val="left" w:pos="5664"/>
+          <w:tab w:val="left" w:pos="6372"/>
+          <w:tab w:val="left" w:pos="7080"/>
+          <w:tab w:val="left" w:pos="7788"/>
+          <w:tab w:val="left" w:pos="8496"/>
+          <w:tab w:val="left" w:pos="9204"/>
+        </w:tabs>
+        <w:bidi w:val="0"/>
+        <w:spacing w:line="360" w:lineRule="auto"/>
+        <w:ind w:left="0" w:right="0" w:firstLine="1134"/>
+        <w:jc w:val="both"/>
+        <w:rPr>
+          <w:rFonts w:ascii="Times New Roman" w:cs="Times New Roman" w:hAnsi="Times New Roman" w:eastAsia="Times New Roman"/>
+          <w:sz w:val="24"/>
+          <w:szCs w:val="24"/>
+          <w:u w:color="000000"/>
+          <w:rtl w:val="0"/>
+          <w:lang w:val="pt-PT"/>
+        </w:rPr>
+      </w:pPr>
+    </w:p>
+    <w:p>
+      <w:pPr>
+        <w:pStyle w:val="Padrão"/>
+        <w:widowControl w:val="0"/>
+        <w:tabs>
+          <w:tab w:val="left" w:pos="708"/>
+          <w:tab w:val="left" w:pos="1416"/>
+          <w:tab w:val="left" w:pos="2124"/>
+          <w:tab w:val="left" w:pos="2832"/>
+          <w:tab w:val="left" w:pos="3540"/>
+          <w:tab w:val="left" w:pos="4248"/>
+          <w:tab w:val="left" w:pos="4956"/>
+          <w:tab w:val="left" w:pos="5664"/>
+          <w:tab w:val="left" w:pos="6372"/>
+          <w:tab w:val="left" w:pos="7080"/>
+          <w:tab w:val="left" w:pos="7788"/>
+          <w:tab w:val="left" w:pos="8496"/>
+          <w:tab w:val="left" w:pos="9204"/>
+        </w:tabs>
+        <w:bidi w:val="0"/>
+        <w:spacing w:line="360" w:lineRule="auto"/>
+        <w:ind w:left="0" w:right="0" w:firstLine="1134"/>
+        <w:jc w:val="both"/>
+        <w:rPr>
+          <w:rFonts w:ascii="Times New Roman" w:cs="Times New Roman" w:hAnsi="Times New Roman" w:eastAsia="Times New Roman"/>
+          <w:sz w:val="24"/>
+          <w:szCs w:val="24"/>
+          <w:u w:color="000000"/>
+          <w:rtl w:val="0"/>
+          <w:lang w:val="pt-PT"/>
+        </w:rPr>
+      </w:pPr>
     </w:p>
     <w:p>
       <w:pPr>

</xml_diff>

<commit_message>
Versao ja com as refs bibliograficas, porem sem numeracao de paginas.
Signed-off-by: Edson Jr <eds_jr@hotmail.com>
</commit_message>
<xml_diff>
--- a/TCC_Artigo.docx
+++ b/TCC_Artigo.docx
@@ -8411,7 +8411,7 @@
           <w:rtl w:val="0"/>
           <w:lang w:val="en-US"/>
         </w:rPr>
-        <w:t>as degenerativas ou traumas (PESTES,1998). A Afasia pode apresentar v</w:t>
+        <w:t>as degenerativas ou traumas (PRESTES,1998). A Afasia pode apresentar v</w:t>
       </w:r>
       <w:r>
         <w:rPr>
@@ -17955,6 +17955,1350 @@
     <w:p>
       <w:pPr>
         <w:pStyle w:val="Padrão"/>
+        <w:bidi w:val="0"/>
+        <w:spacing w:after="240" w:line="360" w:lineRule="atLeast"/>
+        <w:ind w:left="0" w:right="0" w:firstLine="0"/>
+        <w:jc w:val="left"/>
+        <w:rPr>
+          <w:rFonts w:ascii="Times" w:cs="Times" w:hAnsi="Times" w:eastAsia="Times"/>
+          <w:b w:val="1"/>
+          <w:bCs w:val="1"/>
+          <w:sz w:val="32"/>
+          <w:szCs w:val="32"/>
+          <w:shd w:val="clear" w:color="auto" w:fill="ffffff"/>
+          <w:rtl w:val="0"/>
+        </w:rPr>
+      </w:pPr>
+      <w:r>
+        <w:rPr>
+          <w:rFonts w:ascii="Times" w:hAnsi="Times"/>
+          <w:b w:val="1"/>
+          <w:bCs w:val="1"/>
+          <w:sz w:val="24"/>
+          <w:szCs w:val="24"/>
+          <w:shd w:val="clear" w:color="auto" w:fill="ffffff"/>
+          <w:rtl w:val="0"/>
+          <w:lang w:val="de-DE"/>
+        </w:rPr>
+        <w:t>REFER</w:t>
+      </w:r>
+      <w:r>
+        <w:rPr>
+          <w:rFonts w:ascii="Times" w:hAnsi="Times" w:hint="default"/>
+          <w:b w:val="1"/>
+          <w:bCs w:val="1"/>
+          <w:sz w:val="24"/>
+          <w:szCs w:val="24"/>
+          <w:shd w:val="clear" w:color="auto" w:fill="ffffff"/>
+          <w:rtl w:val="0"/>
+        </w:rPr>
+        <w:t>Ê</w:t>
+      </w:r>
+      <w:r>
+        <w:rPr>
+          <w:rFonts w:ascii="Times" w:hAnsi="Times"/>
+          <w:b w:val="1"/>
+          <w:bCs w:val="1"/>
+          <w:sz w:val="24"/>
+          <w:szCs w:val="24"/>
+          <w:shd w:val="clear" w:color="auto" w:fill="ffffff"/>
+          <w:rtl w:val="0"/>
+        </w:rPr>
+        <w:t>NCIAS</w:t>
+      </w:r>
+      <w:r>
+        <w:rPr>
+          <w:rFonts w:ascii="Times" w:hAnsi="Times"/>
+          <w:b w:val="1"/>
+          <w:bCs w:val="1"/>
+          <w:sz w:val="32"/>
+          <w:szCs w:val="32"/>
+          <w:shd w:val="clear" w:color="auto" w:fill="ffffff"/>
+          <w:rtl w:val="0"/>
+        </w:rPr>
+        <w:t xml:space="preserve"> </w:t>
+      </w:r>
+    </w:p>
+    <w:p>
+      <w:pPr>
+        <w:pStyle w:val="Padrão"/>
+        <w:bidi w:val="0"/>
+        <w:spacing w:after="240" w:line="360" w:lineRule="atLeast"/>
+        <w:ind w:left="0" w:right="0" w:firstLine="0"/>
+        <w:jc w:val="both"/>
+        <w:rPr>
+          <w:rFonts w:ascii="Times New Roman" w:cs="Times New Roman" w:hAnsi="Times New Roman" w:eastAsia="Times New Roman"/>
+          <w:sz w:val="24"/>
+          <w:szCs w:val="24"/>
+          <w:shd w:val="clear" w:color="auto" w:fill="ffffff"/>
+          <w:rtl w:val="0"/>
+        </w:rPr>
+      </w:pPr>
+      <w:r>
+        <w:rPr>
+          <w:rFonts w:ascii="Times New Roman" w:hAnsi="Times New Roman"/>
+          <w:sz w:val="24"/>
+          <w:szCs w:val="24"/>
+          <w:shd w:val="clear" w:color="auto" w:fill="ffffff"/>
+          <w:rtl w:val="0"/>
+          <w:lang w:val="pt-PT"/>
+        </w:rPr>
+        <w:t>Santos, Maria C. Souza. Dissocie - Aplicativo de Apoio a Fonoaudiologia para Dispositivos M</w:t>
+      </w:r>
+      <w:r>
+        <w:rPr>
+          <w:rFonts w:ascii="Times New Roman" w:hAnsi="Times New Roman" w:hint="default"/>
+          <w:sz w:val="24"/>
+          <w:szCs w:val="24"/>
+          <w:shd w:val="clear" w:color="auto" w:fill="ffffff"/>
+          <w:rtl w:val="0"/>
+          <w:lang w:val="es-ES_tradnl"/>
+        </w:rPr>
+        <w:t>ó</w:t>
+      </w:r>
+      <w:r>
+        <w:rPr>
+          <w:rFonts w:ascii="Times New Roman" w:hAnsi="Times New Roman"/>
+          <w:sz w:val="24"/>
+          <w:szCs w:val="24"/>
+          <w:shd w:val="clear" w:color="auto" w:fill="ffffff"/>
+          <w:rtl w:val="0"/>
+          <w:lang w:val="pt-PT"/>
+        </w:rPr>
+        <w:t xml:space="preserve">veis. Marilia, 2013. </w:t>
+      </w:r>
+    </w:p>
+    <w:p>
+      <w:pPr>
+        <w:pStyle w:val="Padrão"/>
+        <w:bidi w:val="0"/>
+        <w:spacing w:after="240" w:line="360" w:lineRule="atLeast"/>
+        <w:ind w:left="0" w:right="0" w:firstLine="0"/>
+        <w:jc w:val="both"/>
+        <w:rPr>
+          <w:rFonts w:ascii="Times New Roman" w:cs="Times New Roman" w:hAnsi="Times New Roman" w:eastAsia="Times New Roman"/>
+          <w:sz w:val="24"/>
+          <w:szCs w:val="24"/>
+          <w:shd w:val="clear" w:color="auto" w:fill="ffffff"/>
+          <w:rtl w:val="0"/>
+        </w:rPr>
+      </w:pPr>
+      <w:r>
+        <w:rPr>
+          <w:rFonts w:ascii="Times New Roman" w:hAnsi="Times New Roman"/>
+          <w:sz w:val="24"/>
+          <w:szCs w:val="24"/>
+          <w:shd w:val="clear" w:color="auto" w:fill="ffffff"/>
+          <w:rtl w:val="0"/>
+          <w:lang w:val="es-ES_tradnl"/>
+        </w:rPr>
+        <w:t>Arruda, Jo</w:t>
+      </w:r>
+      <w:r>
+        <w:rPr>
+          <w:rFonts w:ascii="Times New Roman" w:hAnsi="Times New Roman" w:hint="default"/>
+          <w:sz w:val="24"/>
+          <w:szCs w:val="24"/>
+          <w:shd w:val="clear" w:color="auto" w:fill="ffffff"/>
+          <w:rtl w:val="0"/>
+          <w:lang w:val="pt-PT"/>
+        </w:rPr>
+        <w:t>ã</w:t>
+      </w:r>
+      <w:r>
+        <w:rPr>
+          <w:rFonts w:ascii="Times New Roman" w:hAnsi="Times New Roman"/>
+          <w:sz w:val="24"/>
+          <w:szCs w:val="24"/>
+          <w:shd w:val="clear" w:color="auto" w:fill="ffffff"/>
+          <w:rtl w:val="0"/>
+          <w:lang w:val="pt-PT"/>
+        </w:rPr>
+        <w:t>o Sigefredo; Reis, Francisco Prado; Fonseca, V</w:t>
+      </w:r>
+      <w:r>
+        <w:rPr>
+          <w:rFonts w:ascii="Times New Roman" w:hAnsi="Times New Roman" w:hint="default"/>
+          <w:sz w:val="24"/>
+          <w:szCs w:val="24"/>
+          <w:shd w:val="clear" w:color="auto" w:fill="ffffff"/>
+          <w:rtl w:val="0"/>
+        </w:rPr>
+        <w:t>â</w:t>
+      </w:r>
+      <w:r>
+        <w:rPr>
+          <w:rFonts w:ascii="Times New Roman" w:hAnsi="Times New Roman"/>
+          <w:sz w:val="24"/>
+          <w:szCs w:val="24"/>
+          <w:shd w:val="clear" w:color="auto" w:fill="ffffff"/>
+          <w:rtl w:val="0"/>
+          <w:lang w:val="pt-PT"/>
+        </w:rPr>
+        <w:t>nia. Avalia</w:t>
+      </w:r>
+      <w:r>
+        <w:rPr>
+          <w:rFonts w:ascii="Times New Roman" w:hAnsi="Times New Roman" w:hint="default"/>
+          <w:sz w:val="24"/>
+          <w:szCs w:val="24"/>
+          <w:shd w:val="clear" w:color="auto" w:fill="ffffff"/>
+          <w:rtl w:val="0"/>
+          <w:lang w:val="pt-PT"/>
+        </w:rPr>
+        <w:t>çã</w:t>
+      </w:r>
+      <w:r>
+        <w:rPr>
+          <w:rFonts w:ascii="Times New Roman" w:hAnsi="Times New Roman"/>
+          <w:sz w:val="24"/>
+          <w:szCs w:val="24"/>
+          <w:shd w:val="clear" w:color="auto" w:fill="ffffff"/>
+          <w:rtl w:val="0"/>
+          <w:lang w:val="pt-PT"/>
+        </w:rPr>
+        <w:t>o da Linguagem ap</w:t>
+      </w:r>
+      <w:r>
+        <w:rPr>
+          <w:rFonts w:ascii="Times New Roman" w:hAnsi="Times New Roman" w:hint="default"/>
+          <w:sz w:val="24"/>
+          <w:szCs w:val="24"/>
+          <w:shd w:val="clear" w:color="auto" w:fill="ffffff"/>
+          <w:rtl w:val="0"/>
+          <w:lang w:val="es-ES_tradnl"/>
+        </w:rPr>
+        <w:t>ó</w:t>
+      </w:r>
+      <w:r>
+        <w:rPr>
+          <w:rFonts w:ascii="Times New Roman" w:hAnsi="Times New Roman"/>
+          <w:sz w:val="24"/>
+          <w:szCs w:val="24"/>
+          <w:shd w:val="clear" w:color="auto" w:fill="ffffff"/>
+          <w:rtl w:val="0"/>
+          <w:lang w:val="pt-PT"/>
+        </w:rPr>
+        <w:t xml:space="preserve">s Acidente Vascular Cerebral em Adultos no Estado de Sergipe. CEFAC, 2014. </w:t>
+      </w:r>
+    </w:p>
+    <w:p>
+      <w:pPr>
+        <w:pStyle w:val="Padrão"/>
+        <w:bidi w:val="0"/>
+        <w:spacing w:after="240" w:line="360" w:lineRule="atLeast"/>
+        <w:ind w:left="0" w:right="0" w:firstLine="0"/>
+        <w:jc w:val="both"/>
+        <w:rPr>
+          <w:rFonts w:ascii="Times New Roman" w:cs="Times New Roman" w:hAnsi="Times New Roman" w:eastAsia="Times New Roman"/>
+          <w:sz w:val="24"/>
+          <w:szCs w:val="24"/>
+          <w:shd w:val="clear" w:color="auto" w:fill="ffffff"/>
+          <w:rtl w:val="0"/>
+        </w:rPr>
+      </w:pPr>
+      <w:r>
+        <w:rPr>
+          <w:rFonts w:ascii="Times New Roman" w:hAnsi="Times New Roman"/>
+          <w:sz w:val="24"/>
+          <w:szCs w:val="24"/>
+          <w:shd w:val="clear" w:color="auto" w:fill="ffffff"/>
+          <w:rtl w:val="0"/>
+          <w:lang w:val="pt-PT"/>
+        </w:rPr>
+        <w:t>Michelino, Cibele R. da Silva; Caldana, Magali de L. Grupo de Orienta</w:t>
+      </w:r>
+      <w:r>
+        <w:rPr>
+          <w:rFonts w:ascii="Times New Roman" w:hAnsi="Times New Roman" w:hint="default"/>
+          <w:sz w:val="24"/>
+          <w:szCs w:val="24"/>
+          <w:shd w:val="clear" w:color="auto" w:fill="ffffff"/>
+          <w:rtl w:val="0"/>
+          <w:lang w:val="pt-PT"/>
+        </w:rPr>
+        <w:t>çã</w:t>
+      </w:r>
+      <w:r>
+        <w:rPr>
+          <w:rFonts w:ascii="Times New Roman" w:hAnsi="Times New Roman"/>
+          <w:sz w:val="24"/>
+          <w:szCs w:val="24"/>
+          <w:shd w:val="clear" w:color="auto" w:fill="ffffff"/>
+          <w:rtl w:val="0"/>
+        </w:rPr>
+        <w:t>o Fonoaudiol</w:t>
+      </w:r>
+      <w:r>
+        <w:rPr>
+          <w:rFonts w:ascii="Times New Roman" w:hAnsi="Times New Roman" w:hint="default"/>
+          <w:sz w:val="24"/>
+          <w:szCs w:val="24"/>
+          <w:shd w:val="clear" w:color="auto" w:fill="ffffff"/>
+          <w:rtl w:val="0"/>
+          <w:lang w:val="es-ES_tradnl"/>
+        </w:rPr>
+        <w:t>ó</w:t>
+      </w:r>
+      <w:r>
+        <w:rPr>
+          <w:rFonts w:ascii="Times New Roman" w:hAnsi="Times New Roman"/>
+          <w:sz w:val="24"/>
+          <w:szCs w:val="24"/>
+          <w:shd w:val="clear" w:color="auto" w:fill="ffffff"/>
+          <w:rtl w:val="0"/>
+          <w:lang w:val="pt-PT"/>
+        </w:rPr>
+        <w:t xml:space="preserve">gico aos Familiares de Lesionados Cerebrais Adultos. CEFAC, 2005, vol7, n. 2, p. 137-148. </w:t>
+      </w:r>
+    </w:p>
+    <w:p>
+      <w:pPr>
+        <w:pStyle w:val="Padrão"/>
+        <w:bidi w:val="0"/>
+        <w:spacing w:after="240" w:line="360" w:lineRule="atLeast"/>
+        <w:ind w:left="0" w:right="0" w:firstLine="0"/>
+        <w:jc w:val="both"/>
+        <w:rPr>
+          <w:rFonts w:ascii="Times New Roman" w:cs="Times New Roman" w:hAnsi="Times New Roman" w:eastAsia="Times New Roman"/>
+          <w:sz w:val="24"/>
+          <w:szCs w:val="24"/>
+          <w:shd w:val="clear" w:color="auto" w:fill="ffffff"/>
+          <w:rtl w:val="0"/>
+        </w:rPr>
+      </w:pPr>
+    </w:p>
+    <w:p>
+      <w:pPr>
+        <w:pStyle w:val="Padrão"/>
+        <w:bidi w:val="0"/>
+        <w:spacing w:after="240" w:line="360" w:lineRule="atLeast"/>
+        <w:ind w:left="0" w:right="0" w:firstLine="0"/>
+        <w:jc w:val="both"/>
+        <w:rPr>
+          <w:rFonts w:ascii="Times New Roman" w:cs="Times New Roman" w:hAnsi="Times New Roman" w:eastAsia="Times New Roman"/>
+          <w:sz w:val="24"/>
+          <w:szCs w:val="24"/>
+          <w:shd w:val="clear" w:color="auto" w:fill="ffffff"/>
+          <w:rtl w:val="0"/>
+        </w:rPr>
+      </w:pPr>
+      <w:r>
+        <w:rPr>
+          <w:rFonts w:ascii="Times New Roman" w:hAnsi="Times New Roman"/>
+          <w:sz w:val="24"/>
+          <w:szCs w:val="24"/>
+          <w:shd w:val="clear" w:color="auto" w:fill="ffffff"/>
+          <w:rtl w:val="0"/>
+          <w:lang w:val="pt-PT"/>
+        </w:rPr>
+        <w:t>Evans, Luciane. Crescem no Brasil mortes por AVC entre 15 e 34 anos. Dispon</w:t>
+      </w:r>
+      <w:r>
+        <w:rPr>
+          <w:rFonts w:ascii="Times New Roman" w:hAnsi="Times New Roman" w:hint="default"/>
+          <w:sz w:val="24"/>
+          <w:szCs w:val="24"/>
+          <w:shd w:val="clear" w:color="auto" w:fill="ffffff"/>
+          <w:rtl w:val="0"/>
+        </w:rPr>
+        <w:t>í</w:t>
+      </w:r>
+      <w:r>
+        <w:rPr>
+          <w:rFonts w:ascii="Times New Roman" w:hAnsi="Times New Roman"/>
+          <w:sz w:val="24"/>
+          <w:szCs w:val="24"/>
+          <w:shd w:val="clear" w:color="auto" w:fill="ffffff"/>
+          <w:rtl w:val="0"/>
+          <w:lang w:val="pt-PT"/>
+        </w:rPr>
+        <w:t xml:space="preserve">vel em: http:// www.em.com.br/app/noticia/tecnologia/2013/02/27/interna_tecnologia,353287/crescem-no-brasil- mortes-por-avc-entre-15-e-34-anos.shtml. Acessado em: 23/09/2016. </w:t>
+      </w:r>
+    </w:p>
+    <w:p>
+      <w:pPr>
+        <w:pStyle w:val="Padrão"/>
+        <w:bidi w:val="0"/>
+        <w:spacing w:after="240" w:line="360" w:lineRule="atLeast"/>
+        <w:ind w:left="0" w:right="0" w:firstLine="0"/>
+        <w:jc w:val="both"/>
+        <w:rPr>
+          <w:rFonts w:ascii="Times New Roman" w:cs="Times New Roman" w:hAnsi="Times New Roman" w:eastAsia="Times New Roman"/>
+          <w:sz w:val="24"/>
+          <w:szCs w:val="24"/>
+          <w:shd w:val="clear" w:color="auto" w:fill="ffffff"/>
+          <w:rtl w:val="0"/>
+        </w:rPr>
+      </w:pPr>
+      <w:r>
+        <w:rPr>
+          <w:rFonts w:ascii="Times New Roman" w:hAnsi="Times New Roman"/>
+          <w:sz w:val="24"/>
+          <w:szCs w:val="24"/>
+          <w:shd w:val="clear" w:color="auto" w:fill="ffffff"/>
+          <w:rtl w:val="0"/>
+          <w:lang w:val="pt-PT"/>
+        </w:rPr>
+        <w:t>Brasil. Minist</w:t>
+      </w:r>
+      <w:r>
+        <w:rPr>
+          <w:rFonts w:ascii="Times New Roman" w:hAnsi="Times New Roman" w:hint="default"/>
+          <w:sz w:val="24"/>
+          <w:szCs w:val="24"/>
+          <w:shd w:val="clear" w:color="auto" w:fill="ffffff"/>
+          <w:rtl w:val="0"/>
+          <w:lang w:val="fr-FR"/>
+        </w:rPr>
+        <w:t>é</w:t>
+      </w:r>
+      <w:r>
+        <w:rPr>
+          <w:rFonts w:ascii="Times New Roman" w:hAnsi="Times New Roman"/>
+          <w:sz w:val="24"/>
+          <w:szCs w:val="24"/>
+          <w:shd w:val="clear" w:color="auto" w:fill="ffffff"/>
+          <w:rtl w:val="0"/>
+          <w:lang w:val="pt-PT"/>
+        </w:rPr>
+        <w:t>rio da Sa</w:t>
+      </w:r>
+      <w:r>
+        <w:rPr>
+          <w:rFonts w:ascii="Times New Roman" w:hAnsi="Times New Roman" w:hint="default"/>
+          <w:sz w:val="24"/>
+          <w:szCs w:val="24"/>
+          <w:shd w:val="clear" w:color="auto" w:fill="ffffff"/>
+          <w:rtl w:val="0"/>
+        </w:rPr>
+        <w:t>ú</w:t>
+      </w:r>
+      <w:r>
+        <w:rPr>
+          <w:rFonts w:ascii="Times New Roman" w:hAnsi="Times New Roman"/>
+          <w:sz w:val="24"/>
+          <w:szCs w:val="24"/>
+          <w:shd w:val="clear" w:color="auto" w:fill="ffffff"/>
+          <w:rtl w:val="0"/>
+          <w:lang w:val="pt-PT"/>
+        </w:rPr>
+        <w:t>de. Diretrizes de Aten</w:t>
+      </w:r>
+      <w:r>
+        <w:rPr>
+          <w:rFonts w:ascii="Times New Roman" w:hAnsi="Times New Roman" w:hint="default"/>
+          <w:sz w:val="24"/>
+          <w:szCs w:val="24"/>
+          <w:shd w:val="clear" w:color="auto" w:fill="ffffff"/>
+          <w:rtl w:val="0"/>
+          <w:lang w:val="pt-PT"/>
+        </w:rPr>
+        <w:t>çã</w:t>
+      </w:r>
+      <w:r>
+        <w:rPr>
+          <w:rFonts w:ascii="Times New Roman" w:hAnsi="Times New Roman"/>
+          <w:sz w:val="24"/>
+          <w:szCs w:val="24"/>
+          <w:shd w:val="clear" w:color="auto" w:fill="ffffff"/>
+          <w:rtl w:val="0"/>
+          <w:lang w:val="en-US"/>
+        </w:rPr>
+        <w:t xml:space="preserve">o </w:t>
+      </w:r>
+      <w:r>
+        <w:rPr>
+          <w:rFonts w:ascii="Times New Roman" w:hAnsi="Times New Roman" w:hint="default"/>
+          <w:sz w:val="24"/>
+          <w:szCs w:val="24"/>
+          <w:shd w:val="clear" w:color="auto" w:fill="ffffff"/>
+          <w:rtl w:val="0"/>
+          <w:lang w:val="fr-FR"/>
+        </w:rPr>
+        <w:t xml:space="preserve">à </w:t>
+      </w:r>
+      <w:r>
+        <w:rPr>
+          <w:rFonts w:ascii="Times New Roman" w:hAnsi="Times New Roman"/>
+          <w:sz w:val="24"/>
+          <w:szCs w:val="24"/>
+          <w:shd w:val="clear" w:color="auto" w:fill="ffffff"/>
+          <w:rtl w:val="0"/>
+        </w:rPr>
+        <w:t>Reabilita</w:t>
+      </w:r>
+      <w:r>
+        <w:rPr>
+          <w:rFonts w:ascii="Times New Roman" w:hAnsi="Times New Roman" w:hint="default"/>
+          <w:sz w:val="24"/>
+          <w:szCs w:val="24"/>
+          <w:shd w:val="clear" w:color="auto" w:fill="ffffff"/>
+          <w:rtl w:val="0"/>
+          <w:lang w:val="pt-PT"/>
+        </w:rPr>
+        <w:t>çã</w:t>
+      </w:r>
+      <w:r>
+        <w:rPr>
+          <w:rFonts w:ascii="Times New Roman" w:hAnsi="Times New Roman"/>
+          <w:sz w:val="24"/>
+          <w:szCs w:val="24"/>
+          <w:shd w:val="clear" w:color="auto" w:fill="ffffff"/>
+          <w:rtl w:val="0"/>
+          <w:lang w:val="pt-PT"/>
+        </w:rPr>
+        <w:t>o da Pessoa com Acidente Vascular Cerebral. Bras</w:t>
+      </w:r>
+      <w:r>
+        <w:rPr>
+          <w:rFonts w:ascii="Times New Roman" w:hAnsi="Times New Roman" w:hint="default"/>
+          <w:sz w:val="24"/>
+          <w:szCs w:val="24"/>
+          <w:shd w:val="clear" w:color="auto" w:fill="ffffff"/>
+          <w:rtl w:val="0"/>
+        </w:rPr>
+        <w:t>í</w:t>
+      </w:r>
+      <w:r>
+        <w:rPr>
+          <w:rFonts w:ascii="Times New Roman" w:hAnsi="Times New Roman"/>
+          <w:sz w:val="24"/>
+          <w:szCs w:val="24"/>
+          <w:shd w:val="clear" w:color="auto" w:fill="ffffff"/>
+          <w:rtl w:val="0"/>
+          <w:lang w:val="it-IT"/>
+        </w:rPr>
+        <w:t xml:space="preserve">lia, 2013. </w:t>
+      </w:r>
+    </w:p>
+    <w:p>
+      <w:pPr>
+        <w:pStyle w:val="Padrão"/>
+        <w:bidi w:val="0"/>
+        <w:spacing w:after="240" w:line="360" w:lineRule="atLeast"/>
+        <w:ind w:left="0" w:right="0" w:firstLine="0"/>
+        <w:jc w:val="both"/>
+        <w:rPr>
+          <w:rFonts w:ascii="Times New Roman" w:cs="Times New Roman" w:hAnsi="Times New Roman" w:eastAsia="Times New Roman"/>
+          <w:sz w:val="24"/>
+          <w:szCs w:val="24"/>
+          <w:shd w:val="clear" w:color="auto" w:fill="ffffff"/>
+          <w:rtl w:val="0"/>
+        </w:rPr>
+      </w:pPr>
+      <w:r>
+        <w:rPr>
+          <w:rFonts w:ascii="Times New Roman" w:hAnsi="Times New Roman"/>
+          <w:sz w:val="24"/>
+          <w:szCs w:val="24"/>
+          <w:shd w:val="clear" w:color="auto" w:fill="ffffff"/>
+          <w:rtl w:val="0"/>
+          <w:lang w:val="de-DE"/>
+        </w:rPr>
+        <w:t>Kunst, Let</w:t>
+      </w:r>
+      <w:r>
+        <w:rPr>
+          <w:rFonts w:ascii="Times New Roman" w:hAnsi="Times New Roman" w:hint="default"/>
+          <w:sz w:val="24"/>
+          <w:szCs w:val="24"/>
+          <w:shd w:val="clear" w:color="auto" w:fill="ffffff"/>
+          <w:rtl w:val="0"/>
+        </w:rPr>
+        <w:t>í</w:t>
+      </w:r>
+      <w:r>
+        <w:rPr>
+          <w:rFonts w:ascii="Times New Roman" w:hAnsi="Times New Roman"/>
+          <w:sz w:val="24"/>
+          <w:szCs w:val="24"/>
+          <w:shd w:val="clear" w:color="auto" w:fill="ffffff"/>
+          <w:rtl w:val="0"/>
+        </w:rPr>
+        <w:t>cia R. et al. Efic</w:t>
+      </w:r>
+      <w:r>
+        <w:rPr>
+          <w:rFonts w:ascii="Times New Roman" w:hAnsi="Times New Roman" w:hint="default"/>
+          <w:sz w:val="24"/>
+          <w:szCs w:val="24"/>
+          <w:shd w:val="clear" w:color="auto" w:fill="ffffff"/>
+          <w:rtl w:val="0"/>
+        </w:rPr>
+        <w:t>á</w:t>
+      </w:r>
+      <w:r>
+        <w:rPr>
+          <w:rFonts w:ascii="Times New Roman" w:hAnsi="Times New Roman"/>
+          <w:sz w:val="24"/>
+          <w:szCs w:val="24"/>
+          <w:shd w:val="clear" w:color="auto" w:fill="ffffff"/>
+          <w:rtl w:val="0"/>
+          <w:lang w:val="pt-PT"/>
+        </w:rPr>
+        <w:t>cia da Fonoterapia em um Caso de Afasia Expressiva Decorrente de Acidente Vascular Encef</w:t>
+      </w:r>
+      <w:r>
+        <w:rPr>
+          <w:rFonts w:ascii="Times New Roman" w:hAnsi="Times New Roman" w:hint="default"/>
+          <w:sz w:val="24"/>
+          <w:szCs w:val="24"/>
+          <w:shd w:val="clear" w:color="auto" w:fill="ffffff"/>
+          <w:rtl w:val="0"/>
+        </w:rPr>
+        <w:t>á</w:t>
+      </w:r>
+      <w:r>
+        <w:rPr>
+          <w:rFonts w:ascii="Times New Roman" w:hAnsi="Times New Roman"/>
+          <w:sz w:val="24"/>
+          <w:szCs w:val="24"/>
+          <w:shd w:val="clear" w:color="auto" w:fill="ffffff"/>
+          <w:rtl w:val="0"/>
+          <w:lang w:val="pt-PT"/>
+        </w:rPr>
+        <w:t xml:space="preserve">lico. CEFAC, 2012. </w:t>
+      </w:r>
+    </w:p>
+    <w:p>
+      <w:pPr>
+        <w:pStyle w:val="Padrão"/>
+        <w:bidi w:val="0"/>
+        <w:spacing w:after="240" w:line="360" w:lineRule="atLeast"/>
+        <w:ind w:left="0" w:right="0" w:firstLine="0"/>
+        <w:jc w:val="both"/>
+        <w:rPr>
+          <w:rFonts w:ascii="Times New Roman" w:cs="Times New Roman" w:hAnsi="Times New Roman" w:eastAsia="Times New Roman"/>
+          <w:sz w:val="24"/>
+          <w:szCs w:val="24"/>
+          <w:shd w:val="clear" w:color="auto" w:fill="ffffff"/>
+          <w:rtl w:val="0"/>
+        </w:rPr>
+      </w:pPr>
+      <w:r>
+        <w:rPr>
+          <w:rFonts w:ascii="Times New Roman" w:hAnsi="Times New Roman"/>
+          <w:sz w:val="24"/>
+          <w:szCs w:val="24"/>
+          <w:shd w:val="clear" w:color="auto" w:fill="ffffff"/>
+          <w:rtl w:val="0"/>
+          <w:lang w:val="pt-PT"/>
+        </w:rPr>
+        <w:t>Bahia, Maria M.; Chun, Regina, Yu S. Qualidade de Vida na Afasia: Diferen</w:t>
+      </w:r>
+      <w:r>
+        <w:rPr>
+          <w:rFonts w:ascii="Times New Roman" w:hAnsi="Times New Roman" w:hint="default"/>
+          <w:sz w:val="24"/>
+          <w:szCs w:val="24"/>
+          <w:shd w:val="clear" w:color="auto" w:fill="ffffff"/>
+          <w:rtl w:val="0"/>
+          <w:lang w:val="pt-PT"/>
+        </w:rPr>
+        <w:t>ç</w:t>
+      </w:r>
+      <w:r>
+        <w:rPr>
+          <w:rFonts w:ascii="Times New Roman" w:hAnsi="Times New Roman"/>
+          <w:sz w:val="24"/>
+          <w:szCs w:val="24"/>
+          <w:shd w:val="clear" w:color="auto" w:fill="ffffff"/>
+          <w:rtl w:val="0"/>
+          <w:lang w:val="es-ES_tradnl"/>
+        </w:rPr>
+        <w:t>a entre Af</w:t>
+      </w:r>
+      <w:r>
+        <w:rPr>
+          <w:rFonts w:ascii="Times New Roman" w:hAnsi="Times New Roman" w:hint="default"/>
+          <w:sz w:val="24"/>
+          <w:szCs w:val="24"/>
+          <w:shd w:val="clear" w:color="auto" w:fill="ffffff"/>
+          <w:rtl w:val="0"/>
+        </w:rPr>
+        <w:t>á</w:t>
+      </w:r>
+      <w:r>
+        <w:rPr>
+          <w:rFonts w:ascii="Times New Roman" w:hAnsi="Times New Roman"/>
+          <w:sz w:val="24"/>
+          <w:szCs w:val="24"/>
+          <w:shd w:val="clear" w:color="auto" w:fill="ffffff"/>
+          <w:rtl w:val="0"/>
+          <w:lang w:val="pt-PT"/>
+        </w:rPr>
+        <w:t>sicos Fluentes e N</w:t>
+      </w:r>
+      <w:r>
+        <w:rPr>
+          <w:rFonts w:ascii="Times New Roman" w:hAnsi="Times New Roman" w:hint="default"/>
+          <w:sz w:val="24"/>
+          <w:szCs w:val="24"/>
+          <w:shd w:val="clear" w:color="auto" w:fill="ffffff"/>
+          <w:rtl w:val="0"/>
+          <w:lang w:val="pt-PT"/>
+        </w:rPr>
+        <w:t>ã</w:t>
+      </w:r>
+      <w:r>
+        <w:rPr>
+          <w:rFonts w:ascii="Times New Roman" w:hAnsi="Times New Roman"/>
+          <w:sz w:val="24"/>
+          <w:szCs w:val="24"/>
+          <w:shd w:val="clear" w:color="auto" w:fill="ffffff"/>
+          <w:rtl w:val="0"/>
+          <w:lang w:val="pt-PT"/>
+        </w:rPr>
+        <w:t>o Fluentes Usu</w:t>
+      </w:r>
+      <w:r>
+        <w:rPr>
+          <w:rFonts w:ascii="Times New Roman" w:hAnsi="Times New Roman" w:hint="default"/>
+          <w:sz w:val="24"/>
+          <w:szCs w:val="24"/>
+          <w:shd w:val="clear" w:color="auto" w:fill="ffffff"/>
+          <w:rtl w:val="0"/>
+        </w:rPr>
+        <w:t>á</w:t>
+      </w:r>
+      <w:r>
+        <w:rPr>
+          <w:rFonts w:ascii="Times New Roman" w:hAnsi="Times New Roman"/>
+          <w:sz w:val="24"/>
+          <w:szCs w:val="24"/>
+          <w:shd w:val="clear" w:color="auto" w:fill="ffffff"/>
+          <w:rtl w:val="0"/>
+          <w:lang w:val="pt-PT"/>
+        </w:rPr>
+        <w:t>rios de Comunica</w:t>
+      </w:r>
+      <w:r>
+        <w:rPr>
+          <w:rFonts w:ascii="Times New Roman" w:hAnsi="Times New Roman" w:hint="default"/>
+          <w:sz w:val="24"/>
+          <w:szCs w:val="24"/>
+          <w:shd w:val="clear" w:color="auto" w:fill="ffffff"/>
+          <w:rtl w:val="0"/>
+          <w:lang w:val="pt-PT"/>
+        </w:rPr>
+        <w:t>çã</w:t>
+      </w:r>
+      <w:r>
+        <w:rPr>
+          <w:rFonts w:ascii="Times New Roman" w:hAnsi="Times New Roman"/>
+          <w:sz w:val="24"/>
+          <w:szCs w:val="24"/>
+          <w:shd w:val="clear" w:color="auto" w:fill="ffffff"/>
+          <w:rtl w:val="0"/>
+          <w:lang w:val="pt-PT"/>
+        </w:rPr>
+        <w:t xml:space="preserve">o Suplementar e/ou Alternativa. Audiol Commun, 2014. </w:t>
+      </w:r>
+    </w:p>
+    <w:p>
+      <w:pPr>
+        <w:pStyle w:val="Padrão"/>
+        <w:bidi w:val="0"/>
+        <w:spacing w:after="240" w:line="360" w:lineRule="atLeast"/>
+        <w:ind w:left="0" w:right="0" w:firstLine="0"/>
+        <w:jc w:val="both"/>
+        <w:rPr>
+          <w:rFonts w:ascii="Times New Roman" w:cs="Times New Roman" w:hAnsi="Times New Roman" w:eastAsia="Times New Roman"/>
+          <w:sz w:val="24"/>
+          <w:szCs w:val="24"/>
+          <w:shd w:val="clear" w:color="auto" w:fill="ffffff"/>
+          <w:rtl w:val="0"/>
+        </w:rPr>
+      </w:pPr>
+      <w:r>
+        <w:rPr>
+          <w:rFonts w:ascii="Times New Roman" w:hAnsi="Times New Roman"/>
+          <w:sz w:val="24"/>
+          <w:szCs w:val="24"/>
+          <w:shd w:val="clear" w:color="auto" w:fill="ffffff"/>
+          <w:rtl w:val="0"/>
+          <w:lang w:val="pt-PT"/>
+        </w:rPr>
+        <w:t>Souza, Pedro M. Lopes . Afasia - Como Intervir? Dispon</w:t>
+      </w:r>
+      <w:r>
+        <w:rPr>
+          <w:rFonts w:ascii="Times New Roman" w:hAnsi="Times New Roman" w:hint="default"/>
+          <w:sz w:val="24"/>
+          <w:szCs w:val="24"/>
+          <w:shd w:val="clear" w:color="auto" w:fill="ffffff"/>
+          <w:rtl w:val="0"/>
+        </w:rPr>
+        <w:t>í</w:t>
+      </w:r>
+      <w:r>
+        <w:rPr>
+          <w:rFonts w:ascii="Times New Roman" w:hAnsi="Times New Roman"/>
+          <w:sz w:val="24"/>
+          <w:szCs w:val="24"/>
+          <w:shd w:val="clear" w:color="auto" w:fill="ffffff"/>
+          <w:rtl w:val="0"/>
+          <w:lang w:val="pt-PT"/>
+        </w:rPr>
+        <w:t xml:space="preserve">vel em: http://www.psicologia.pt/artigos/textos/A0260.pdf. Acessado em: 07/09/2016. </w:t>
+      </w:r>
+    </w:p>
+    <w:p>
+      <w:pPr>
+        <w:pStyle w:val="Padrão"/>
+        <w:bidi w:val="0"/>
+        <w:spacing w:after="240" w:line="360" w:lineRule="atLeast"/>
+        <w:ind w:left="0" w:right="0" w:firstLine="0"/>
+        <w:jc w:val="both"/>
+        <w:rPr>
+          <w:rFonts w:ascii="Times New Roman" w:cs="Times New Roman" w:hAnsi="Times New Roman" w:eastAsia="Times New Roman"/>
+          <w:sz w:val="24"/>
+          <w:szCs w:val="24"/>
+          <w:shd w:val="clear" w:color="auto" w:fill="ffffff"/>
+          <w:rtl w:val="0"/>
+        </w:rPr>
+      </w:pPr>
+      <w:r>
+        <w:rPr>
+          <w:rFonts w:ascii="Times New Roman" w:hAnsi="Times New Roman"/>
+          <w:sz w:val="24"/>
+          <w:szCs w:val="24"/>
+          <w:shd w:val="clear" w:color="auto" w:fill="ffffff"/>
+          <w:rtl w:val="0"/>
+          <w:lang w:val="it-IT"/>
+        </w:rPr>
+        <w:t>Aspesi, Nelson Venturella; Gobbato, Pedro Luiz. Afasia, 2016. Dispon</w:t>
+      </w:r>
+      <w:r>
+        <w:rPr>
+          <w:rFonts w:ascii="Times New Roman" w:hAnsi="Times New Roman" w:hint="default"/>
+          <w:sz w:val="24"/>
+          <w:szCs w:val="24"/>
+          <w:shd w:val="clear" w:color="auto" w:fill="ffffff"/>
+          <w:rtl w:val="0"/>
+        </w:rPr>
+        <w:t>í</w:t>
+      </w:r>
+      <w:r>
+        <w:rPr>
+          <w:rFonts w:ascii="Times New Roman" w:hAnsi="Times New Roman"/>
+          <w:sz w:val="24"/>
+          <w:szCs w:val="24"/>
+          <w:shd w:val="clear" w:color="auto" w:fill="ffffff"/>
+          <w:rtl w:val="0"/>
+          <w:lang w:val="pt-PT"/>
+        </w:rPr>
+        <w:t xml:space="preserve">vel em: https:// www.abcdasaude.com.br/neurologia/afasia. Acessado em: 14/10/2016. </w:t>
+      </w:r>
+    </w:p>
+    <w:p>
+      <w:pPr>
+        <w:pStyle w:val="Padrão"/>
+        <w:bidi w:val="0"/>
+        <w:spacing w:after="240" w:line="360" w:lineRule="atLeast"/>
+        <w:ind w:left="0" w:right="0" w:firstLine="0"/>
+        <w:jc w:val="both"/>
+        <w:rPr>
+          <w:rFonts w:ascii="Times New Roman" w:cs="Times New Roman" w:hAnsi="Times New Roman" w:eastAsia="Times New Roman"/>
+          <w:sz w:val="24"/>
+          <w:szCs w:val="24"/>
+          <w:shd w:val="clear" w:color="auto" w:fill="ffffff"/>
+          <w:rtl w:val="0"/>
+        </w:rPr>
+      </w:pPr>
+      <w:r>
+        <w:rPr>
+          <w:rFonts w:ascii="Times New Roman" w:hAnsi="Times New Roman"/>
+          <w:sz w:val="24"/>
+          <w:szCs w:val="24"/>
+          <w:shd w:val="clear" w:color="auto" w:fill="ffffff"/>
+          <w:rtl w:val="0"/>
+          <w:lang w:val="fr-FR"/>
+        </w:rPr>
+        <w:t>Prestes, Val</w:t>
+      </w:r>
+      <w:r>
+        <w:rPr>
+          <w:rFonts w:ascii="Times New Roman" w:hAnsi="Times New Roman" w:hint="default"/>
+          <w:sz w:val="24"/>
+          <w:szCs w:val="24"/>
+          <w:shd w:val="clear" w:color="auto" w:fill="ffffff"/>
+          <w:rtl w:val="0"/>
+          <w:lang w:val="fr-FR"/>
+        </w:rPr>
+        <w:t>é</w:t>
+      </w:r>
+      <w:r>
+        <w:rPr>
+          <w:rFonts w:ascii="Times New Roman" w:hAnsi="Times New Roman"/>
+          <w:sz w:val="24"/>
+          <w:szCs w:val="24"/>
+          <w:shd w:val="clear" w:color="auto" w:fill="ffffff"/>
+          <w:rtl w:val="0"/>
+          <w:lang w:val="pt-PT"/>
+        </w:rPr>
+        <w:t xml:space="preserve">ria M. Martins. Afasia e Plasticidade Cerebral. CEFAC,1998. </w:t>
+      </w:r>
+    </w:p>
+    <w:p>
+      <w:pPr>
+        <w:pStyle w:val="Padrão"/>
+        <w:bidi w:val="0"/>
+        <w:spacing w:after="240" w:line="360" w:lineRule="atLeast"/>
+        <w:ind w:left="0" w:right="0" w:firstLine="0"/>
+        <w:jc w:val="both"/>
+        <w:rPr>
+          <w:rFonts w:ascii="Times New Roman" w:cs="Times New Roman" w:hAnsi="Times New Roman" w:eastAsia="Times New Roman"/>
+          <w:sz w:val="24"/>
+          <w:szCs w:val="24"/>
+          <w:shd w:val="clear" w:color="auto" w:fill="ffffff"/>
+          <w:rtl w:val="0"/>
+        </w:rPr>
+      </w:pPr>
+      <w:r>
+        <w:rPr>
+          <w:rFonts w:ascii="Times New Roman" w:hAnsi="Times New Roman"/>
+          <w:sz w:val="24"/>
+          <w:szCs w:val="24"/>
+          <w:shd w:val="clear" w:color="auto" w:fill="ffffff"/>
+          <w:rtl w:val="0"/>
+          <w:lang w:val="pt-PT"/>
+        </w:rPr>
+        <w:t>Martins, Jos</w:t>
+      </w:r>
+      <w:r>
+        <w:rPr>
+          <w:rFonts w:ascii="Times New Roman" w:hAnsi="Times New Roman" w:hint="default"/>
+          <w:sz w:val="24"/>
+          <w:szCs w:val="24"/>
+          <w:shd w:val="clear" w:color="auto" w:fill="ffffff"/>
+          <w:rtl w:val="0"/>
+          <w:lang w:val="fr-FR"/>
+        </w:rPr>
+        <w:t xml:space="preserve">é </w:t>
+      </w:r>
+      <w:r>
+        <w:rPr>
+          <w:rFonts w:ascii="Times New Roman" w:hAnsi="Times New Roman"/>
+          <w:sz w:val="24"/>
+          <w:szCs w:val="24"/>
+          <w:shd w:val="clear" w:color="auto" w:fill="ffffff"/>
+          <w:rtl w:val="0"/>
+          <w:lang w:val="pt-PT"/>
+        </w:rPr>
+        <w:t>R. Redondo. Desenvolvimento de uma Aplica</w:t>
+      </w:r>
+      <w:r>
+        <w:rPr>
+          <w:rFonts w:ascii="Times New Roman" w:hAnsi="Times New Roman" w:hint="default"/>
+          <w:sz w:val="24"/>
+          <w:szCs w:val="24"/>
+          <w:shd w:val="clear" w:color="auto" w:fill="ffffff"/>
+          <w:rtl w:val="0"/>
+          <w:lang w:val="pt-PT"/>
+        </w:rPr>
+        <w:t>çã</w:t>
+      </w:r>
+      <w:r>
+        <w:rPr>
+          <w:rFonts w:ascii="Times New Roman" w:hAnsi="Times New Roman"/>
+          <w:sz w:val="24"/>
+          <w:szCs w:val="24"/>
+          <w:shd w:val="clear" w:color="auto" w:fill="ffffff"/>
+          <w:rtl w:val="0"/>
+          <w:lang w:val="it-IT"/>
+        </w:rPr>
+        <w:t>o Multim</w:t>
+      </w:r>
+      <w:r>
+        <w:rPr>
+          <w:rFonts w:ascii="Times New Roman" w:hAnsi="Times New Roman" w:hint="default"/>
+          <w:sz w:val="24"/>
+          <w:szCs w:val="24"/>
+          <w:shd w:val="clear" w:color="auto" w:fill="ffffff"/>
+          <w:rtl w:val="0"/>
+        </w:rPr>
+        <w:t>í</w:t>
+      </w:r>
+      <w:r>
+        <w:rPr>
+          <w:rFonts w:ascii="Times New Roman" w:hAnsi="Times New Roman"/>
+          <w:sz w:val="24"/>
+          <w:szCs w:val="24"/>
+          <w:shd w:val="clear" w:color="auto" w:fill="ffffff"/>
+          <w:rtl w:val="0"/>
+          <w:lang w:val="pt-PT"/>
+        </w:rPr>
+        <w:t>dia como Ferramenta Terap</w:t>
+      </w:r>
+      <w:r>
+        <w:rPr>
+          <w:rFonts w:ascii="Times New Roman" w:hAnsi="Times New Roman" w:hint="default"/>
+          <w:sz w:val="24"/>
+          <w:szCs w:val="24"/>
+          <w:shd w:val="clear" w:color="auto" w:fill="ffffff"/>
+          <w:rtl w:val="0"/>
+          <w:lang w:val="fr-FR"/>
+        </w:rPr>
+        <w:t>ê</w:t>
+      </w:r>
+      <w:r>
+        <w:rPr>
+          <w:rFonts w:ascii="Times New Roman" w:hAnsi="Times New Roman"/>
+          <w:sz w:val="24"/>
+          <w:szCs w:val="24"/>
+          <w:shd w:val="clear" w:color="auto" w:fill="ffffff"/>
+          <w:rtl w:val="0"/>
+          <w:lang w:val="pt-PT"/>
+        </w:rPr>
+        <w:t xml:space="preserve">utica. Universidade Nova de Lisboa, 2011. </w:t>
+      </w:r>
+    </w:p>
+    <w:p>
+      <w:pPr>
+        <w:pStyle w:val="Padrão"/>
+        <w:bidi w:val="0"/>
+        <w:spacing w:after="240" w:line="360" w:lineRule="atLeast"/>
+        <w:ind w:left="0" w:right="0" w:firstLine="0"/>
+        <w:jc w:val="both"/>
+        <w:rPr>
+          <w:rFonts w:ascii="Times New Roman" w:cs="Times New Roman" w:hAnsi="Times New Roman" w:eastAsia="Times New Roman"/>
+          <w:sz w:val="24"/>
+          <w:szCs w:val="24"/>
+          <w:shd w:val="clear" w:color="auto" w:fill="ffffff"/>
+          <w:rtl w:val="0"/>
+        </w:rPr>
+      </w:pPr>
+      <w:r>
+        <w:rPr>
+          <w:rFonts w:ascii="Times New Roman" w:hAnsi="Times New Roman"/>
+          <w:sz w:val="24"/>
+          <w:szCs w:val="24"/>
+          <w:shd w:val="clear" w:color="auto" w:fill="ffffff"/>
+          <w:rtl w:val="0"/>
+          <w:lang w:val="en-US"/>
+        </w:rPr>
+        <w:t xml:space="preserve">Sandt-Koenderman, Mieke E. Aphasia rehabilitation and the role of computer technology: Can we keep up with modern times?. International Journal of Speech-Language Pathology, 2011, vol 13, p. 21 - 27. </w:t>
+      </w:r>
+    </w:p>
+    <w:p>
+      <w:pPr>
+        <w:pStyle w:val="Padrão"/>
+        <w:bidi w:val="0"/>
+        <w:ind w:left="0" w:right="0" w:firstLine="0"/>
+        <w:jc w:val="both"/>
+        <w:rPr>
+          <w:rFonts w:ascii="Times New Roman" w:cs="Times New Roman" w:hAnsi="Times New Roman" w:eastAsia="Times New Roman"/>
+          <w:sz w:val="24"/>
+          <w:szCs w:val="24"/>
+          <w:shd w:val="clear" w:color="auto" w:fill="ffffff"/>
+          <w:rtl w:val="0"/>
+        </w:rPr>
+      </w:pPr>
+      <w:r>
+        <w:rPr>
+          <w:rFonts w:ascii="Times New Roman" w:hAnsi="Times New Roman"/>
+          <w:sz w:val="24"/>
+          <w:szCs w:val="24"/>
+          <w:shd w:val="clear" w:color="auto" w:fill="ffffff"/>
+          <w:rtl w:val="0"/>
+          <w:lang w:val="en-US"/>
+        </w:rPr>
+        <w:t>Nichols, Mark H., Cator, Karen (20</w:t>
+      </w:r>
+      <w:r>
+        <w:rPr>
+          <w:rFonts w:ascii="Times New Roman" w:hAnsi="Times New Roman"/>
+          <w:sz w:val="24"/>
+          <w:szCs w:val="24"/>
+          <w:shd w:val="clear" w:color="auto" w:fill="ffffff"/>
+          <w:rtl w:val="0"/>
+          <w:lang w:val="en-US"/>
+        </w:rPr>
+        <w:t>16</w:t>
+      </w:r>
+      <w:r>
+        <w:rPr>
+          <w:rFonts w:ascii="Times New Roman" w:hAnsi="Times New Roman"/>
+          <w:sz w:val="24"/>
+          <w:szCs w:val="24"/>
+          <w:shd w:val="clear" w:color="auto" w:fill="ffffff"/>
+          <w:rtl w:val="0"/>
+          <w:lang w:val="en-US"/>
+        </w:rPr>
+        <w:t>), Challenge Based Learning White Paper. Cupertino, California: Apple, Inc.</w:t>
+      </w:r>
+    </w:p>
+    <w:p>
+      <w:pPr>
+        <w:pStyle w:val="Padrão"/>
+        <w:bidi w:val="0"/>
+        <w:spacing w:after="240" w:line="360" w:lineRule="atLeast"/>
+        <w:ind w:left="0" w:right="0" w:firstLine="0"/>
+        <w:jc w:val="left"/>
+        <w:rPr>
+          <w:rFonts w:ascii="Times New Roman" w:cs="Times New Roman" w:hAnsi="Times New Roman" w:eastAsia="Times New Roman"/>
+          <w:sz w:val="32"/>
+          <w:szCs w:val="32"/>
+          <w:shd w:val="clear" w:color="auto" w:fill="ffffff"/>
+          <w:rtl w:val="0"/>
+        </w:rPr>
+      </w:pPr>
+    </w:p>
+    <w:p>
+      <w:pPr>
+        <w:pStyle w:val="Padrão"/>
+        <w:bidi w:val="0"/>
+        <w:spacing w:after="240" w:line="360" w:lineRule="atLeast"/>
+        <w:ind w:left="0" w:right="0" w:firstLine="0"/>
+        <w:jc w:val="both"/>
+        <w:rPr>
+          <w:rFonts w:ascii="Times New Roman" w:cs="Times New Roman" w:hAnsi="Times New Roman" w:eastAsia="Times New Roman"/>
+          <w:sz w:val="24"/>
+          <w:szCs w:val="24"/>
+          <w:shd w:val="clear" w:color="auto" w:fill="ffffff"/>
+          <w:rtl w:val="0"/>
+        </w:rPr>
+      </w:pPr>
+      <w:r>
+        <w:rPr>
+          <w:rFonts w:ascii="Times New Roman" w:hAnsi="Times New Roman"/>
+          <w:sz w:val="24"/>
+          <w:szCs w:val="24"/>
+          <w:shd w:val="clear" w:color="auto" w:fill="ffffff"/>
+          <w:rtl w:val="0"/>
+          <w:lang w:val="en-US"/>
+        </w:rPr>
+        <w:t>Fabri, Jos</w:t>
+      </w:r>
+      <w:r>
+        <w:rPr>
+          <w:rFonts w:ascii="Times New Roman" w:hAnsi="Times New Roman" w:hint="default"/>
+          <w:sz w:val="24"/>
+          <w:szCs w:val="24"/>
+          <w:shd w:val="clear" w:color="auto" w:fill="ffffff"/>
+          <w:rtl w:val="0"/>
+          <w:lang w:val="en-US"/>
+        </w:rPr>
+        <w:t xml:space="preserve">é </w:t>
+      </w:r>
+      <w:r>
+        <w:rPr>
+          <w:rFonts w:ascii="Times New Roman" w:hAnsi="Times New Roman"/>
+          <w:sz w:val="24"/>
+          <w:szCs w:val="24"/>
+          <w:shd w:val="clear" w:color="auto" w:fill="ffffff"/>
+          <w:rtl w:val="0"/>
+          <w:lang w:val="en-US"/>
+        </w:rPr>
+        <w:t xml:space="preserve">Augusto. </w:t>
+      </w:r>
+      <w:r>
+        <w:rPr>
+          <w:rFonts w:ascii="Times New Roman" w:hAnsi="Times New Roman"/>
+          <w:sz w:val="24"/>
+          <w:szCs w:val="24"/>
+          <w:shd w:val="clear" w:color="auto" w:fill="ffffff"/>
+          <w:rtl w:val="0"/>
+          <w:lang w:val="pt-PT"/>
+        </w:rPr>
+        <w:t>A etnografia como processo de levantamento de</w:t>
+      </w:r>
+      <w:r>
+        <w:rPr>
+          <w:rFonts w:ascii="Times New Roman" w:hAnsi="Times New Roman" w:hint="default"/>
+          <w:sz w:val="24"/>
+          <w:szCs w:val="24"/>
+          <w:shd w:val="clear" w:color="auto" w:fill="ffffff"/>
+          <w:rtl w:val="0"/>
+        </w:rPr>
+        <w:t> </w:t>
+      </w:r>
+      <w:r>
+        <w:rPr>
+          <w:rFonts w:ascii="Times New Roman" w:hAnsi="Times New Roman"/>
+          <w:sz w:val="24"/>
+          <w:szCs w:val="24"/>
+          <w:shd w:val="clear" w:color="auto" w:fill="ffffff"/>
+          <w:rtl w:val="0"/>
+          <w:lang w:val="pt-PT"/>
+        </w:rPr>
+        <w:t>requisitos</w:t>
+      </w:r>
+      <w:r>
+        <w:rPr>
+          <w:rFonts w:ascii="Times New Roman" w:hAnsi="Times New Roman"/>
+          <w:sz w:val="24"/>
+          <w:szCs w:val="24"/>
+          <w:shd w:val="clear" w:color="auto" w:fill="ffffff"/>
+          <w:rtl w:val="0"/>
+          <w:lang w:val="en-US"/>
+        </w:rPr>
+        <w:t>. Dispon</w:t>
+      </w:r>
+      <w:r>
+        <w:rPr>
+          <w:rFonts w:ascii="Times New Roman" w:hAnsi="Times New Roman" w:hint="default"/>
+          <w:sz w:val="24"/>
+          <w:szCs w:val="24"/>
+          <w:shd w:val="clear" w:color="auto" w:fill="ffffff"/>
+          <w:rtl w:val="0"/>
+          <w:lang w:val="en-US"/>
+        </w:rPr>
+        <w:t>í</w:t>
+      </w:r>
+      <w:r>
+        <w:rPr>
+          <w:rFonts w:ascii="Times New Roman" w:hAnsi="Times New Roman"/>
+          <w:sz w:val="24"/>
+          <w:szCs w:val="24"/>
+          <w:shd w:val="clear" w:color="auto" w:fill="ffffff"/>
+          <w:rtl w:val="0"/>
+          <w:lang w:val="en-US"/>
+        </w:rPr>
+        <w:t xml:space="preserve">vel em:  </w:t>
+      </w:r>
+      <w:r>
+        <w:rPr>
+          <w:rStyle w:val="Hyperlink.0"/>
+          <w:rFonts w:ascii="Times New Roman" w:cs="Times New Roman" w:hAnsi="Times New Roman" w:eastAsia="Times New Roman"/>
+          <w:sz w:val="24"/>
+          <w:szCs w:val="24"/>
+          <w:shd w:val="clear" w:color="auto" w:fill="ffffff"/>
+          <w:rtl w:val="0"/>
+        </w:rPr>
+        <w:fldChar w:fldCharType="begin" w:fldLock="0"/>
+      </w:r>
+      <w:r>
+        <w:rPr>
+          <w:rStyle w:val="Hyperlink.0"/>
+          <w:rFonts w:ascii="Times New Roman" w:cs="Times New Roman" w:hAnsi="Times New Roman" w:eastAsia="Times New Roman"/>
+          <w:sz w:val="24"/>
+          <w:szCs w:val="24"/>
+          <w:shd w:val="clear" w:color="auto" w:fill="ffffff"/>
+          <w:rtl w:val="0"/>
+        </w:rPr>
+        <w:instrText xml:space="preserve"> HYPERLINK "https://engenhariasoftware.wordpress.com/2012/12/11/a-etnografia-como-processo-de-levantamento-de-requisitos/"</w:instrText>
+      </w:r>
+      <w:r>
+        <w:rPr>
+          <w:rStyle w:val="Hyperlink.0"/>
+          <w:rFonts w:ascii="Times New Roman" w:cs="Times New Roman" w:hAnsi="Times New Roman" w:eastAsia="Times New Roman"/>
+          <w:sz w:val="24"/>
+          <w:szCs w:val="24"/>
+          <w:shd w:val="clear" w:color="auto" w:fill="ffffff"/>
+          <w:rtl w:val="0"/>
+        </w:rPr>
+        <w:fldChar w:fldCharType="separate" w:fldLock="0"/>
+      </w:r>
+      <w:r>
+        <w:rPr>
+          <w:rStyle w:val="Hyperlink.0"/>
+          <w:rFonts w:ascii="Times New Roman" w:hAnsi="Times New Roman"/>
+          <w:sz w:val="24"/>
+          <w:szCs w:val="24"/>
+          <w:shd w:val="clear" w:color="auto" w:fill="ffffff"/>
+          <w:rtl w:val="0"/>
+          <w:lang w:val="pt-PT"/>
+        </w:rPr>
+        <w:t>https://engenhariasoftware.wordpress.com/2012/12/11/a-etnografia-como-processo-de-levantamento-de-requisitos/</w:t>
+      </w:r>
+      <w:r>
+        <w:rPr>
+          <w:rFonts w:ascii="Times New Roman" w:cs="Times New Roman" w:hAnsi="Times New Roman" w:eastAsia="Times New Roman"/>
+          <w:sz w:val="24"/>
+          <w:szCs w:val="24"/>
+          <w:shd w:val="clear" w:color="auto" w:fill="ffffff"/>
+          <w:rtl w:val="0"/>
+        </w:rPr>
+        <w:fldChar w:fldCharType="end" w:fldLock="0"/>
+      </w:r>
+      <w:r>
+        <w:rPr>
+          <w:rFonts w:ascii="Times New Roman" w:hAnsi="Times New Roman"/>
+          <w:sz w:val="24"/>
+          <w:szCs w:val="24"/>
+          <w:shd w:val="clear" w:color="auto" w:fill="ffffff"/>
+          <w:rtl w:val="0"/>
+          <w:lang w:val="en-US"/>
+        </w:rPr>
+        <w:t xml:space="preserve">. Acessado em: 05/04/2018. </w:t>
+      </w:r>
+    </w:p>
+    <w:p>
+      <w:pPr>
+        <w:pStyle w:val="Padrão"/>
+        <w:bidi w:val="0"/>
+        <w:spacing w:after="240" w:line="360" w:lineRule="atLeast"/>
+        <w:ind w:left="0" w:right="0" w:firstLine="0"/>
+        <w:jc w:val="left"/>
+        <w:rPr>
+          <w:rFonts w:ascii="Times New Roman" w:cs="Times New Roman" w:hAnsi="Times New Roman" w:eastAsia="Times New Roman"/>
+          <w:sz w:val="32"/>
+          <w:szCs w:val="32"/>
+          <w:shd w:val="clear" w:color="auto" w:fill="ffffff"/>
+          <w:rtl w:val="0"/>
+        </w:rPr>
+      </w:pPr>
+    </w:p>
+    <w:p>
+      <w:pPr>
+        <w:pStyle w:val="Padrão"/>
+        <w:bidi w:val="0"/>
+        <w:spacing w:after="240" w:line="360" w:lineRule="atLeast"/>
+        <w:ind w:left="0" w:right="0" w:firstLine="0"/>
+        <w:jc w:val="left"/>
+        <w:rPr>
+          <w:rFonts w:ascii="Times" w:cs="Times" w:hAnsi="Times" w:eastAsia="Times"/>
+          <w:b w:val="1"/>
+          <w:bCs w:val="1"/>
+          <w:sz w:val="32"/>
+          <w:szCs w:val="32"/>
+          <w:shd w:val="clear" w:color="auto" w:fill="ffffff"/>
+          <w:rtl w:val="0"/>
+        </w:rPr>
+      </w:pPr>
+    </w:p>
+    <w:p>
+      <w:pPr>
+        <w:pStyle w:val="Padrão"/>
+        <w:bidi w:val="0"/>
+        <w:spacing w:after="240" w:line="360" w:lineRule="atLeast"/>
+        <w:ind w:left="0" w:right="0" w:firstLine="0"/>
+        <w:jc w:val="left"/>
+        <w:rPr>
+          <w:rFonts w:ascii="Times" w:cs="Times" w:hAnsi="Times" w:eastAsia="Times"/>
+          <w:b w:val="0"/>
+          <w:bCs w:val="0"/>
+          <w:sz w:val="24"/>
+          <w:szCs w:val="24"/>
+          <w:shd w:val="clear" w:color="auto" w:fill="ffffff"/>
+          <w:rtl w:val="0"/>
+        </w:rPr>
+      </w:pPr>
+    </w:p>
+    <w:p>
+      <w:pPr>
+        <w:pStyle w:val="Padrão"/>
+        <w:bidi w:val="0"/>
+        <w:spacing w:after="240" w:line="360" w:lineRule="atLeast"/>
+        <w:ind w:left="0" w:right="0" w:firstLine="0"/>
+        <w:jc w:val="left"/>
+        <w:rPr>
+          <w:rFonts w:ascii="Times" w:cs="Times" w:hAnsi="Times" w:eastAsia="Times"/>
+          <w:b w:val="1"/>
+          <w:bCs w:val="1"/>
+          <w:sz w:val="32"/>
+          <w:szCs w:val="32"/>
+          <w:shd w:val="clear" w:color="auto" w:fill="ffffff"/>
+          <w:rtl w:val="0"/>
+        </w:rPr>
+      </w:pPr>
+    </w:p>
+    <w:p>
+      <w:pPr>
+        <w:pStyle w:val="Padrão"/>
         <w:widowControl w:val="0"/>
         <w:tabs>
           <w:tab w:val="left" w:pos="708"/>
@@ -19167,6 +20511,20 @@
         <w:numId w:val="1"/>
       </w:numPr>
     </w:pPr>
+  </w:style>
+  <w:style w:type="character" w:styleId="Link">
+    <w:name w:val="Link"/>
+    <w:rPr>
+      <w:u w:val="single"/>
+    </w:rPr>
+  </w:style>
+  <w:style w:type="character" w:styleId="Hyperlink.0">
+    <w:name w:val="Hyperlink.0"/>
+    <w:basedOn w:val="Link"/>
+    <w:next w:val="Hyperlink.0"/>
+    <w:rPr>
+      <w:u w:val="none"/>
+    </w:rPr>
   </w:style>
 </w:styles>
 </file>

</xml_diff>

<commit_message>
Artigo terminado, porem sem revisao e nenhum professor.
Signed-off-by: Edson Jr <eds_jr@hotmail.com>
</commit_message>
<xml_diff>
--- a/TCC_Artigo.docx
+++ b/TCC_Artigo.docx
@@ -2959,28 +2959,37 @@
     </w:p>
     <w:p>
       <w:pPr>
-        <w:pStyle w:val="Corpo"/>
-        <w:widowControl w:val="0"/>
+        <w:pStyle w:val="Padrão"/>
         <w:tabs>
-          <w:tab w:val="left" w:pos="720"/>
+          <w:tab w:val="left" w:pos="708"/>
+          <w:tab w:val="left" w:pos="1416"/>
+          <w:tab w:val="left" w:pos="2124"/>
+          <w:tab w:val="left" w:pos="2832"/>
+          <w:tab w:val="left" w:pos="3540"/>
+          <w:tab w:val="left" w:pos="4248"/>
+          <w:tab w:val="left" w:pos="4956"/>
+          <w:tab w:val="left" w:pos="5664"/>
+          <w:tab w:val="left" w:pos="6372"/>
+          <w:tab w:val="left" w:pos="7080"/>
+          <w:tab w:val="left" w:pos="7788"/>
+          <w:tab w:val="left" w:pos="8496"/>
+          <w:tab w:val="left" w:pos="9204"/>
         </w:tabs>
         <w:bidi w:val="0"/>
-        <w:spacing w:after="960"/>
-        <w:ind w:left="0" w:right="6" w:firstLine="0"/>
+        <w:ind w:left="0" w:right="0" w:firstLine="0"/>
         <w:jc w:val="center"/>
-        <w:rPr>
-          <w:rFonts w:ascii="Times New Roman" w:cs="Times New Roman" w:hAnsi="Times New Roman" w:eastAsia="Times New Roman"/>
-          <w:caps w:val="0"/>
-          <w:smallCaps w:val="0"/>
-          <w:strike w:val="0"/>
-          <w:dstrike w:val="0"/>
-          <w:color w:val="000000"/>
-          <w:sz w:val="24"/>
-          <w:szCs w:val="24"/>
-          <w:u w:val="none" w:color="000000"/>
-          <w:vertAlign w:val="baseline"/>
-          <w:rtl w:val="0"/>
-        </w:rPr>
+        <w:outlineLvl w:val="0"/>
+        <w:rPr>
+          <w:rtl w:val="0"/>
+        </w:rPr>
+        <w:sectPr>
+          <w:headerReference w:type="default" r:id="rId4"/>
+          <w:footerReference w:type="default" r:id="rId5"/>
+          <w:pgSz w:w="11906" w:h="16838" w:orient="portrait"/>
+          <w:pgMar w:top="1134" w:right="1134" w:bottom="1134" w:left="1134" w:header="709" w:footer="850"/>
+          <w:titlePg w:val="1"/>
+          <w:bidi w:val="0"/>
+        </w:sectPr>
       </w:pPr>
     </w:p>
     <w:p>
@@ -12442,7 +12451,7 @@
                     </pic:cNvPicPr>
                   </pic:nvPicPr>
                   <pic:blipFill>
-                    <a:blip r:embed="rId4">
+                    <a:blip r:embed="rId6">
                       <a:extLst/>
                     </a:blip>
                     <a:stretch>
@@ -13275,7 +13284,7 @@
                     </pic:cNvPicPr>
                   </pic:nvPicPr>
                   <pic:blipFill>
-                    <a:blip r:embed="rId5">
+                    <a:blip r:embed="rId7">
                       <a:extLst/>
                     </a:blip>
                     <a:stretch>
@@ -14077,7 +14086,7 @@
                     </pic:cNvPicPr>
                   </pic:nvPicPr>
                   <pic:blipFill>
-                    <a:blip r:embed="rId6">
+                    <a:blip r:embed="rId8">
                       <a:extLst/>
                     </a:blip>
                     <a:stretch>
@@ -14939,7 +14948,7 @@
                     </pic:cNvPicPr>
                   </pic:nvPicPr>
                   <pic:blipFill>
-                    <a:blip r:embed="rId7">
+                    <a:blip r:embed="rId9">
                       <a:extLst/>
                     </a:blip>
                     <a:stretch>
@@ -19485,10 +19494,11 @@
       </w:r>
     </w:p>
     <w:sectPr>
-      <w:headerReference w:type="default" r:id="rId8"/>
-      <w:footerReference w:type="default" r:id="rId9"/>
+      <w:headerReference w:type="default" r:id="rId10"/>
+      <w:footerReference w:type="default" r:id="rId11"/>
       <w:pgSz w:w="11906" w:h="16838" w:orient="portrait"/>
       <w:pgMar w:top="1134" w:right="1134" w:bottom="1134" w:left="1134" w:header="709" w:footer="850"/>
+      <w:pgNumType w:start="1"/>
       <w:bidi w:val="0"/>
     </w:sectPr>
   </w:body>
@@ -19503,10 +19513,56 @@
 </w:ftr>
 </file>
 
+<file path=word/footer2.xml><?xml version="1.0" encoding="utf-8"?>
+<w:ftr xmlns:r="http://schemas.openxmlformats.org/officeDocument/2006/relationships" xmlns:wp="http://schemas.openxmlformats.org/drawingml/2006/wordprocessingDrawing" xmlns:w="http://schemas.openxmlformats.org/wordprocessingml/2006/main" xmlns:w10="urn:schemas-microsoft-com:office:word" xmlns:w14="http://schemas.microsoft.com/office/word/2010/wordml" xmlns:wps="http://schemas.microsoft.com/office/word/2010/wordprocessingShape" xmlns:wpg="http://schemas.microsoft.com/office/word/2010/wordprocessingGroup" xmlns:mc="http://schemas.openxmlformats.org/markup-compatibility/2006" xmlns:v="urn:schemas-microsoft-com:vml" xmlns:o="urn:schemas-microsoft-com:office:office" xmlns:m="http://schemas.openxmlformats.org/officeDocument/2006/math" mc:Ignorable="w14">
+  <w:p>
+    <w:r/>
+  </w:p>
+</w:ftr>
+</file>
+
 <file path=word/header1.xml><?xml version="1.0" encoding="utf-8"?>
 <w:hdr xmlns:r="http://schemas.openxmlformats.org/officeDocument/2006/relationships" xmlns:wp="http://schemas.openxmlformats.org/drawingml/2006/wordprocessingDrawing" xmlns:w="http://schemas.openxmlformats.org/wordprocessingml/2006/main" xmlns:w10="urn:schemas-microsoft-com:office:word" xmlns:w14="http://schemas.microsoft.com/office/word/2010/wordml" xmlns:wps="http://schemas.microsoft.com/office/word/2010/wordprocessingShape" xmlns:wpg="http://schemas.microsoft.com/office/word/2010/wordprocessingGroup" xmlns:mc="http://schemas.openxmlformats.org/markup-compatibility/2006" xmlns:v="urn:schemas-microsoft-com:vml" xmlns:o="urn:schemas-microsoft-com:office:office" xmlns:m="http://schemas.openxmlformats.org/officeDocument/2006/math" mc:Ignorable="w14">
   <w:p>
     <w:r/>
+  </w:p>
+</w:hdr>
+</file>
+
+<file path=word/header2.xml><?xml version="1.0" encoding="utf-8"?>
+<w:hdr xmlns:r="http://schemas.openxmlformats.org/officeDocument/2006/relationships" xmlns:wp="http://schemas.openxmlformats.org/drawingml/2006/wordprocessingDrawing" xmlns:w="http://schemas.openxmlformats.org/wordprocessingml/2006/main" xmlns:w10="urn:schemas-microsoft-com:office:word" xmlns:w14="http://schemas.microsoft.com/office/word/2010/wordml" xmlns:wps="http://schemas.microsoft.com/office/word/2010/wordprocessingShape" xmlns:wpg="http://schemas.microsoft.com/office/word/2010/wordprocessingGroup" xmlns:mc="http://schemas.openxmlformats.org/markup-compatibility/2006" xmlns:v="urn:schemas-microsoft-com:vml" xmlns:o="urn:schemas-microsoft-com:office:office" xmlns:m="http://schemas.openxmlformats.org/officeDocument/2006/math" mc:Ignorable="w14">
+  <w:p>
+    <w:pPr>
+      <w:pStyle w:val="Cabeçalho e Rodapé"/>
+      <w:tabs>
+        <w:tab w:val="center" w:pos="4819"/>
+        <w:tab w:val="right" w:pos="9638"/>
+        <w:tab w:val="clear" w:pos="9020"/>
+      </w:tabs>
+      <w:jc w:val="left"/>
+    </w:pPr>
+    <w:r>
+      <w:tab/>
+      <w:tab/>
+    </w:r>
+    <w:r>
+      <w:rPr/>
+      <w:fldChar w:fldCharType="begin" w:fldLock="0"/>
+    </w:r>
+    <w:r>
+      <w:instrText xml:space="preserve"> PAGE </w:instrText>
+    </w:r>
+    <w:r>
+      <w:rPr/>
+      <w:fldChar w:fldCharType="separate" w:fldLock="0"/>
+    </w:r>
+    <w:r>
+      <w:t>12</w:t>
+    </w:r>
+    <w:r>
+      <w:rPr/>
+      <w:fldChar w:fldCharType="end" w:fldLock="0"/>
+    </w:r>
   </w:p>
 </w:hdr>
 </file>
@@ -20465,6 +20521,46 @@
       <w:u w:val="none"/>
       <w:vertAlign w:val="baseline"/>
       <w:lang w:val="en-US"/>
+    </w:rPr>
+  </w:style>
+  <w:style w:type="paragraph" w:styleId="Cabeçalho e Rodapé">
+    <w:name w:val="Cabeçalho e Rodapé"/>
+    <w:next w:val="Cabeçalho e Rodapé"/>
+    <w:pPr>
+      <w:keepNext w:val="0"/>
+      <w:keepLines w:val="0"/>
+      <w:pageBreakBefore w:val="0"/>
+      <w:widowControl w:val="1"/>
+      <w:shd w:val="clear" w:color="auto" w:fill="auto"/>
+      <w:tabs>
+        <w:tab w:val="right" w:pos="9020"/>
+      </w:tabs>
+      <w:suppressAutoHyphens w:val="0"/>
+      <w:bidi w:val="0"/>
+      <w:spacing w:before="0" w:after="0" w:line="240" w:lineRule="auto"/>
+      <w:ind w:left="0" w:right="0" w:firstLine="0"/>
+      <w:jc w:val="left"/>
+      <w:outlineLvl w:val="9"/>
+    </w:pPr>
+    <w:rPr>
+      <w:rFonts w:ascii="Helvetica Neue" w:cs="Helvetica Neue" w:hAnsi="Helvetica Neue" w:eastAsia="Helvetica Neue"/>
+      <w:b w:val="0"/>
+      <w:bCs w:val="0"/>
+      <w:i w:val="0"/>
+      <w:iCs w:val="0"/>
+      <w:caps w:val="0"/>
+      <w:smallCaps w:val="0"/>
+      <w:strike w:val="0"/>
+      <w:dstrike w:val="0"/>
+      <w:outline w:val="0"/>
+      <w:color w:val="000000"/>
+      <w:spacing w:val="0"/>
+      <w:kern w:val="0"/>
+      <w:position w:val="0"/>
+      <w:sz w:val="24"/>
+      <w:szCs w:val="24"/>
+      <w:u w:val="none"/>
+      <w:vertAlign w:val="baseline"/>
     </w:rPr>
   </w:style>
   <w:style w:type="paragraph" w:styleId="Estilo de Tabela 2">

</xml_diff>